<commit_message>
Deploying to gh-pages from  @ 2f3659257a0f8d4aa4cd49e9ca2889cf98e32265 🚀
</commit_message>
<xml_diff>
--- a/images/Resume.docx
+++ b/images/Resume.docx
@@ -11,102 +11,7 @@
         </w:rPr>
       </w:pPr>
       <w:r>
-        <w:rPr>
-          <w:rFonts w:ascii="Arial" w:hAnsi="Arial"/>
-          <w:b/>
-          <w:bCs/>
-          <w:sz w:val="32"/>
-          <w:szCs w:val="32"/>
-          <w:lang w:val="en-US"/>
-        </w:rPr>
-        <w:t>Joshua Trono</w:t>
-      </w:r>
-    </w:p>
-    <w:p>
-      <w:pPr>
-        <w:pStyle w:val="BodyA"/>
-        <w:jc w:val="center"/>
-        <w:rPr>
-          <w:rFonts w:ascii="Arial" w:hAnsi="Arial"/>
-        </w:rPr>
-      </w:pPr>
-      <w:r>
-        <w:rPr>
-          <w:rFonts w:ascii="Arial" w:hAnsi="Arial"/>
-          <w:lang w:val="en-US"/>
-        </w:rPr>
-        <w:t>40 S Slator Ave</w:t>
-      </w:r>
-    </w:p>
-    <w:p>
-      <w:pPr>
-        <w:pStyle w:val="BodyA"/>
-        <w:jc w:val="center"/>
-        <w:rPr>
-          <w:rFonts w:ascii="Arial" w:hAnsi="Arial"/>
-        </w:rPr>
-      </w:pPr>
-      <w:r>
-        <w:rPr>
-          <w:rFonts w:ascii="Arial" w:hAnsi="Arial"/>
-          <w:lang w:val="en-US"/>
-        </w:rPr>
-        <w:t>Inverness, FL 34453</w:t>
-      </w:r>
-    </w:p>
-    <w:p>
-      <w:pPr>
-        <w:pStyle w:val="BodyA"/>
-        <w:jc w:val="center"/>
-        <w:rPr>
-          <w:rFonts w:ascii="Arial" w:hAnsi="Arial"/>
-        </w:rPr>
-      </w:pPr>
-      <w:r>
-        <w:rPr>
-          <w:rFonts w:ascii="Arial" w:hAnsi="Arial"/>
-          <w:lang w:val="en-US"/>
-        </w:rPr>
-        <w:t>www.JoshuaTrono.com</w:t>
-      </w:r>
-    </w:p>
-    <w:p>
-      <w:pPr>
-        <w:pStyle w:val="BodyA"/>
-        <w:jc w:val="center"/>
-        <w:rPr>
-          <w:rFonts w:ascii="Arial" w:hAnsi="Arial"/>
-        </w:rPr>
-      </w:pPr>
-      <w:r>
-        <w:rPr>
-          <w:rFonts w:ascii="Arial" w:hAnsi="Arial"/>
-          <w:lang w:val="it-IT"/>
-        </w:rPr>
-        <w:t>Josh.Trono@</w:t>
-      </w:r>
-      <w:r>
-        <w:rPr>
-          <w:rFonts w:ascii="Arial" w:hAnsi="Arial"/>
-          <w:lang w:val="pt-PT"/>
-        </w:rPr>
-        <w:t>gmail.com</w:t>
-      </w:r>
-    </w:p>
-    <w:p>
-      <w:pPr>
-        <w:pStyle w:val="BodyA"/>
-        <w:jc w:val="center"/>
-        <w:rPr>
-          <w:rFonts w:ascii="Arial" w:hAnsi="Arial"/>
-        </w:rPr>
-      </w:pPr>
-      <w:r>
-        <w:rPr>
-          <w:rFonts w:ascii="Arial" w:hAnsi="Arial"/>
-          <w:lang w:val="en-US"/>
-        </w:rPr>
-        <w:t>(352) 464-1928</w:t>
+        <w:rPr/>
       </w:r>
     </w:p>
     <w:p>
@@ -271,7 +176,7 @@
           <w:rFonts w:ascii="Arial" w:hAnsi="Arial"/>
           <w:lang w:val="en-US"/>
         </w:rPr>
-        <w:t>Basic proficiency in Java, Python,Ruby, ReactJS, Angular, C# programming languages</w:t>
+        <w:t>Experience with C#, VB.Net, Java, Ruby, and Python</w:t>
       </w:r>
     </w:p>
     <w:p>
@@ -387,9 +292,898 @@
         </w:rPr>
       </w:pPr>
       <w:r>
+        <w:rPr/>
+      </w:r>
+    </w:p>
+    <w:p>
+      <w:pPr>
+        <w:pStyle w:val="ListParagraph"/>
+        <w:tabs>
+          <w:tab w:val="clear" w:pos="720"/>
+          <w:tab w:val="right" w:pos="8640" w:leader="none"/>
+        </w:tabs>
+        <w:ind w:hanging="0" w:left="0" w:right="0"/>
+        <w:jc w:val="center"/>
+        <w:rPr>
+          <w:rFonts w:ascii="Arial" w:hAnsi="Arial" w:eastAsia="Arial" w:cs="Arial"/>
+          <w:b/>
+          <w:bCs/>
+        </w:rPr>
+      </w:pPr>
+      <w:r>
         <w:rPr>
           <w:rFonts w:eastAsia="Arial" w:cs="Arial" w:ascii="Arial" w:hAnsi="Arial"/>
-        </w:rPr>
+          <w:b/>
+          <w:bCs/>
+        </w:rPr>
+      </w:r>
+    </w:p>
+    <w:p>
+      <w:pPr>
+        <w:pStyle w:val="ListParagraph"/>
+        <w:tabs>
+          <w:tab w:val="clear" w:pos="720"/>
+          <w:tab w:val="right" w:pos="8640" w:leader="none"/>
+        </w:tabs>
+        <w:ind w:hanging="0" w:left="0" w:right="0"/>
+        <w:jc w:val="center"/>
+        <w:rPr>
+          <w:rFonts w:ascii="Arial" w:hAnsi="Arial"/>
+        </w:rPr>
+      </w:pPr>
+      <w:r>
+        <w:rPr>
+          <w:rFonts w:ascii="Arial" w:hAnsi="Arial"/>
+          <w:b/>
+          <w:bCs/>
+          <w:lang w:val="en-US"/>
+        </w:rPr>
+        <w:t>Work Experience</w:t>
+      </w:r>
+    </w:p>
+    <w:p>
+      <w:pPr>
+        <w:pStyle w:val="ListParagraph"/>
+        <w:keepNext w:val="false"/>
+        <w:keepLines w:val="false"/>
+        <w:pageBreakBefore w:val="false"/>
+        <w:widowControl/>
+        <w:shd w:val="clear" w:color="auto" w:fill="auto"/>
+        <w:tabs>
+          <w:tab w:val="clear" w:pos="720"/>
+          <w:tab w:val="right" w:pos="9360" w:leader="none"/>
+        </w:tabs>
+        <w:bidi w:val="0"/>
+        <w:spacing w:lineRule="auto" w:line="240" w:before="0" w:after="0"/>
+        <w:ind w:hanging="0" w:left="0" w:right="0"/>
+        <w:jc w:val="left"/>
+        <w:rPr>
+          <w:rFonts w:ascii="Arial" w:hAnsi="Arial"/>
+        </w:rPr>
+      </w:pPr>
+      <w:r>
+        <w:rPr>
+          <w:rFonts w:ascii="Arial" w:hAnsi="Arial"/>
+          <w:b/>
+          <w:bCs/>
+        </w:rPr>
+        <w:t>CHAMPS SOFTWARE INC</w:t>
+        <w:tab/>
+        <w:t xml:space="preserve">02/2024 </w:t>
+      </w:r>
+      <w:r>
+        <w:rPr>
+          <w:rFonts w:ascii="Arial" w:hAnsi="Arial"/>
+          <w:b/>
+          <w:bCs/>
+        </w:rPr>
+        <w:t xml:space="preserve">to </w:t>
+      </w:r>
+      <w:r>
+        <w:rPr>
+          <w:rFonts w:ascii="Arial" w:hAnsi="Arial"/>
+          <w:b/>
+          <w:bCs/>
+        </w:rPr>
+        <w:t>Present</w:t>
+      </w:r>
+    </w:p>
+    <w:p>
+      <w:pPr>
+        <w:pStyle w:val="ListParagraph"/>
+        <w:tabs>
+          <w:tab w:val="clear" w:pos="720"/>
+          <w:tab w:val="right" w:pos="8640" w:leader="none"/>
+        </w:tabs>
+        <w:ind w:hanging="0" w:left="0" w:right="0"/>
+        <w:jc w:val="left"/>
+        <w:rPr>
+          <w:rFonts w:ascii="Arial" w:hAnsi="Arial"/>
+        </w:rPr>
+      </w:pPr>
+      <w:r>
+        <w:rPr>
+          <w:rFonts w:ascii="Arial" w:hAnsi="Arial"/>
+          <w:b/>
+          <w:bCs/>
+        </w:rPr>
+        <w:t>Junior .Net Developer</w:t>
+      </w:r>
+    </w:p>
+    <w:p>
+      <w:pPr>
+        <w:pStyle w:val="ListParagraph"/>
+        <w:numPr>
+          <w:ilvl w:val="0"/>
+          <w:numId w:val="8"/>
+        </w:numPr>
+        <w:tabs>
+          <w:tab w:val="clear" w:pos="720"/>
+          <w:tab w:val="right" w:pos="8640" w:leader="none"/>
+        </w:tabs>
+        <w:ind w:hanging="360" w:left="720" w:right="0"/>
+        <w:jc w:val="left"/>
+        <w:rPr>
+          <w:rFonts w:ascii="Arial" w:hAnsi="Arial"/>
+        </w:rPr>
+      </w:pPr>
+      <w:r>
+        <w:rPr>
+          <w:rFonts w:ascii="Arial" w:hAnsi="Arial"/>
+          <w:b w:val="false"/>
+          <w:bCs w:val="false"/>
+        </w:rPr>
+        <w:t>Develops in C#, Dotnet, VB.Net and SQL.</w:t>
+      </w:r>
+    </w:p>
+    <w:p>
+      <w:pPr>
+        <w:pStyle w:val="ListParagraph"/>
+        <w:numPr>
+          <w:ilvl w:val="0"/>
+          <w:numId w:val="8"/>
+        </w:numPr>
+        <w:tabs>
+          <w:tab w:val="clear" w:pos="720"/>
+          <w:tab w:val="right" w:pos="8640" w:leader="none"/>
+        </w:tabs>
+        <w:ind w:hanging="360" w:left="720" w:right="0"/>
+        <w:jc w:val="left"/>
+        <w:rPr>
+          <w:rFonts w:ascii="Arial" w:hAnsi="Arial"/>
+        </w:rPr>
+      </w:pPr>
+      <w:r>
+        <w:rPr>
+          <w:rFonts w:ascii="Arial" w:hAnsi="Arial"/>
+          <w:b w:val="false"/>
+          <w:bCs w:val="false"/>
+        </w:rPr>
+        <w:t>Work on a Team to develop and maintain a product for our customers.</w:t>
+      </w:r>
+    </w:p>
+    <w:p>
+      <w:pPr>
+        <w:pStyle w:val="ListParagraph"/>
+        <w:numPr>
+          <w:ilvl w:val="0"/>
+          <w:numId w:val="0"/>
+        </w:numPr>
+        <w:tabs>
+          <w:tab w:val="clear" w:pos="720"/>
+          <w:tab w:val="right" w:pos="8640" w:leader="none"/>
+        </w:tabs>
+        <w:ind w:hanging="0" w:left="720" w:right="0"/>
+        <w:jc w:val="left"/>
+        <w:rPr>
+          <w:rFonts w:ascii="Arial" w:hAnsi="Arial"/>
+        </w:rPr>
+      </w:pPr>
+      <w:r>
+        <w:rPr>
+          <w:rFonts w:ascii="Arial" w:hAnsi="Arial"/>
+        </w:rPr>
+      </w:r>
+    </w:p>
+    <w:p>
+      <w:pPr>
+        <w:pStyle w:val="BodyA"/>
+        <w:keepLines w:val="false"/>
+        <w:ind w:hanging="0" w:left="0" w:right="0"/>
+        <w:jc w:val="left"/>
+        <w:rPr>
+          <w:rFonts w:ascii="Arial" w:hAnsi="Arial"/>
+        </w:rPr>
+      </w:pPr>
+      <w:r>
+        <w:rPr>
+          <w:rFonts w:ascii="Arial" w:hAnsi="Arial"/>
+          <w:b/>
+          <w:bCs/>
+          <w:lang w:val="en-US"/>
+        </w:rPr>
+        <w:t xml:space="preserve">Revature </w:t>
+        <w:tab/>
+        <w:tab/>
+        <w:tab/>
+        <w:tab/>
+        <w:tab/>
+        <w:tab/>
+        <w:tab/>
+        <w:tab/>
+        <w:tab/>
+        <w:t>03/2023 to 07/2023</w:t>
+      </w:r>
+    </w:p>
+    <w:p>
+      <w:pPr>
+        <w:pStyle w:val="BodyA"/>
+        <w:jc w:val="left"/>
+        <w:rPr>
+          <w:rFonts w:ascii="Arial" w:hAnsi="Arial"/>
+        </w:rPr>
+      </w:pPr>
+      <w:r>
+        <w:rPr>
+          <w:rFonts w:ascii="Arial" w:hAnsi="Arial"/>
+          <w:b/>
+          <w:bCs/>
+          <w:lang w:val="en-US"/>
+        </w:rPr>
+        <w:t>Full-Stack Developer</w:t>
+      </w:r>
+    </w:p>
+    <w:p>
+      <w:pPr>
+        <w:pStyle w:val="BodyA"/>
+        <w:numPr>
+          <w:ilvl w:val="0"/>
+          <w:numId w:val="5"/>
+        </w:numPr>
+        <w:ind w:hanging="360" w:left="709" w:right="0"/>
+        <w:jc w:val="left"/>
+        <w:rPr>
+          <w:rFonts w:ascii="Arial" w:hAnsi="Arial"/>
+        </w:rPr>
+      </w:pPr>
+      <w:r>
+        <w:rPr>
+          <w:rFonts w:ascii="Arial" w:hAnsi="Arial"/>
+          <w:b w:val="false"/>
+          <w:bCs w:val="false"/>
+          <w:lang w:val="en-US"/>
+        </w:rPr>
+        <w:t>Full Stack Development in Ruby-on-Rails, ReactJS, Java, Angular, PostgreSQL</w:t>
+      </w:r>
+    </w:p>
+    <w:p>
+      <w:pPr>
+        <w:pStyle w:val="BodyA"/>
+        <w:numPr>
+          <w:ilvl w:val="0"/>
+          <w:numId w:val="5"/>
+        </w:numPr>
+        <w:ind w:hanging="360" w:left="709" w:right="0"/>
+        <w:jc w:val="left"/>
+        <w:rPr>
+          <w:rFonts w:ascii="Arial" w:hAnsi="Arial"/>
+        </w:rPr>
+      </w:pPr>
+      <w:r>
+        <w:rPr>
+          <w:rFonts w:ascii="Arial" w:hAnsi="Arial"/>
+          <w:b w:val="false"/>
+          <w:bCs w:val="false"/>
+          <w:lang w:val="en-US"/>
+        </w:rPr>
+        <w:t>Worked on two team projects in a short time.</w:t>
+      </w:r>
+    </w:p>
+    <w:p>
+      <w:pPr>
+        <w:pStyle w:val="BodyA"/>
+        <w:ind w:hanging="0" w:left="0" w:right="0"/>
+        <w:jc w:val="left"/>
+        <w:rPr>
+          <w:rFonts w:ascii="Arial" w:hAnsi="Arial" w:eastAsia="Arial" w:cs="Arial"/>
+          <w:b/>
+          <w:bCs/>
+          <w:lang w:val="en-US"/>
+        </w:rPr>
+      </w:pPr>
+      <w:r>
+        <w:rPr>
+          <w:rFonts w:eastAsia="Arial" w:cs="Arial" w:ascii="Arial" w:hAnsi="Arial"/>
+          <w:b/>
+          <w:bCs/>
+          <w:lang w:val="en-US"/>
+        </w:rPr>
+      </w:r>
+    </w:p>
+    <w:p>
+      <w:pPr>
+        <w:pStyle w:val="ListParagraph"/>
+        <w:tabs>
+          <w:tab w:val="clear" w:pos="720"/>
+          <w:tab w:val="right" w:pos="8640" w:leader="none"/>
+        </w:tabs>
+        <w:ind w:hanging="0" w:left="0" w:right="0"/>
+        <w:rPr>
+          <w:rFonts w:ascii="Arial" w:hAnsi="Arial" w:eastAsia="Arial" w:cs="Arial"/>
+        </w:rPr>
+      </w:pPr>
+      <w:r>
+        <w:rPr>
+          <w:rFonts w:eastAsia="Arial" w:cs="Arial" w:ascii="Arial" w:hAnsi="Arial"/>
+        </w:rPr>
+      </w:r>
+    </w:p>
+    <w:p>
+      <w:pPr>
+        <w:pStyle w:val="BodyA"/>
+        <w:rPr>
+          <w:rFonts w:ascii="Arial" w:hAnsi="Arial"/>
+        </w:rPr>
+      </w:pPr>
+      <w:r>
+        <w:rPr>
+          <w:rFonts w:ascii="Arial" w:hAnsi="Arial"/>
+          <w:b/>
+          <w:bCs/>
+          <w:lang w:val="en-US"/>
+        </w:rPr>
+        <w:t>College of Central Florida</w:t>
+        <w:tab/>
+        <w:tab/>
+        <w:tab/>
+        <w:t xml:space="preserve">                                 </w:t>
+      </w:r>
+      <w:r>
+        <w:rPr>
+          <w:rFonts w:ascii="Arial" w:hAnsi="Arial"/>
+          <w:b/>
+          <w:bCs/>
+          <w:color w:val="000000"/>
+          <w:lang w:val="en-US"/>
+          <w14:textFill>
+            <w14:solidFill>
+              <w14:srgbClr w14:val="000000"/>
+            </w14:solidFill>
+          </w14:textFill>
+        </w:rPr>
+        <w:t>01/2019 to 05/2019</w:t>
+      </w:r>
+    </w:p>
+    <w:p>
+      <w:pPr>
+        <w:pStyle w:val="BodyA"/>
+        <w:rPr>
+          <w:rFonts w:ascii="Arial" w:hAnsi="Arial"/>
+        </w:rPr>
+      </w:pPr>
+      <w:r>
+        <w:rPr>
+          <w:rFonts w:ascii="Arial" w:hAnsi="Arial"/>
+          <w:b/>
+          <w:bCs/>
+          <w:lang w:val="en-US"/>
+        </w:rPr>
+        <w:t>Information Technology Tutor</w:t>
+        <w:tab/>
+        <w:tab/>
+        <w:tab/>
+        <w:tab/>
+        <w:tab/>
+        <w:tab/>
+        <w:t xml:space="preserve">                Ocala, FL</w:t>
+      </w:r>
+    </w:p>
+    <w:p>
+      <w:pPr>
+        <w:pStyle w:val="ListParagraph"/>
+        <w:numPr>
+          <w:ilvl w:val="0"/>
+          <w:numId w:val="2"/>
+        </w:numPr>
+        <w:ind w:hanging="360" w:left="720" w:right="0"/>
+        <w:jc w:val="left"/>
+        <w:rPr>
+          <w:rFonts w:ascii="Arial" w:hAnsi="Arial"/>
+        </w:rPr>
+      </w:pPr>
+      <w:r>
+        <w:rPr>
+          <w:rFonts w:ascii="Arial" w:hAnsi="Arial"/>
+          <w:lang w:val="en-US"/>
+        </w:rPr>
+        <w:t xml:space="preserve"> </w:t>
+      </w:r>
+      <w:r>
+        <w:rPr>
+          <w:rFonts w:ascii="Arial" w:hAnsi="Arial"/>
+          <w:lang w:val="en-US"/>
+        </w:rPr>
+        <w:t>Assist IT students with classwork including Microsoft Office suite, A+ Fundamentals, and Web Programming</w:t>
+      </w:r>
+    </w:p>
+    <w:p>
+      <w:pPr>
+        <w:pStyle w:val="BodyA"/>
+        <w:rPr>
+          <w:rFonts w:ascii="Arial" w:hAnsi="Arial" w:eastAsia="Arial" w:cs="Arial"/>
+          <w:b/>
+          <w:bCs/>
+        </w:rPr>
+      </w:pPr>
+      <w:r>
+        <w:rPr>
+          <w:rFonts w:eastAsia="Arial" w:cs="Arial" w:ascii="Arial" w:hAnsi="Arial"/>
+          <w:b/>
+          <w:bCs/>
+        </w:rPr>
+      </w:r>
+      <w:r>
+        <w:br w:type="page"/>
+      </w:r>
+    </w:p>
+    <w:p>
+      <w:pPr>
+        <w:pStyle w:val="BodyA"/>
+        <w:rPr>
+          <w:rFonts w:ascii="Arial" w:hAnsi="Arial" w:eastAsia="Arial" w:cs="Arial"/>
+          <w:b/>
+          <w:bCs/>
+        </w:rPr>
+      </w:pPr>
+      <w:r>
+        <w:rPr>
+          <w:rFonts w:eastAsia="Arial" w:cs="Arial" w:ascii="Arial" w:hAnsi="Arial"/>
+          <w:b/>
+          <w:bCs/>
+        </w:rPr>
+      </w:r>
+    </w:p>
+    <w:p>
+      <w:pPr>
+        <w:pStyle w:val="BodyA"/>
+        <w:jc w:val="center"/>
+        <w:rPr>
+          <w:rFonts w:ascii="Arial" w:hAnsi="Arial"/>
+        </w:rPr>
+      </w:pPr>
+      <w:r>
+        <w:rPr>
+          <w:rFonts w:ascii="Arial" w:hAnsi="Arial"/>
+          <w:b/>
+          <w:bCs/>
+          <w:lang w:val="en-US"/>
+        </w:rPr>
+        <w:t>Education and Training</w:t>
+      </w:r>
+    </w:p>
+    <w:p>
+      <w:pPr>
+        <w:pStyle w:val="BodyA"/>
+        <w:rPr>
+          <w:rFonts w:ascii="Arial" w:hAnsi="Arial" w:eastAsia="Arial" w:cs="Arial"/>
+        </w:rPr>
+      </w:pPr>
+      <w:r>
+        <w:rPr>
+          <w:rFonts w:eastAsia="Arial" w:cs="Arial" w:ascii="Arial" w:hAnsi="Arial"/>
+        </w:rPr>
+      </w:r>
+    </w:p>
+    <w:p>
+      <w:pPr>
+        <w:pStyle w:val="BodyA"/>
+        <w:tabs>
+          <w:tab w:val="clear" w:pos="720"/>
+          <w:tab w:val="right" w:pos="8640" w:leader="none"/>
+        </w:tabs>
+        <w:rPr>
+          <w:rFonts w:ascii="Arial" w:hAnsi="Arial"/>
+        </w:rPr>
+      </w:pPr>
+      <w:r>
+        <w:rPr>
+          <w:rFonts w:ascii="Arial" w:hAnsi="Arial"/>
+          <w:b/>
+          <w:bCs/>
+          <w:i/>
+          <w:iCs/>
+          <w:lang w:val="en-US"/>
+        </w:rPr>
+        <w:t>Bachelor of Applied Science; Management Information Systems</w:t>
+      </w:r>
+      <w:r>
+        <w:rPr>
+          <w:rFonts w:eastAsia="Arial" w:cs="Arial" w:ascii="Arial" w:hAnsi="Arial"/>
+        </w:rPr>
+        <w:tab/>
+        <w:t xml:space="preserve">        </w:t>
+      </w:r>
+      <w:r>
+        <w:rPr>
+          <w:rFonts w:eastAsia="Arial" w:cs="Arial" w:ascii="Arial" w:hAnsi="Arial"/>
+          <w:b/>
+          <w:bCs/>
+        </w:rPr>
+        <w:t>08/2022</w:t>
+      </w:r>
+    </w:p>
+    <w:p>
+      <w:pPr>
+        <w:pStyle w:val="BodyA"/>
+        <w:tabs>
+          <w:tab w:val="clear" w:pos="720"/>
+          <w:tab w:val="right" w:pos="8640" w:leader="none"/>
+        </w:tabs>
+        <w:rPr>
+          <w:rFonts w:ascii="Arial" w:hAnsi="Arial"/>
+        </w:rPr>
+      </w:pPr>
+      <w:r>
+        <w:rPr>
+          <w:rFonts w:ascii="Arial" w:hAnsi="Arial"/>
+          <w:lang w:val="en-US"/>
+        </w:rPr>
+        <w:t>College of Central Florida</w:t>
+        <w:tab/>
+        <w:tab/>
+        <w:t xml:space="preserve">     </w:t>
+      </w:r>
+      <w:r>
+        <w:rPr>
+          <w:rFonts w:ascii="Arial" w:hAnsi="Arial"/>
+          <w:b/>
+          <w:bCs/>
+          <w:lang w:val="en-US"/>
+        </w:rPr>
+        <w:t>Ocala, FL</w:t>
+      </w:r>
+    </w:p>
+    <w:p>
+      <w:pPr>
+        <w:pStyle w:val="ListParagraph"/>
+        <w:numPr>
+          <w:ilvl w:val="0"/>
+          <w:numId w:val="7"/>
+        </w:numPr>
+        <w:ind w:hanging="360" w:left="720" w:right="0"/>
+        <w:jc w:val="left"/>
+        <w:rPr>
+          <w:rFonts w:ascii="Arial" w:hAnsi="Arial"/>
+        </w:rPr>
+      </w:pPr>
+      <w:r>
+        <w:rPr>
+          <w:rFonts w:ascii="Arial" w:hAnsi="Arial"/>
+          <w:lang w:val="en-US"/>
+        </w:rPr>
+        <w:t xml:space="preserve">Member, Phi Theta Kappa Honor Society.     </w:t>
+      </w:r>
+    </w:p>
+    <w:p>
+      <w:pPr>
+        <w:pStyle w:val="ListParagraph"/>
+        <w:numPr>
+          <w:ilvl w:val="0"/>
+          <w:numId w:val="7"/>
+        </w:numPr>
+        <w:ind w:hanging="360" w:left="720" w:right="0"/>
+        <w:jc w:val="left"/>
+        <w:rPr>
+          <w:rFonts w:ascii="Arial" w:hAnsi="Arial"/>
+        </w:rPr>
+      </w:pPr>
+      <w:r>
+        <w:rPr>
+          <w:rFonts w:ascii="Arial" w:hAnsi="Arial"/>
+          <w:lang w:val="en-US"/>
+        </w:rPr>
+        <w:t>Coursework completed in Java, Python and Database Management</w:t>
+      </w:r>
+    </w:p>
+    <w:p>
+      <w:pPr>
+        <w:pStyle w:val="Normal"/>
+        <w:ind w:right="0"/>
+        <w:jc w:val="left"/>
+        <w:rPr>
+          <w:rFonts w:ascii="Arial" w:hAnsi="Arial"/>
+          <w:lang w:val="en-US"/>
+        </w:rPr>
+      </w:pPr>
+      <w:r>
+        <w:rPr>
+          <w:rFonts w:ascii="Arial" w:hAnsi="Arial"/>
+          <w:lang w:val="en-US"/>
+        </w:rPr>
+      </w:r>
+    </w:p>
+    <w:p>
+      <w:pPr>
+        <w:pStyle w:val="Normal"/>
+        <w:ind w:right="0"/>
+        <w:jc w:val="left"/>
+        <w:rPr>
+          <w:rFonts w:ascii="Arial" w:hAnsi="Arial"/>
+        </w:rPr>
+      </w:pPr>
+      <w:r>
+        <w:rPr>
+          <w:rFonts w:eastAsia="Arial" w:cs="Arial" w:ascii="Arial" w:hAnsi="Arial"/>
+          <w:b/>
+          <w:bCs/>
+          <w:i/>
+          <w:iCs/>
+          <w:lang w:val="en-US"/>
+        </w:rPr>
+        <w:t>Associate of Arts</w:t>
+        <w:tab/>
+        <w:tab/>
+        <w:tab/>
+        <w:tab/>
+        <w:tab/>
+        <w:tab/>
+        <w:tab/>
+        <w:tab/>
+        <w:tab/>
+        <w:t xml:space="preserve">       08/2022</w:t>
+      </w:r>
+    </w:p>
+    <w:p>
+      <w:pPr>
+        <w:pStyle w:val="Normal"/>
+        <w:ind w:right="0"/>
+        <w:jc w:val="left"/>
+        <w:rPr>
+          <w:rFonts w:ascii="Arial" w:hAnsi="Arial"/>
+        </w:rPr>
+      </w:pPr>
+      <w:r>
+        <w:rPr>
+          <w:rFonts w:eastAsia="Arial" w:cs="Arial" w:ascii="Arial" w:hAnsi="Arial"/>
+          <w:b w:val="false"/>
+          <w:bCs w:val="false"/>
+          <w:i/>
+          <w:iCs/>
+          <w:lang w:val="en-US"/>
+        </w:rPr>
+        <w:t xml:space="preserve">College of Central Florida  </w:t>
+      </w:r>
+      <w:r>
+        <w:rPr>
+          <w:rFonts w:eastAsia="Arial" w:cs="Arial" w:ascii="Arial" w:hAnsi="Arial"/>
+          <w:b/>
+          <w:bCs/>
+          <w:i/>
+          <w:iCs/>
+          <w:lang w:val="en-US"/>
+        </w:rPr>
+        <w:t xml:space="preserve">                                                                                 Ocala, FL</w:t>
+      </w:r>
+    </w:p>
+    <w:p>
+      <w:pPr>
+        <w:pStyle w:val="BodyA"/>
+        <w:rPr>
+          <w:rFonts w:ascii="Arial" w:hAnsi="Arial" w:eastAsia="Arial" w:cs="Arial"/>
+        </w:rPr>
+      </w:pPr>
+      <w:r>
+        <w:rPr>
+          <w:rFonts w:eastAsia="Arial" w:cs="Arial" w:ascii="Arial" w:hAnsi="Arial"/>
+        </w:rPr>
+      </w:r>
+    </w:p>
+    <w:p>
+      <w:pPr>
+        <w:pStyle w:val="BodyA"/>
+        <w:tabs>
+          <w:tab w:val="clear" w:pos="720"/>
+          <w:tab w:val="right" w:pos="8640" w:leader="none"/>
+        </w:tabs>
+        <w:rPr>
+          <w:rFonts w:ascii="Arial" w:hAnsi="Arial"/>
+        </w:rPr>
+      </w:pPr>
+      <w:r>
+        <w:rPr>
+          <w:rFonts w:ascii="Arial" w:hAnsi="Arial"/>
+          <w:b/>
+          <w:bCs/>
+          <w:i/>
+          <w:iCs/>
+          <w:lang w:val="en-US"/>
+        </w:rPr>
+        <w:t>Associate of Science; Computer Information Technology</w:t>
+      </w:r>
+      <w:r>
+        <w:rPr>
+          <w:rFonts w:eastAsia="Arial" w:cs="Arial" w:ascii="Arial" w:hAnsi="Arial"/>
+        </w:rPr>
+        <w:tab/>
+        <w:t xml:space="preserve"> </w:t>
+        <w:tab/>
+        <w:t xml:space="preserve">    </w:t>
+      </w:r>
+      <w:r>
+        <w:rPr>
+          <w:rFonts w:eastAsia="Arial" w:cs="Arial" w:ascii="Arial" w:hAnsi="Arial"/>
+          <w:b/>
+          <w:bCs/>
+        </w:rPr>
+        <w:t xml:space="preserve"> </w:t>
+      </w:r>
+      <w:r>
+        <w:rPr>
+          <w:rFonts w:ascii="Arial" w:hAnsi="Arial"/>
+          <w:b/>
+          <w:bCs/>
+          <w:lang w:val="en-US"/>
+        </w:rPr>
+        <w:t xml:space="preserve">   08/2020</w:t>
+      </w:r>
+    </w:p>
+    <w:p>
+      <w:pPr>
+        <w:pStyle w:val="BodyA"/>
+        <w:tabs>
+          <w:tab w:val="clear" w:pos="720"/>
+          <w:tab w:val="right" w:pos="8640" w:leader="none"/>
+        </w:tabs>
+        <w:rPr>
+          <w:rFonts w:ascii="Arial" w:hAnsi="Arial"/>
+        </w:rPr>
+      </w:pPr>
+      <w:r>
+        <w:rPr>
+          <w:rFonts w:ascii="Arial" w:hAnsi="Arial"/>
+          <w:lang w:val="en-US"/>
+        </w:rPr>
+        <w:t>College of Central Florida</w:t>
+        <w:tab/>
+        <w:tab/>
+        <w:t xml:space="preserve">     </w:t>
+      </w:r>
+      <w:r>
+        <w:rPr>
+          <w:rFonts w:eastAsia="Arial" w:cs="Arial" w:ascii="Arial" w:hAnsi="Arial"/>
+          <w:b/>
+          <w:bCs/>
+        </w:rPr>
+        <w:t>Ocala, FL</w:t>
+      </w:r>
+    </w:p>
+    <w:p>
+      <w:pPr>
+        <w:pStyle w:val="ListParagraph"/>
+        <w:numPr>
+          <w:ilvl w:val="0"/>
+          <w:numId w:val="6"/>
+        </w:numPr>
+        <w:ind w:hanging="360" w:left="720" w:right="0"/>
+        <w:jc w:val="left"/>
+        <w:rPr>
+          <w:rFonts w:ascii="Arial" w:hAnsi="Arial"/>
+        </w:rPr>
+      </w:pPr>
+      <w:r>
+        <w:rPr>
+          <w:rFonts w:ascii="Arial" w:hAnsi="Arial"/>
+          <w:lang w:val="en-US"/>
+        </w:rPr>
+        <w:t>Member, Phi Theta Kappa Honor Society.</w:t>
+      </w:r>
+    </w:p>
+    <w:p>
+      <w:pPr>
+        <w:pStyle w:val="ListParagraph"/>
+        <w:numPr>
+          <w:ilvl w:val="0"/>
+          <w:numId w:val="6"/>
+        </w:numPr>
+        <w:ind w:hanging="360" w:left="720" w:right="0"/>
+        <w:jc w:val="left"/>
+        <w:rPr>
+          <w:rFonts w:ascii="Arial" w:hAnsi="Arial"/>
+        </w:rPr>
+      </w:pPr>
+      <w:r>
+        <w:rPr>
+          <w:rFonts w:ascii="Arial" w:hAnsi="Arial"/>
+          <w:lang w:val="en-US"/>
+        </w:rPr>
+        <w:t>College Credit Certificates in IT Analysis, IT Support, and Help Desk Support</w:t>
+      </w:r>
+    </w:p>
+    <w:p>
+      <w:pPr>
+        <w:pStyle w:val="BodyA"/>
+        <w:rPr>
+          <w:rFonts w:ascii="Arial" w:hAnsi="Arial" w:eastAsia="Arial" w:cs="Arial"/>
+        </w:rPr>
+      </w:pPr>
+      <w:r>
+        <w:rPr>
+          <w:rFonts w:eastAsia="Arial" w:cs="Arial" w:ascii="Arial" w:hAnsi="Arial"/>
+        </w:rPr>
+      </w:r>
+    </w:p>
+    <w:p>
+      <w:pPr>
+        <w:pStyle w:val="BodyA"/>
+        <w:tabs>
+          <w:tab w:val="clear" w:pos="720"/>
+          <w:tab w:val="right" w:pos="8640" w:leader="none"/>
+        </w:tabs>
+        <w:rPr>
+          <w:rFonts w:ascii="Arial" w:hAnsi="Arial"/>
+        </w:rPr>
+      </w:pPr>
+      <w:r>
+        <w:rPr>
+          <w:rFonts w:eastAsia="Arial" w:cs="Arial" w:ascii="Arial" w:hAnsi="Arial"/>
+        </w:rPr>
+        <w:tab/>
+      </w:r>
+    </w:p>
+    <w:p>
+      <w:pPr>
+        <w:pStyle w:val="BodyA"/>
+        <w:tabs>
+          <w:tab w:val="clear" w:pos="720"/>
+          <w:tab w:val="right" w:pos="8640" w:leader="none"/>
+        </w:tabs>
+        <w:rPr>
+          <w:rFonts w:ascii="Arial" w:hAnsi="Arial"/>
+        </w:rPr>
+      </w:pPr>
+      <w:r>
+        <w:rPr>
+          <w:rFonts w:ascii="Arial" w:hAnsi="Arial"/>
+          <w:b/>
+          <w:bCs/>
+          <w:i/>
+          <w:iCs/>
+          <w:lang w:val="en-US"/>
+        </w:rPr>
+        <w:t>Support Specialist</w:t>
+      </w:r>
+      <w:r>
+        <w:rPr>
+          <w:rFonts w:ascii="Arial" w:hAnsi="Arial"/>
+          <w:lang w:val="en-US"/>
+        </w:rPr>
+        <w:t>, Withlacoochee Technical College</w:t>
+        <w:tab/>
+        <w:t xml:space="preserve">                              </w:t>
+      </w:r>
+      <w:r>
+        <w:rPr>
+          <w:rFonts w:ascii="Arial" w:hAnsi="Arial"/>
+          <w:b/>
+          <w:bCs/>
+          <w:lang w:val="en-US"/>
+        </w:rPr>
+        <w:t>Inverness, FL</w:t>
+      </w:r>
+    </w:p>
+    <w:p>
+      <w:pPr>
+        <w:pStyle w:val="BodyA"/>
+        <w:tabs>
+          <w:tab w:val="clear" w:pos="720"/>
+          <w:tab w:val="right" w:pos="8640" w:leader="none"/>
+        </w:tabs>
+        <w:rPr>
+          <w:rFonts w:ascii="Arial" w:hAnsi="Arial"/>
+        </w:rPr>
+      </w:pPr>
+      <w:r>
+        <w:rPr/>
       </w:r>
     </w:p>
     <w:p>
@@ -805,1030 +1599,11 @@
       <w:r>
         <w:rPr>
           <w:rFonts w:ascii="Arial" w:hAnsi="Arial"/>
-          <w:lang w:val="en-US"/>
-        </w:rPr>
-        <w:t>Went to different locations to repair staff equipment</w:t>
-      </w:r>
-    </w:p>
-    <w:p>
-      <w:pPr>
-        <w:pStyle w:val="ListParagraph"/>
-        <w:tabs>
-          <w:tab w:val="clear" w:pos="720"/>
-          <w:tab w:val="right" w:pos="8640" w:leader="none"/>
-        </w:tabs>
-        <w:ind w:hanging="0" w:left="0" w:right="0"/>
-        <w:rPr>
-          <w:rFonts w:ascii="Arial" w:hAnsi="Arial" w:eastAsia="Arial" w:cs="Arial"/>
-        </w:rPr>
-      </w:pPr>
-      <w:r>
-        <w:rPr>
-          <w:rFonts w:eastAsia="Arial" w:cs="Arial" w:ascii="Arial" w:hAnsi="Arial"/>
-        </w:rPr>
-      </w:r>
-    </w:p>
-    <w:p>
-      <w:pPr>
-        <w:pStyle w:val="Body"/>
-        <w:tabs>
-          <w:tab w:val="clear" w:pos="720"/>
-          <w:tab w:val="right" w:pos="8640" w:leader="none"/>
-        </w:tabs>
-        <w:rPr>
-          <w:rFonts w:ascii="Arial" w:hAnsi="Arial" w:eastAsia="Arial" w:cs="Arial"/>
-        </w:rPr>
-      </w:pPr>
-      <w:r>
-        <w:rPr>
-          <w:rFonts w:eastAsia="Arial" w:cs="Arial" w:ascii="Arial" w:hAnsi="Arial"/>
-        </w:rPr>
-      </w:r>
-    </w:p>
-    <w:p>
-      <w:pPr>
-        <w:pStyle w:val="ListParagraph"/>
-        <w:tabs>
-          <w:tab w:val="clear" w:pos="720"/>
-          <w:tab w:val="right" w:pos="8640" w:leader="none"/>
-        </w:tabs>
-        <w:ind w:hanging="0" w:left="0" w:right="0"/>
-        <w:rPr>
-          <w:rFonts w:ascii="Arial" w:hAnsi="Arial" w:eastAsia="Arial" w:cs="Arial"/>
-        </w:rPr>
-      </w:pPr>
-      <w:r>
-        <w:rPr>
-          <w:rFonts w:eastAsia="Arial" w:cs="Arial" w:ascii="Arial" w:hAnsi="Arial"/>
-        </w:rPr>
-      </w:r>
-    </w:p>
-    <w:p>
-      <w:pPr>
-        <w:pStyle w:val="BodyA"/>
-        <w:jc w:val="center"/>
-        <w:rPr>
-          <w:rFonts w:ascii="Arial" w:hAnsi="Arial"/>
-        </w:rPr>
-      </w:pPr>
-      <w:r>
-        <w:rPr>
-          <w:rFonts w:ascii="Arial" w:hAnsi="Arial"/>
           <w:b/>
           <w:bCs/>
-          <w:sz w:val="32"/>
-          <w:szCs w:val="32"/>
-          <w:lang w:val="en-US"/>
-        </w:rPr>
-        <w:t>Joshua Trono</w:t>
-      </w:r>
-    </w:p>
-    <w:p>
-      <w:pPr>
-        <w:pStyle w:val="BodyA"/>
-        <w:jc w:val="center"/>
-        <w:rPr>
-          <w:rFonts w:ascii="Arial" w:hAnsi="Arial"/>
-        </w:rPr>
-      </w:pPr>
-      <w:r>
-        <w:rPr>
-          <w:rFonts w:ascii="Arial" w:hAnsi="Arial"/>
-          <w:lang w:val="en-US"/>
-        </w:rPr>
-        <w:t>40 S Slator Ave</w:t>
-      </w:r>
-    </w:p>
-    <w:p>
-      <w:pPr>
-        <w:pStyle w:val="BodyA"/>
-        <w:jc w:val="center"/>
-        <w:rPr>
-          <w:rFonts w:ascii="Arial" w:hAnsi="Arial"/>
-        </w:rPr>
-      </w:pPr>
-      <w:r>
-        <w:rPr>
-          <w:rFonts w:ascii="Arial" w:hAnsi="Arial"/>
-          <w:lang w:val="en-US"/>
-        </w:rPr>
-        <w:t>Inverness, FL 34453</w:t>
-      </w:r>
-    </w:p>
-    <w:p>
-      <w:pPr>
-        <w:pStyle w:val="BodyA"/>
-        <w:jc w:val="center"/>
-        <w:rPr>
-          <w:rFonts w:ascii="Arial" w:hAnsi="Arial"/>
-        </w:rPr>
-      </w:pPr>
-      <w:r>
-        <w:rPr>
-          <w:rFonts w:ascii="Arial" w:hAnsi="Arial"/>
-          <w:lang w:val="en-US"/>
-        </w:rPr>
-        <w:t>www.JoshuaTrono.com</w:t>
-      </w:r>
-    </w:p>
-    <w:p>
-      <w:pPr>
-        <w:pStyle w:val="BodyA"/>
-        <w:jc w:val="center"/>
-        <w:rPr>
-          <w:rFonts w:ascii="Arial" w:hAnsi="Arial"/>
-        </w:rPr>
-      </w:pPr>
-      <w:r>
-        <w:rPr>
-          <w:rFonts w:ascii="Arial" w:hAnsi="Arial"/>
-          <w:lang w:val="en-US"/>
-        </w:rPr>
-        <w:t>j</w:t>
-      </w:r>
-      <w:r>
-        <w:rPr>
-          <w:rFonts w:ascii="Arial" w:hAnsi="Arial"/>
-          <w:lang w:val="it-IT"/>
-        </w:rPr>
-        <w:t>osh.Trono@</w:t>
-      </w:r>
-      <w:r>
-        <w:rPr>
-          <w:rFonts w:ascii="Arial" w:hAnsi="Arial"/>
-          <w:lang w:val="pt-PT"/>
-        </w:rPr>
-        <w:t>gmail.com</w:t>
-      </w:r>
-    </w:p>
-    <w:p>
-      <w:pPr>
-        <w:pStyle w:val="BodyA"/>
-        <w:jc w:val="center"/>
-        <w:rPr>
-          <w:rFonts w:ascii="Arial" w:hAnsi="Arial"/>
-        </w:rPr>
-      </w:pPr>
-      <w:r>
-        <w:rPr>
-          <w:rFonts w:ascii="Arial" w:hAnsi="Arial"/>
-          <w:lang w:val="en-US"/>
-        </w:rPr>
-        <w:t>(352) 464-1928</w:t>
-      </w:r>
-    </w:p>
-    <w:p>
-      <w:pPr>
-        <w:pStyle w:val="ListParagraph"/>
-        <w:tabs>
-          <w:tab w:val="clear" w:pos="720"/>
-          <w:tab w:val="right" w:pos="8640" w:leader="none"/>
-        </w:tabs>
-        <w:ind w:hanging="0" w:left="0" w:right="0"/>
-        <w:jc w:val="center"/>
-        <w:rPr>
-          <w:rFonts w:ascii="Arial" w:hAnsi="Arial" w:eastAsia="Arial" w:cs="Arial"/>
-          <w:b/>
-          <w:bCs/>
-        </w:rPr>
-      </w:pPr>
-      <w:r>
-        <w:rPr>
-          <w:rFonts w:eastAsia="Arial" w:cs="Arial" w:ascii="Arial" w:hAnsi="Arial"/>
-          <w:b/>
-          <w:bCs/>
-        </w:rPr>
-      </w:r>
-    </w:p>
-    <w:p>
-      <w:pPr>
-        <w:pStyle w:val="ListParagraph"/>
-        <w:tabs>
-          <w:tab w:val="clear" w:pos="720"/>
-          <w:tab w:val="right" w:pos="8640" w:leader="none"/>
-        </w:tabs>
-        <w:ind w:hanging="0" w:left="0" w:right="0"/>
-        <w:jc w:val="center"/>
-        <w:rPr>
-          <w:rFonts w:ascii="Arial" w:hAnsi="Arial"/>
-        </w:rPr>
-      </w:pPr>
-      <w:r>
-        <w:rPr>
-          <w:rFonts w:ascii="Arial" w:hAnsi="Arial"/>
-          <w:b/>
-          <w:bCs/>
-          <w:lang w:val="en-US"/>
-        </w:rPr>
-        <w:t>Work Experience</w:t>
-      </w:r>
-    </w:p>
-    <w:p>
-      <w:pPr>
-        <w:pStyle w:val="ListParagraph"/>
-        <w:keepNext w:val="false"/>
-        <w:keepLines w:val="false"/>
-        <w:pageBreakBefore w:val="false"/>
-        <w:widowControl/>
-        <w:shd w:val="clear" w:color="auto" w:fill="auto"/>
-        <w:tabs>
-          <w:tab w:val="clear" w:pos="720"/>
-          <w:tab w:val="right" w:pos="9360" w:leader="none"/>
-        </w:tabs>
-        <w:bidi w:val="0"/>
-        <w:spacing w:lineRule="auto" w:line="240" w:before="0" w:after="0"/>
-        <w:ind w:hanging="0" w:left="0" w:right="0"/>
-        <w:jc w:val="left"/>
-        <w:rPr>
-          <w:rFonts w:ascii="Arial" w:hAnsi="Arial"/>
-        </w:rPr>
-      </w:pPr>
-      <w:r>
-        <w:rPr>
-          <w:rFonts w:ascii="Arial" w:hAnsi="Arial"/>
-          <w:b/>
-          <w:bCs/>
-        </w:rPr>
-        <w:t>CHAMPS SOFTWARE INC</w:t>
-        <w:tab/>
-        <w:t>02/2024-Present</w:t>
-      </w:r>
-    </w:p>
-    <w:p>
-      <w:pPr>
-        <w:pStyle w:val="ListParagraph"/>
-        <w:tabs>
-          <w:tab w:val="clear" w:pos="720"/>
-          <w:tab w:val="right" w:pos="8640" w:leader="none"/>
-        </w:tabs>
-        <w:ind w:hanging="0" w:left="0" w:right="0"/>
-        <w:jc w:val="left"/>
-        <w:rPr>
-          <w:rFonts w:ascii="Arial" w:hAnsi="Arial"/>
-        </w:rPr>
-      </w:pPr>
-      <w:r>
-        <w:rPr>
-          <w:rFonts w:ascii="Arial" w:hAnsi="Arial"/>
-          <w:b/>
-          <w:bCs/>
-        </w:rPr>
-        <w:t>Junior .</w:t>
-      </w:r>
-      <w:r>
-        <w:rPr>
-          <w:rFonts w:ascii="Arial" w:hAnsi="Arial"/>
-          <w:b/>
-          <w:bCs/>
-        </w:rPr>
-        <w:t>Net</w:t>
-      </w:r>
-      <w:r>
-        <w:rPr>
-          <w:rFonts w:ascii="Arial" w:hAnsi="Arial"/>
-          <w:b/>
-          <w:bCs/>
-        </w:rPr>
-        <w:t xml:space="preserve"> Developer</w:t>
-      </w:r>
-    </w:p>
-    <w:p>
-      <w:pPr>
-        <w:pStyle w:val="ListParagraph"/>
-        <w:numPr>
-          <w:ilvl w:val="0"/>
-          <w:numId w:val="8"/>
-        </w:numPr>
-        <w:tabs>
-          <w:tab w:val="clear" w:pos="720"/>
-          <w:tab w:val="right" w:pos="8640" w:leader="none"/>
-        </w:tabs>
-        <w:jc w:val="left"/>
-        <w:rPr>
-          <w:rFonts w:ascii="Arial" w:hAnsi="Arial"/>
-        </w:rPr>
-      </w:pPr>
-      <w:r>
-        <w:rPr>
-          <w:rFonts w:ascii="Arial" w:hAnsi="Arial"/>
-          <w:b w:val="false"/>
-          <w:bCs w:val="false"/>
-        </w:rPr>
-        <w:t>Develops in C#, Dotnet, VB.Net and SQL.</w:t>
-      </w:r>
-    </w:p>
-    <w:p>
-      <w:pPr>
-        <w:pStyle w:val="ListParagraph"/>
-        <w:numPr>
-          <w:ilvl w:val="0"/>
-          <w:numId w:val="8"/>
-        </w:numPr>
-        <w:tabs>
-          <w:tab w:val="clear" w:pos="720"/>
-          <w:tab w:val="right" w:pos="8640" w:leader="none"/>
-        </w:tabs>
-        <w:jc w:val="left"/>
-        <w:rPr>
-          <w:rFonts w:ascii="Arial" w:hAnsi="Arial"/>
-        </w:rPr>
-      </w:pPr>
-      <w:r>
-        <w:rPr>
-          <w:rFonts w:ascii="Arial" w:hAnsi="Arial"/>
-          <w:b w:val="false"/>
-          <w:bCs w:val="false"/>
-        </w:rPr>
-        <w:t>Work on a Team to develop and maintain a product for our customers.</w:t>
-      </w:r>
-    </w:p>
-    <w:p>
-      <w:pPr>
-        <w:pStyle w:val="ListParagraph"/>
-        <w:numPr>
-          <w:ilvl w:val="0"/>
-          <w:numId w:val="0"/>
-        </w:numPr>
-        <w:tabs>
-          <w:tab w:val="clear" w:pos="720"/>
-          <w:tab w:val="right" w:pos="8640" w:leader="none"/>
-        </w:tabs>
-        <w:ind w:hanging="0" w:left="720"/>
-        <w:jc w:val="left"/>
-        <w:rPr>
-          <w:rFonts w:ascii="Arial" w:hAnsi="Arial"/>
-        </w:rPr>
-      </w:pPr>
-      <w:r>
-        <w:rPr>
-          <w:rFonts w:ascii="Arial" w:hAnsi="Arial"/>
-        </w:rPr>
-      </w:r>
-    </w:p>
-    <w:p>
-      <w:pPr>
-        <w:pStyle w:val="BodyA"/>
-        <w:keepLines w:val="false"/>
-        <w:ind w:hanging="0" w:left="0" w:right="0"/>
-        <w:jc w:val="left"/>
-        <w:rPr>
-          <w:rFonts w:ascii="Arial" w:hAnsi="Arial"/>
-        </w:rPr>
-      </w:pPr>
-      <w:r>
-        <w:rPr>
-          <w:rFonts w:ascii="Arial" w:hAnsi="Arial"/>
-          <w:b/>
-          <w:bCs/>
-          <w:lang w:val="en-US"/>
-        </w:rPr>
-        <w:t xml:space="preserve">Revature </w:t>
-        <w:tab/>
-        <w:tab/>
-        <w:tab/>
-        <w:tab/>
-        <w:tab/>
-        <w:tab/>
-        <w:tab/>
-        <w:tab/>
-        <w:tab/>
-        <w:t>03/2023 to 07/2023</w:t>
-      </w:r>
-    </w:p>
-    <w:p>
-      <w:pPr>
-        <w:pStyle w:val="BodyA"/>
-        <w:jc w:val="left"/>
-        <w:rPr>
-          <w:rFonts w:ascii="Arial" w:hAnsi="Arial"/>
-        </w:rPr>
-      </w:pPr>
-      <w:r>
-        <w:rPr>
-          <w:rFonts w:ascii="Arial" w:hAnsi="Arial"/>
-          <w:b/>
-          <w:bCs/>
-          <w:lang w:val="en-US"/>
-        </w:rPr>
-        <w:t>Full-Stack Developer</w:t>
-      </w:r>
-    </w:p>
-    <w:p>
-      <w:pPr>
-        <w:pStyle w:val="BodyA"/>
-        <w:numPr>
-          <w:ilvl w:val="0"/>
-          <w:numId w:val="5"/>
-        </w:numPr>
-        <w:ind w:hanging="360" w:left="709" w:right="0"/>
-        <w:jc w:val="left"/>
-        <w:rPr>
-          <w:rFonts w:ascii="Arial" w:hAnsi="Arial"/>
-        </w:rPr>
-      </w:pPr>
-      <w:r>
-        <w:rPr>
-          <w:rFonts w:ascii="Arial" w:hAnsi="Arial"/>
-          <w:b w:val="false"/>
-          <w:bCs w:val="false"/>
-          <w:lang w:val="en-US"/>
-        </w:rPr>
-        <w:t>Full Stack Development in Ruby-on-Rails, ReactJS, Java, Angular, PostgreSQL</w:t>
-      </w:r>
-    </w:p>
-    <w:p>
-      <w:pPr>
-        <w:pStyle w:val="BodyA"/>
-        <w:numPr>
-          <w:ilvl w:val="0"/>
-          <w:numId w:val="5"/>
-        </w:numPr>
-        <w:ind w:hanging="360" w:left="709" w:right="0"/>
-        <w:jc w:val="left"/>
-        <w:rPr>
-          <w:rFonts w:ascii="Arial" w:hAnsi="Arial"/>
-        </w:rPr>
-      </w:pPr>
-      <w:r>
-        <w:rPr>
-          <w:rFonts w:ascii="Arial" w:hAnsi="Arial"/>
-          <w:b w:val="false"/>
-          <w:bCs w:val="false"/>
-          <w:lang w:val="en-US"/>
-        </w:rPr>
-        <w:t>Worked on two team projects in a short time.</w:t>
-      </w:r>
-    </w:p>
-    <w:p>
-      <w:pPr>
-        <w:pStyle w:val="BodyA"/>
-        <w:ind w:hanging="0" w:left="0" w:right="0"/>
-        <w:jc w:val="left"/>
-        <w:rPr>
-          <w:rFonts w:ascii="Arial" w:hAnsi="Arial" w:eastAsia="Arial" w:cs="Arial"/>
-          <w:b/>
-          <w:bCs/>
-          <w:lang w:val="en-US"/>
-        </w:rPr>
-      </w:pPr>
-      <w:r>
-        <w:rPr>
-          <w:rFonts w:eastAsia="Arial" w:cs="Arial" w:ascii="Arial" w:hAnsi="Arial"/>
-          <w:b/>
-          <w:bCs/>
-          <w:lang w:val="en-US"/>
-        </w:rPr>
-      </w:r>
-    </w:p>
-    <w:p>
-      <w:pPr>
-        <w:pStyle w:val="ListParagraph"/>
-        <w:tabs>
-          <w:tab w:val="clear" w:pos="720"/>
-          <w:tab w:val="right" w:pos="8640" w:leader="none"/>
-        </w:tabs>
-        <w:ind w:hanging="0" w:left="0" w:right="0"/>
-        <w:rPr>
-          <w:rFonts w:ascii="Arial" w:hAnsi="Arial" w:eastAsia="Arial" w:cs="Arial"/>
-        </w:rPr>
-      </w:pPr>
-      <w:r>
-        <w:rPr>
-          <w:rFonts w:eastAsia="Arial" w:cs="Arial" w:ascii="Arial" w:hAnsi="Arial"/>
-        </w:rPr>
-      </w:r>
-    </w:p>
-    <w:p>
-      <w:pPr>
-        <w:pStyle w:val="BodyA"/>
-        <w:rPr>
-          <w:rFonts w:ascii="Arial" w:hAnsi="Arial"/>
-        </w:rPr>
-      </w:pPr>
-      <w:r>
-        <w:rPr>
-          <w:rFonts w:ascii="Arial" w:hAnsi="Arial"/>
-          <w:b/>
-          <w:bCs/>
-          <w:lang w:val="en-US"/>
-        </w:rPr>
-        <w:t>College of Central Florida</w:t>
-        <w:tab/>
-        <w:tab/>
-        <w:tab/>
-        <w:t xml:space="preserve">                                 </w:t>
-      </w:r>
-      <w:r>
-        <w:rPr>
-          <w:rFonts w:ascii="Arial" w:hAnsi="Arial"/>
-          <w:b/>
-          <w:bCs/>
-          <w:color w:val="000000"/>
-          <w:lang w:val="en-US"/>
-          <w14:textFill>
-            <w14:solidFill>
-              <w14:srgbClr w14:val="000000"/>
-            </w14:solidFill>
-          </w14:textFill>
-        </w:rPr>
-        <w:t>01/2019 to 05/2019</w:t>
-      </w:r>
-    </w:p>
-    <w:p>
-      <w:pPr>
-        <w:pStyle w:val="BodyA"/>
-        <w:rPr>
-          <w:rFonts w:ascii="Arial" w:hAnsi="Arial"/>
-        </w:rPr>
-      </w:pPr>
-      <w:r>
-        <w:rPr>
-          <w:rFonts w:ascii="Arial" w:hAnsi="Arial"/>
-          <w:b/>
-          <w:bCs/>
-          <w:lang w:val="en-US"/>
-        </w:rPr>
-        <w:t>Information Technology Tutor</w:t>
-        <w:tab/>
-        <w:tab/>
-        <w:tab/>
-        <w:tab/>
-        <w:tab/>
-        <w:tab/>
-        <w:t xml:space="preserve">                Ocala, FL</w:t>
-      </w:r>
-    </w:p>
-    <w:p>
-      <w:pPr>
-        <w:pStyle w:val="ListParagraph"/>
-        <w:numPr>
-          <w:ilvl w:val="0"/>
-          <w:numId w:val="2"/>
-        </w:numPr>
-        <w:ind w:hanging="360" w:left="720" w:right="0"/>
-        <w:jc w:val="left"/>
-        <w:rPr>
-          <w:rFonts w:ascii="Arial" w:hAnsi="Arial"/>
-        </w:rPr>
-      </w:pPr>
-      <w:r>
-        <w:rPr>
-          <w:rFonts w:ascii="Arial" w:hAnsi="Arial"/>
-          <w:lang w:val="en-US"/>
-        </w:rPr>
-        <w:t xml:space="preserve"> </w:t>
-      </w:r>
-      <w:r>
-        <w:rPr>
-          <w:rFonts w:ascii="Arial" w:hAnsi="Arial"/>
-          <w:lang w:val="en-US"/>
-        </w:rPr>
-        <w:t>Assist IT students with classwork including Microsoft Office suite, A+ Fundamentals, and Web Programming</w:t>
-      </w:r>
-    </w:p>
-    <w:p>
-      <w:pPr>
-        <w:pStyle w:val="BodyA"/>
-        <w:rPr>
-          <w:rFonts w:ascii="Arial" w:hAnsi="Arial" w:eastAsia="Arial" w:cs="Arial"/>
-          <w:b/>
-          <w:bCs/>
-        </w:rPr>
-      </w:pPr>
-      <w:r>
-        <w:rPr>
-          <w:rFonts w:eastAsia="Arial" w:cs="Arial" w:ascii="Arial" w:hAnsi="Arial"/>
-          <w:b/>
-          <w:bCs/>
-        </w:rPr>
-      </w:r>
-    </w:p>
-    <w:p>
-      <w:pPr>
-        <w:pStyle w:val="BodyA"/>
-        <w:jc w:val="center"/>
-        <w:rPr>
-          <w:rFonts w:ascii="Arial" w:hAnsi="Arial"/>
-        </w:rPr>
-      </w:pPr>
-      <w:r>
-        <w:rPr>
-          <w:rFonts w:ascii="Arial" w:hAnsi="Arial"/>
-          <w:b/>
-          <w:bCs/>
-          <w:lang w:val="en-US"/>
-        </w:rPr>
-        <w:t>Education and Training</w:t>
-      </w:r>
-    </w:p>
-    <w:p>
-      <w:pPr>
-        <w:pStyle w:val="BodyA"/>
-        <w:rPr>
-          <w:rFonts w:ascii="Arial" w:hAnsi="Arial" w:eastAsia="Arial" w:cs="Arial"/>
-        </w:rPr>
-      </w:pPr>
-      <w:r>
-        <w:rPr>
-          <w:rFonts w:eastAsia="Arial" w:cs="Arial" w:ascii="Arial" w:hAnsi="Arial"/>
-        </w:rPr>
-      </w:r>
-    </w:p>
-    <w:p>
-      <w:pPr>
-        <w:pStyle w:val="BodyA"/>
-        <w:tabs>
-          <w:tab w:val="clear" w:pos="720"/>
-          <w:tab w:val="right" w:pos="8640" w:leader="none"/>
-        </w:tabs>
-        <w:rPr>
-          <w:rFonts w:ascii="Arial" w:hAnsi="Arial"/>
-        </w:rPr>
-      </w:pPr>
-      <w:r>
-        <w:rPr>
-          <w:rFonts w:ascii="Arial" w:hAnsi="Arial"/>
-          <w:b/>
-          <w:bCs/>
-          <w:i/>
-          <w:iCs/>
-          <w:lang w:val="en-US"/>
-        </w:rPr>
-        <w:t>Bachelor of Applied Science; Management Information Systems</w:t>
-      </w:r>
-      <w:r>
-        <w:rPr>
-          <w:rFonts w:eastAsia="Arial" w:cs="Arial" w:ascii="Arial" w:hAnsi="Arial"/>
-        </w:rPr>
-        <w:tab/>
-        <w:t xml:space="preserve">        </w:t>
-      </w:r>
-      <w:r>
-        <w:rPr>
-          <w:rFonts w:eastAsia="Arial" w:cs="Arial" w:ascii="Arial" w:hAnsi="Arial"/>
-          <w:b/>
-          <w:bCs/>
-        </w:rPr>
-        <w:t>08/2022</w:t>
-      </w:r>
-    </w:p>
-    <w:p>
-      <w:pPr>
-        <w:pStyle w:val="BodyA"/>
-        <w:tabs>
-          <w:tab w:val="clear" w:pos="720"/>
-          <w:tab w:val="right" w:pos="8640" w:leader="none"/>
-        </w:tabs>
-        <w:rPr>
-          <w:rFonts w:ascii="Arial" w:hAnsi="Arial"/>
-        </w:rPr>
-      </w:pPr>
-      <w:r>
-        <w:rPr>
-          <w:rFonts w:ascii="Arial" w:hAnsi="Arial"/>
-          <w:lang w:val="en-US"/>
-        </w:rPr>
-        <w:t>College of Central Florida</w:t>
-        <w:tab/>
-        <w:tab/>
-        <w:t xml:space="preserve">     </w:t>
-      </w:r>
-      <w:r>
-        <w:rPr>
-          <w:rFonts w:ascii="Arial" w:hAnsi="Arial"/>
-          <w:b/>
-          <w:bCs/>
-          <w:lang w:val="en-US"/>
-        </w:rPr>
-        <w:t>Ocala, FL</w:t>
-      </w:r>
-    </w:p>
-    <w:p>
-      <w:pPr>
-        <w:pStyle w:val="ListParagraph"/>
-        <w:numPr>
-          <w:ilvl w:val="0"/>
-          <w:numId w:val="7"/>
-        </w:numPr>
-        <w:ind w:hanging="360" w:left="720" w:right="0"/>
-        <w:jc w:val="left"/>
-        <w:rPr>
-          <w:rFonts w:ascii="Arial" w:hAnsi="Arial"/>
-        </w:rPr>
-      </w:pPr>
-      <w:r>
-        <w:rPr>
-          <w:rFonts w:ascii="Arial" w:hAnsi="Arial"/>
-          <w:lang w:val="en-US"/>
-        </w:rPr>
-        <w:t xml:space="preserve">Member, Phi Theta Kappa Honor Society.     </w:t>
-      </w:r>
-    </w:p>
-    <w:p>
-      <w:pPr>
-        <w:pStyle w:val="ListParagraph"/>
-        <w:numPr>
-          <w:ilvl w:val="0"/>
-          <w:numId w:val="7"/>
-        </w:numPr>
-        <w:ind w:hanging="360" w:left="720" w:right="0"/>
-        <w:jc w:val="left"/>
-        <w:rPr>
-          <w:rFonts w:ascii="Arial" w:hAnsi="Arial"/>
-        </w:rPr>
-      </w:pPr>
-      <w:r>
-        <w:rPr>
-          <w:rFonts w:ascii="Arial" w:hAnsi="Arial"/>
-          <w:lang w:val="en-US"/>
-        </w:rPr>
-        <w:t>Coursework completed in Java, Python and Database Management</w:t>
-      </w:r>
-    </w:p>
-    <w:p>
-      <w:pPr>
-        <w:pStyle w:val="Normal"/>
-        <w:ind w:right="0"/>
-        <w:jc w:val="left"/>
-        <w:rPr>
-          <w:rFonts w:ascii="Arial" w:hAnsi="Arial"/>
-          <w:lang w:val="en-US"/>
-        </w:rPr>
-      </w:pPr>
-      <w:r>
-        <w:rPr>
-          <w:rFonts w:ascii="Arial" w:hAnsi="Arial"/>
-          <w:lang w:val="en-US"/>
-        </w:rPr>
-      </w:r>
-    </w:p>
-    <w:p>
-      <w:pPr>
-        <w:pStyle w:val="Normal"/>
-        <w:ind w:right="0"/>
-        <w:jc w:val="left"/>
-        <w:rPr>
-          <w:rFonts w:ascii="Arial" w:hAnsi="Arial"/>
-        </w:rPr>
-      </w:pPr>
-      <w:r>
-        <w:rPr>
-          <w:rFonts w:eastAsia="Arial" w:cs="Arial" w:ascii="Arial" w:hAnsi="Arial"/>
-          <w:b/>
-          <w:bCs/>
-          <w:i/>
-          <w:iCs/>
-          <w:lang w:val="en-US"/>
-        </w:rPr>
-        <w:t>Associate of Arts</w:t>
-        <w:tab/>
-        <w:tab/>
-        <w:tab/>
-        <w:tab/>
-        <w:tab/>
-        <w:tab/>
-        <w:tab/>
-        <w:tab/>
-        <w:tab/>
-        <w:t xml:space="preserve">       08/2022</w:t>
-      </w:r>
-    </w:p>
-    <w:p>
-      <w:pPr>
-        <w:pStyle w:val="Normal"/>
-        <w:ind w:right="0"/>
-        <w:jc w:val="left"/>
-        <w:rPr>
-          <w:rFonts w:ascii="Arial" w:hAnsi="Arial"/>
-        </w:rPr>
-      </w:pPr>
-      <w:r>
-        <w:rPr>
-          <w:rFonts w:eastAsia="Arial" w:cs="Arial" w:ascii="Arial" w:hAnsi="Arial"/>
-          <w:b w:val="false"/>
-          <w:bCs w:val="false"/>
-          <w:i/>
-          <w:iCs/>
-          <w:lang w:val="en-US"/>
-        </w:rPr>
-        <w:t xml:space="preserve">College of Central Florida  </w:t>
-      </w:r>
-      <w:r>
-        <w:rPr>
-          <w:rFonts w:eastAsia="Arial" w:cs="Arial" w:ascii="Arial" w:hAnsi="Arial"/>
-          <w:b/>
-          <w:bCs/>
-          <w:i/>
-          <w:iCs/>
-          <w:lang w:val="en-US"/>
-        </w:rPr>
-        <w:t xml:space="preserve">                                                                                 Ocala, FL</w:t>
-      </w:r>
-    </w:p>
-    <w:p>
-      <w:pPr>
-        <w:pStyle w:val="BodyA"/>
-        <w:rPr>
-          <w:rFonts w:ascii="Arial" w:hAnsi="Arial" w:eastAsia="Arial" w:cs="Arial"/>
-        </w:rPr>
-      </w:pPr>
-      <w:r>
-        <w:rPr>
-          <w:rFonts w:eastAsia="Arial" w:cs="Arial" w:ascii="Arial" w:hAnsi="Arial"/>
-        </w:rPr>
-      </w:r>
-    </w:p>
-    <w:p>
-      <w:pPr>
-        <w:pStyle w:val="BodyA"/>
-        <w:tabs>
-          <w:tab w:val="clear" w:pos="720"/>
-          <w:tab w:val="right" w:pos="8640" w:leader="none"/>
-        </w:tabs>
-        <w:rPr>
-          <w:rFonts w:ascii="Arial" w:hAnsi="Arial"/>
-        </w:rPr>
-      </w:pPr>
-      <w:r>
-        <w:rPr>
-          <w:rFonts w:ascii="Arial" w:hAnsi="Arial"/>
-          <w:b/>
-          <w:bCs/>
-          <w:i/>
-          <w:iCs/>
-          <w:lang w:val="en-US"/>
-        </w:rPr>
-        <w:t>Associate of Science; Computer Information Technology</w:t>
-      </w:r>
-      <w:r>
-        <w:rPr>
-          <w:rFonts w:eastAsia="Arial" w:cs="Arial" w:ascii="Arial" w:hAnsi="Arial"/>
-        </w:rPr>
-        <w:tab/>
-        <w:t xml:space="preserve"> </w:t>
-        <w:tab/>
-        <w:t xml:space="preserve">    </w:t>
-      </w:r>
-      <w:r>
-        <w:rPr>
-          <w:rFonts w:eastAsia="Arial" w:cs="Arial" w:ascii="Arial" w:hAnsi="Arial"/>
-          <w:b/>
-          <w:bCs/>
-        </w:rPr>
-        <w:t xml:space="preserve"> </w:t>
-      </w:r>
-      <w:r>
-        <w:rPr>
-          <w:rFonts w:ascii="Arial" w:hAnsi="Arial"/>
-          <w:b/>
-          <w:bCs/>
-          <w:lang w:val="en-US"/>
-        </w:rPr>
-        <w:t xml:space="preserve">   08/2020</w:t>
-      </w:r>
-    </w:p>
-    <w:p>
-      <w:pPr>
-        <w:pStyle w:val="BodyA"/>
-        <w:tabs>
-          <w:tab w:val="clear" w:pos="720"/>
-          <w:tab w:val="right" w:pos="8640" w:leader="none"/>
-        </w:tabs>
-        <w:rPr>
-          <w:rFonts w:ascii="Arial" w:hAnsi="Arial"/>
-        </w:rPr>
-      </w:pPr>
-      <w:r>
-        <w:rPr>
-          <w:rFonts w:ascii="Arial" w:hAnsi="Arial"/>
-          <w:lang w:val="en-US"/>
-        </w:rPr>
-        <w:t>College of Central Florida</w:t>
-        <w:tab/>
-        <w:tab/>
-        <w:t xml:space="preserve">     </w:t>
-      </w:r>
-      <w:r>
-        <w:rPr>
-          <w:rFonts w:eastAsia="Arial" w:cs="Arial" w:ascii="Arial" w:hAnsi="Arial"/>
-          <w:b/>
-          <w:bCs/>
-        </w:rPr>
-        <w:t>Ocala, FL</w:t>
-      </w:r>
-    </w:p>
-    <w:p>
-      <w:pPr>
-        <w:pStyle w:val="ListParagraph"/>
-        <w:numPr>
-          <w:ilvl w:val="0"/>
-          <w:numId w:val="6"/>
-        </w:numPr>
-        <w:ind w:hanging="360" w:left="720" w:right="0"/>
-        <w:jc w:val="left"/>
-        <w:rPr>
-          <w:rFonts w:ascii="Arial" w:hAnsi="Arial"/>
-        </w:rPr>
-      </w:pPr>
-      <w:r>
-        <w:rPr>
-          <w:rFonts w:ascii="Arial" w:hAnsi="Arial"/>
-          <w:lang w:val="en-US"/>
-        </w:rPr>
-        <w:t>Member, Phi Theta Kappa Honor Society.</w:t>
-      </w:r>
-    </w:p>
-    <w:p>
-      <w:pPr>
-        <w:pStyle w:val="ListParagraph"/>
-        <w:numPr>
-          <w:ilvl w:val="0"/>
-          <w:numId w:val="6"/>
-        </w:numPr>
-        <w:ind w:hanging="360" w:left="720" w:right="0"/>
-        <w:jc w:val="left"/>
-        <w:rPr>
-          <w:rFonts w:ascii="Arial" w:hAnsi="Arial"/>
-        </w:rPr>
-      </w:pPr>
-      <w:r>
-        <w:rPr>
-          <w:rFonts w:ascii="Arial" w:hAnsi="Arial"/>
-          <w:lang w:val="en-US"/>
-        </w:rPr>
-        <w:t>College Credit Certificates in IT Analysis, IT Support, and Help Desk Support</w:t>
-      </w:r>
-    </w:p>
-    <w:p>
-      <w:pPr>
-        <w:pStyle w:val="BodyA"/>
-        <w:rPr>
-          <w:rFonts w:ascii="Arial" w:hAnsi="Arial" w:eastAsia="Arial" w:cs="Arial"/>
-        </w:rPr>
-      </w:pPr>
-      <w:r>
-        <w:rPr>
-          <w:rFonts w:eastAsia="Arial" w:cs="Arial" w:ascii="Arial" w:hAnsi="Arial"/>
-        </w:rPr>
-      </w:r>
-    </w:p>
-    <w:p>
-      <w:pPr>
-        <w:pStyle w:val="BodyA"/>
-        <w:tabs>
-          <w:tab w:val="clear" w:pos="720"/>
-          <w:tab w:val="right" w:pos="8640" w:leader="none"/>
-        </w:tabs>
-        <w:rPr>
-          <w:rFonts w:ascii="Arial" w:hAnsi="Arial"/>
-        </w:rPr>
-      </w:pPr>
-      <w:r>
-        <w:rPr>
-          <w:rFonts w:eastAsia="Arial" w:cs="Arial" w:ascii="Arial" w:hAnsi="Arial"/>
-        </w:rPr>
-        <w:tab/>
-      </w:r>
-    </w:p>
-    <w:p>
-      <w:pPr>
-        <w:pStyle w:val="BodyA"/>
-        <w:tabs>
-          <w:tab w:val="clear" w:pos="720"/>
-          <w:tab w:val="right" w:pos="8640" w:leader="none"/>
-        </w:tabs>
-        <w:rPr>
-          <w:rFonts w:ascii="Arial" w:hAnsi="Arial"/>
-        </w:rPr>
-      </w:pPr>
-      <w:r>
-        <w:rPr>
-          <w:rFonts w:ascii="Arial" w:hAnsi="Arial"/>
-          <w:b/>
-          <w:bCs/>
-          <w:i/>
-          <w:iCs/>
-          <w:lang w:val="en-US"/>
-        </w:rPr>
-        <w:t>Support Specialist</w:t>
-      </w:r>
-      <w:r>
-        <w:rPr>
-          <w:rFonts w:ascii="Arial" w:hAnsi="Arial"/>
-          <w:lang w:val="en-US"/>
-        </w:rPr>
-        <w:t>, Withlacoochee Technical College</w:t>
-        <w:tab/>
-        <w:t xml:space="preserve">                              </w:t>
-      </w:r>
-      <w:r>
-        <w:rPr>
-          <w:rFonts w:ascii="Arial" w:hAnsi="Arial"/>
-          <w:b/>
-          <w:bCs/>
-          <w:lang w:val="en-US"/>
-        </w:rPr>
-        <w:t>Inverness, FL</w:t>
+          <w:lang w:val="en-US"/>
+        </w:rPr>
+        <w:t>Went to different locations to repair staff equipment</w:t>
       </w:r>
     </w:p>
     <w:sectPr>
@@ -1910,11 +1685,109 @@
 <w:hdr xmlns:o="urn:schemas-microsoft-com:office:office" xmlns:r="http://schemas.openxmlformats.org/officeDocument/2006/relationships" xmlns:v="urn:schemas-microsoft-com:vml" xmlns:w="http://schemas.openxmlformats.org/wordprocessingml/2006/main" xmlns:w10="urn:schemas-microsoft-com:office:word" xmlns:wp="http://schemas.openxmlformats.org/drawingml/2006/wordprocessingDrawing" xmlns:wps="http://schemas.microsoft.com/office/word/2010/wordprocessingShape" xmlns:wpg="http://schemas.microsoft.com/office/word/2010/wordprocessingGroup" xmlns:mc="http://schemas.openxmlformats.org/markup-compatibility/2006" xmlns:wp14="http://schemas.microsoft.com/office/word/2010/wordprocessingDrawing" xmlns:w14="http://schemas.microsoft.com/office/word/2010/wordml" xmlns:w15="http://schemas.microsoft.com/office/word/2012/wordml" mc:Ignorable="w14 wp14 w15">
   <w:p>
     <w:pPr>
-      <w:pStyle w:val="HeaderFooter"/>
-      <w:rPr/>
+      <w:pStyle w:val="BodyA"/>
+      <w:jc w:val="center"/>
+      <w:rPr>
+        <w:rFonts w:ascii="Arial" w:hAnsi="Arial"/>
+      </w:rPr>
     </w:pPr>
     <w:r>
-      <w:rPr/>
+      <w:rPr>
+        <w:rFonts w:ascii="Arial" w:hAnsi="Arial"/>
+        <w:b/>
+        <w:bCs/>
+        <w:sz w:val="32"/>
+        <w:szCs w:val="32"/>
+        <w:lang w:val="en-US"/>
+      </w:rPr>
+      <w:t>Joshua Trono</w:t>
+    </w:r>
+  </w:p>
+  <w:p>
+    <w:pPr>
+      <w:pStyle w:val="BodyA"/>
+      <w:jc w:val="center"/>
+      <w:rPr>
+        <w:rFonts w:ascii="Arial" w:hAnsi="Arial"/>
+      </w:rPr>
+    </w:pPr>
+    <w:r>
+      <w:rPr>
+        <w:rFonts w:ascii="Arial" w:hAnsi="Arial"/>
+        <w:lang w:val="en-US"/>
+      </w:rPr>
+      <w:t>40 S Slator Ave</w:t>
+    </w:r>
+  </w:p>
+  <w:p>
+    <w:pPr>
+      <w:pStyle w:val="BodyA"/>
+      <w:jc w:val="center"/>
+      <w:rPr>
+        <w:rFonts w:ascii="Arial" w:hAnsi="Arial"/>
+      </w:rPr>
+    </w:pPr>
+    <w:r>
+      <w:rPr>
+        <w:rFonts w:ascii="Arial" w:hAnsi="Arial"/>
+        <w:lang w:val="en-US"/>
+      </w:rPr>
+      <w:t>Inverness, FL 34453</w:t>
+    </w:r>
+  </w:p>
+  <w:p>
+    <w:pPr>
+      <w:pStyle w:val="BodyA"/>
+      <w:jc w:val="center"/>
+      <w:rPr>
+        <w:rFonts w:ascii="Arial" w:hAnsi="Arial"/>
+      </w:rPr>
+    </w:pPr>
+    <w:r>
+      <w:rPr>
+        <w:rFonts w:ascii="Arial" w:hAnsi="Arial"/>
+        <w:lang w:val="en-US"/>
+      </w:rPr>
+      <w:t>www.JoshuaTrono.com</w:t>
+    </w:r>
+  </w:p>
+  <w:p>
+    <w:pPr>
+      <w:pStyle w:val="BodyA"/>
+      <w:jc w:val="center"/>
+      <w:rPr>
+        <w:rFonts w:ascii="Arial" w:hAnsi="Arial"/>
+      </w:rPr>
+    </w:pPr>
+    <w:r>
+      <w:rPr>
+        <w:rFonts w:ascii="Arial" w:hAnsi="Arial"/>
+        <w:lang w:val="it-IT"/>
+      </w:rPr>
+      <w:t>Josh.Trono@</w:t>
+    </w:r>
+    <w:r>
+      <w:rPr>
+        <w:rFonts w:ascii="Arial" w:hAnsi="Arial"/>
+        <w:lang w:val="pt-PT"/>
+      </w:rPr>
+      <w:t>gmail.com</w:t>
+    </w:r>
+  </w:p>
+  <w:p>
+    <w:pPr>
+      <w:pStyle w:val="BodyA"/>
+      <w:jc w:val="center"/>
+      <w:rPr>
+        <w:rFonts w:ascii="Arial" w:hAnsi="Arial"/>
+      </w:rPr>
+    </w:pPr>
+    <w:r>
+      <w:rPr>
+        <w:rFonts w:ascii="Arial" w:hAnsi="Arial"/>
+        <w:lang w:val="en-US"/>
+      </w:rPr>
+      <w:t>(352) 464-1928</w:t>
     </w:r>
   </w:p>
 </w:hdr>
@@ -1924,11 +1797,109 @@
 <w:hdr xmlns:o="urn:schemas-microsoft-com:office:office" xmlns:r="http://schemas.openxmlformats.org/officeDocument/2006/relationships" xmlns:v="urn:schemas-microsoft-com:vml" xmlns:w="http://schemas.openxmlformats.org/wordprocessingml/2006/main" xmlns:w10="urn:schemas-microsoft-com:office:word" xmlns:wp="http://schemas.openxmlformats.org/drawingml/2006/wordprocessingDrawing" xmlns:wps="http://schemas.microsoft.com/office/word/2010/wordprocessingShape" xmlns:wpg="http://schemas.microsoft.com/office/word/2010/wordprocessingGroup" xmlns:mc="http://schemas.openxmlformats.org/markup-compatibility/2006" xmlns:wp14="http://schemas.microsoft.com/office/word/2010/wordprocessingDrawing" xmlns:w14="http://schemas.microsoft.com/office/word/2010/wordml" xmlns:w15="http://schemas.microsoft.com/office/word/2012/wordml" mc:Ignorable="w14 wp14 w15">
   <w:p>
     <w:pPr>
-      <w:pStyle w:val="HeaderFooter"/>
-      <w:rPr/>
+      <w:pStyle w:val="BodyA"/>
+      <w:jc w:val="center"/>
+      <w:rPr>
+        <w:rFonts w:ascii="Arial" w:hAnsi="Arial"/>
+      </w:rPr>
     </w:pPr>
     <w:r>
-      <w:rPr/>
+      <w:rPr>
+        <w:rFonts w:ascii="Arial" w:hAnsi="Arial"/>
+        <w:b/>
+        <w:bCs/>
+        <w:sz w:val="32"/>
+        <w:szCs w:val="32"/>
+        <w:lang w:val="en-US"/>
+      </w:rPr>
+      <w:t>Joshua Trono</w:t>
+    </w:r>
+  </w:p>
+  <w:p>
+    <w:pPr>
+      <w:pStyle w:val="BodyA"/>
+      <w:jc w:val="center"/>
+      <w:rPr>
+        <w:rFonts w:ascii="Arial" w:hAnsi="Arial"/>
+      </w:rPr>
+    </w:pPr>
+    <w:r>
+      <w:rPr>
+        <w:rFonts w:ascii="Arial" w:hAnsi="Arial"/>
+        <w:lang w:val="en-US"/>
+      </w:rPr>
+      <w:t>40 S Slator Ave</w:t>
+    </w:r>
+  </w:p>
+  <w:p>
+    <w:pPr>
+      <w:pStyle w:val="BodyA"/>
+      <w:jc w:val="center"/>
+      <w:rPr>
+        <w:rFonts w:ascii="Arial" w:hAnsi="Arial"/>
+      </w:rPr>
+    </w:pPr>
+    <w:r>
+      <w:rPr>
+        <w:rFonts w:ascii="Arial" w:hAnsi="Arial"/>
+        <w:lang w:val="en-US"/>
+      </w:rPr>
+      <w:t>Inverness, FL 34453</w:t>
+    </w:r>
+  </w:p>
+  <w:p>
+    <w:pPr>
+      <w:pStyle w:val="BodyA"/>
+      <w:jc w:val="center"/>
+      <w:rPr>
+        <w:rFonts w:ascii="Arial" w:hAnsi="Arial"/>
+      </w:rPr>
+    </w:pPr>
+    <w:r>
+      <w:rPr>
+        <w:rFonts w:ascii="Arial" w:hAnsi="Arial"/>
+        <w:lang w:val="en-US"/>
+      </w:rPr>
+      <w:t>www.JoshuaTrono.com</w:t>
+    </w:r>
+  </w:p>
+  <w:p>
+    <w:pPr>
+      <w:pStyle w:val="BodyA"/>
+      <w:jc w:val="center"/>
+      <w:rPr>
+        <w:rFonts w:ascii="Arial" w:hAnsi="Arial"/>
+      </w:rPr>
+    </w:pPr>
+    <w:r>
+      <w:rPr>
+        <w:rFonts w:ascii="Arial" w:hAnsi="Arial"/>
+        <w:lang w:val="it-IT"/>
+      </w:rPr>
+      <w:t>Josh.Trono@</w:t>
+    </w:r>
+    <w:r>
+      <w:rPr>
+        <w:rFonts w:ascii="Arial" w:hAnsi="Arial"/>
+        <w:lang w:val="pt-PT"/>
+      </w:rPr>
+      <w:t>gmail.com</w:t>
+    </w:r>
+  </w:p>
+  <w:p>
+    <w:pPr>
+      <w:pStyle w:val="BodyA"/>
+      <w:jc w:val="center"/>
+      <w:rPr>
+        <w:rFonts w:ascii="Arial" w:hAnsi="Arial"/>
+      </w:rPr>
+    </w:pPr>
+    <w:r>
+      <w:rPr>
+        <w:rFonts w:ascii="Arial" w:hAnsi="Arial"/>
+        <w:lang w:val="en-US"/>
+      </w:rPr>
+      <w:t>(352) 464-1928</w:t>
     </w:r>
   </w:p>
 </w:hdr>
@@ -4044,6 +4015,13 @@
       <w:vertAlign w:val="superscript"/>
     </w:rPr>
   </w:style>
+  <w:style w:type="character" w:styleId="FootnoteCharacters2">
+    <w:name w:val="Footnote Characters2"/>
+    <w:qFormat/>
+    <w:rPr>
+      <w:vertAlign w:val="superscript"/>
+    </w:rPr>
+  </w:style>
   <w:style w:type="character" w:styleId="FootnoteReference">
     <w:name w:val="Footnote Reference"/>
     <w:rPr>
@@ -4070,6 +4048,13 @@
   </w:style>
   <w:style w:type="character" w:styleId="EndnoteCharacters1">
     <w:name w:val="Endnote Characters1"/>
+    <w:qFormat/>
+    <w:rPr>
+      <w:vertAlign w:val="superscript"/>
+    </w:rPr>
+  </w:style>
+  <w:style w:type="character" w:styleId="EndnoteCharacters2">
+    <w:name w:val="Endnote Characters2"/>
     <w:qFormat/>
     <w:rPr>
       <w:vertAlign w:val="superscript"/>

</xml_diff>

<commit_message>
Deploying to gh-pages from  @ 1f69db2d3327981a348a6c4c7372bd0755f11b55 🚀
</commit_message>
<xml_diff>
--- a/images/Resume.docx
+++ b/images/Resume.docx
@@ -11,7 +11,9 @@
         </w:rPr>
       </w:pPr>
       <w:r>
-        <w:rPr/>
+        <w:rPr>
+          <w:rFonts w:ascii="Arial" w:hAnsi="Arial"/>
+        </w:rPr>
       </w:r>
     </w:p>
     <w:p>
@@ -61,7 +63,7 @@
           <w:rFonts w:ascii="Arial" w:hAnsi="Arial"/>
           <w:lang w:val="en-US"/>
         </w:rPr>
-        <w:t>Dedicated recent graduate seeking a challenging role as an Entry Level Software Developer.  Excellent communication skills; verbal and written.  Knowledgeable in multiple programming languages, and eager to learn more about the development process.  Experienced in C#, Python, and Java with certifications from CompTIA and the College of Central Florida.</w:t>
+        <w:t>I am a junior developer with over a year of experience using DevOps and Agile to develop software and resolve issues. I am proficient in multiple programming languages and am eager to expand my knowledge of the development process. I have experience with C#, Python, and Java, and I hold certifications from CompTIA and the College of Central Florida.</w:t>
       </w:r>
     </w:p>
     <w:p>
@@ -292,7 +294,9 @@
         </w:rPr>
       </w:pPr>
       <w:r>
-        <w:rPr/>
+        <w:rPr>
+          <w:rFonts w:eastAsia="Arial" w:cs="Arial" w:ascii="Arial" w:hAnsi="Arial"/>
+        </w:rPr>
       </w:r>
     </w:p>
     <w:p>
@@ -369,23 +373,7 @@
         </w:rPr>
         <w:t>CHAMPS SOFTWARE INC</w:t>
         <w:tab/>
-        <w:t xml:space="preserve">02/2024 </w:t>
-      </w:r>
-      <w:r>
-        <w:rPr>
-          <w:rFonts w:ascii="Arial" w:hAnsi="Arial"/>
-          <w:b/>
-          <w:bCs/>
-        </w:rPr>
-        <w:t xml:space="preserve">to </w:t>
-      </w:r>
-      <w:r>
-        <w:rPr>
-          <w:rFonts w:ascii="Arial" w:hAnsi="Arial"/>
-          <w:b/>
-          <w:bCs/>
-        </w:rPr>
-        <w:t>Present</w:t>
+        <w:t>02/2024 to Present</w:t>
       </w:r>
     </w:p>
     <w:p>
@@ -729,6 +717,7 @@
     <w:p>
       <w:pPr>
         <w:pStyle w:val="BodyA"/>
+        <w:spacing w:before="0" w:after="0"/>
         <w:rPr>
           <w:rFonts w:ascii="Arial" w:hAnsi="Arial" w:eastAsia="Arial" w:cs="Arial"/>
           <w:b/>
@@ -1183,7 +1172,9 @@
         </w:rPr>
       </w:pPr>
       <w:r>
-        <w:rPr/>
+        <w:rPr>
+          <w:rFonts w:ascii="Arial" w:hAnsi="Arial"/>
+        </w:rPr>
       </w:r>
     </w:p>
     <w:p>
@@ -4022,6 +4013,13 @@
       <w:vertAlign w:val="superscript"/>
     </w:rPr>
   </w:style>
+  <w:style w:type="character" w:styleId="FootnoteCharacters3">
+    <w:name w:val="Footnote Characters3"/>
+    <w:qFormat/>
+    <w:rPr>
+      <w:vertAlign w:val="superscript"/>
+    </w:rPr>
+  </w:style>
   <w:style w:type="character" w:styleId="FootnoteReference">
     <w:name w:val="Footnote Reference"/>
     <w:rPr>
@@ -4055,6 +4053,13 @@
   </w:style>
   <w:style w:type="character" w:styleId="EndnoteCharacters2">
     <w:name w:val="Endnote Characters2"/>
+    <w:qFormat/>
+    <w:rPr>
+      <w:vertAlign w:val="superscript"/>
+    </w:rPr>
+  </w:style>
+  <w:style w:type="character" w:styleId="EndnoteCharacters3">
+    <w:name w:val="Endnote Characters3"/>
     <w:qFormat/>
     <w:rPr>
       <w:vertAlign w:val="superscript"/>

</xml_diff>

<commit_message>
Deploying to gh-pages from  @ 2ca25092889b64f4892664e63105eeaf9730d480 🚀
</commit_message>
<xml_diff>
--- a/images/Resume.docx
+++ b/images/Resume.docx
@@ -1462,6 +1462,22 @@
           <w:lang w:val="en-US"/>
         </w:rPr>
         <w:t>Utilized C#</w:t>
+      </w:r>
+    </w:p>
+    <w:p>
+      <w:pPr>
+        <w:pStyle w:val="Body"/>
+        <w:rPr>
+          <w:rFonts w:ascii="Arial" w:hAnsi="Arial" w:eastAsia="Arial" w:cs="Arial"/>
+        </w:rPr>
+      </w:pPr>
+      <w:r>
+        <w:rPr>
+          <w:rFonts w:eastAsia="Arial" w:cs="Arial" w:ascii="Arial" w:hAnsi="Arial"/>
+        </w:rPr>
+      </w:r>
+      <w:r>
+        <w:br w:type="page"/>
       </w:r>
     </w:p>
     <w:p>
@@ -4020,6 +4036,13 @@
       <w:vertAlign w:val="superscript"/>
     </w:rPr>
   </w:style>
+  <w:style w:type="character" w:styleId="FootnoteCharacters4">
+    <w:name w:val="Footnote Characters4"/>
+    <w:qFormat/>
+    <w:rPr>
+      <w:vertAlign w:val="superscript"/>
+    </w:rPr>
+  </w:style>
   <w:style w:type="character" w:styleId="FootnoteReference">
     <w:name w:val="Footnote Reference"/>
     <w:rPr>
@@ -4060,6 +4083,13 @@
   </w:style>
   <w:style w:type="character" w:styleId="EndnoteCharacters3">
     <w:name w:val="Endnote Characters3"/>
+    <w:qFormat/>
+    <w:rPr>
+      <w:vertAlign w:val="superscript"/>
+    </w:rPr>
+  </w:style>
+  <w:style w:type="character" w:styleId="EndnoteCharacters4">
+    <w:name w:val="Endnote Characters4"/>
     <w:qFormat/>
     <w:rPr>
       <w:vertAlign w:val="superscript"/>

</xml_diff>

<commit_message>
Deploying to gh-pages from  @ 820b0c3611fe78b7d20c339351b8756ffe562fa7 🚀
</commit_message>
<xml_diff>
--- a/images/Resume.docx
+++ b/images/Resume.docx
@@ -102,13 +102,10 @@
         <w:pStyle w:val="ListParagraph"/>
         <w:numPr>
           <w:ilvl w:val="0"/>
-          <w:numId w:val="1"/>
+          <w:numId w:val="9"/>
         </w:numPr>
-        <w:ind w:hanging="360" w:left="720" w:right="0"/>
         <w:jc w:val="left"/>
-        <w:rPr>
-          <w:rFonts w:ascii="Arial" w:hAnsi="Arial"/>
-        </w:rPr>
+        <w:rPr/>
       </w:pPr>
       <w:r>
         <w:rPr>
@@ -123,13 +120,10 @@
         <w:pStyle w:val="ListParagraph"/>
         <w:numPr>
           <w:ilvl w:val="0"/>
-          <w:numId w:val="1"/>
+          <w:numId w:val="9"/>
         </w:numPr>
-        <w:ind w:hanging="360" w:left="720" w:right="0"/>
         <w:jc w:val="left"/>
-        <w:rPr>
-          <w:rFonts w:ascii="Arial" w:hAnsi="Arial"/>
-        </w:rPr>
+        <w:rPr/>
       </w:pPr>
       <w:r>
         <w:rPr>
@@ -144,13 +138,10 @@
         <w:pStyle w:val="ListParagraph"/>
         <w:numPr>
           <w:ilvl w:val="0"/>
-          <w:numId w:val="1"/>
+          <w:numId w:val="9"/>
         </w:numPr>
-        <w:ind w:hanging="360" w:left="720" w:right="0"/>
         <w:jc w:val="left"/>
-        <w:rPr>
-          <w:rFonts w:ascii="Arial" w:hAnsi="Arial"/>
-        </w:rPr>
+        <w:rPr/>
       </w:pPr>
       <w:r>
         <w:rPr>
@@ -165,13 +156,10 @@
         <w:pStyle w:val="ListParagraph"/>
         <w:numPr>
           <w:ilvl w:val="0"/>
-          <w:numId w:val="1"/>
+          <w:numId w:val="9"/>
         </w:numPr>
-        <w:ind w:hanging="360" w:left="720" w:right="0"/>
         <w:jc w:val="left"/>
-        <w:rPr>
-          <w:rFonts w:ascii="Arial" w:hAnsi="Arial"/>
-        </w:rPr>
+        <w:rPr/>
       </w:pPr>
       <w:r>
         <w:rPr>
@@ -186,13 +174,10 @@
         <w:pStyle w:val="ListParagraph"/>
         <w:numPr>
           <w:ilvl w:val="0"/>
-          <w:numId w:val="1"/>
+          <w:numId w:val="9"/>
         </w:numPr>
-        <w:ind w:hanging="360" w:left="720" w:right="0"/>
         <w:jc w:val="left"/>
-        <w:rPr>
-          <w:rFonts w:ascii="Arial" w:hAnsi="Arial"/>
-        </w:rPr>
+        <w:rPr/>
       </w:pPr>
       <w:r>
         <w:rPr>
@@ -207,13 +192,10 @@
         <w:pStyle w:val="ListParagraph"/>
         <w:numPr>
           <w:ilvl w:val="0"/>
-          <w:numId w:val="1"/>
+          <w:numId w:val="9"/>
         </w:numPr>
-        <w:ind w:hanging="360" w:left="720" w:right="0"/>
         <w:jc w:val="left"/>
-        <w:rPr>
-          <w:rFonts w:ascii="Arial" w:hAnsi="Arial"/>
-        </w:rPr>
+        <w:rPr/>
       </w:pPr>
       <w:r>
         <w:rPr>
@@ -228,13 +210,10 @@
         <w:pStyle w:val="ListParagraph"/>
         <w:numPr>
           <w:ilvl w:val="0"/>
-          <w:numId w:val="1"/>
+          <w:numId w:val="9"/>
         </w:numPr>
-        <w:ind w:hanging="360" w:left="720" w:right="0"/>
         <w:jc w:val="left"/>
-        <w:rPr>
-          <w:rFonts w:ascii="Arial" w:hAnsi="Arial"/>
-        </w:rPr>
+        <w:rPr/>
       </w:pPr>
       <w:r>
         <w:rPr>
@@ -249,13 +228,10 @@
         <w:pStyle w:val="ListParagraph"/>
         <w:numPr>
           <w:ilvl w:val="0"/>
-          <w:numId w:val="1"/>
+          <w:numId w:val="9"/>
         </w:numPr>
-        <w:ind w:hanging="360" w:left="720" w:right="0"/>
         <w:jc w:val="left"/>
-        <w:rPr>
-          <w:rFonts w:ascii="Arial" w:hAnsi="Arial"/>
-        </w:rPr>
+        <w:rPr/>
       </w:pPr>
       <w:r>
         <w:rPr>
@@ -270,9 +246,8 @@
         <w:pStyle w:val="ListParagraph"/>
         <w:numPr>
           <w:ilvl w:val="0"/>
-          <w:numId w:val="1"/>
+          <w:numId w:val="9"/>
         </w:numPr>
-        <w:ind w:hanging="360" w:left="720" w:right="0"/>
         <w:jc w:val="left"/>
         <w:rPr>
           <w:rFonts w:ascii="Arial" w:hAnsi="Arial"/>
@@ -403,17 +378,14 @@
         <w:pStyle w:val="ListParagraph"/>
         <w:numPr>
           <w:ilvl w:val="0"/>
-          <w:numId w:val="8"/>
+          <w:numId w:val="7"/>
         </w:numPr>
         <w:tabs>
           <w:tab w:val="clear" w:pos="720"/>
           <w:tab w:val="right" w:pos="8640" w:leader="none"/>
         </w:tabs>
-        <w:ind w:hanging="360" w:left="720" w:right="0"/>
         <w:jc w:val="left"/>
-        <w:rPr>
-          <w:rFonts w:ascii="Arial" w:hAnsi="Arial"/>
-        </w:rPr>
+        <w:rPr/>
       </w:pPr>
       <w:r>
         <w:rPr>
@@ -429,13 +401,12 @@
         <w:pStyle w:val="ListParagraph"/>
         <w:numPr>
           <w:ilvl w:val="0"/>
-          <w:numId w:val="8"/>
+          <w:numId w:val="7"/>
         </w:numPr>
         <w:tabs>
           <w:tab w:val="clear" w:pos="720"/>
           <w:tab w:val="right" w:pos="8640" w:leader="none"/>
         </w:tabs>
-        <w:ind w:hanging="360" w:left="720" w:right="0"/>
         <w:jc w:val="left"/>
         <w:rPr>
           <w:rFonts w:ascii="Arial" w:hAnsi="Arial"/>
@@ -526,13 +497,10 @@
         <w:pStyle w:val="BodyA"/>
         <w:numPr>
           <w:ilvl w:val="0"/>
-          <w:numId w:val="5"/>
+          <w:numId w:val="8"/>
         </w:numPr>
-        <w:ind w:hanging="360" w:left="709" w:right="0"/>
         <w:jc w:val="left"/>
-        <w:rPr>
-          <w:rFonts w:ascii="Arial" w:hAnsi="Arial"/>
-        </w:rPr>
+        <w:rPr/>
       </w:pPr>
       <w:r>
         <w:rPr>
@@ -549,13 +517,10 @@
         <w:pStyle w:val="BodyA"/>
         <w:numPr>
           <w:ilvl w:val="0"/>
-          <w:numId w:val="5"/>
+          <w:numId w:val="8"/>
         </w:numPr>
-        <w:ind w:hanging="360" w:left="709" w:right="0"/>
         <w:jc w:val="left"/>
-        <w:rPr>
-          <w:rFonts w:ascii="Arial" w:hAnsi="Arial"/>
-        </w:rPr>
+        <w:rPr/>
       </w:pPr>
       <w:r>
         <w:rPr>
@@ -675,9 +640,7 @@
         </w:numPr>
         <w:ind w:hanging="360" w:left="720" w:right="0"/>
         <w:jc w:val="left"/>
-        <w:rPr>
-          <w:rFonts w:ascii="Arial" w:hAnsi="Arial"/>
-        </w:rPr>
+        <w:rPr/>
       </w:pPr>
       <w:r>
         <w:rPr>
@@ -697,6 +660,11 @@
     <w:p>
       <w:pPr>
         <w:pStyle w:val="BodyA"/>
+        <w:numPr>
+          <w:ilvl w:val="0"/>
+          <w:numId w:val="0"/>
+        </w:numPr>
+        <w:ind w:hanging="0" w:left="720"/>
         <w:rPr>
           <w:rFonts w:ascii="Arial" w:hAnsi="Arial" w:eastAsia="Arial" w:cs="Arial"/>
           <w:b/>
@@ -828,220 +796,6 @@
           <w:b/>
           <w:bCs/>
           <w:lang w:val="en-US"/>
-        </w:rPr>
-        <w:t>Ocala, FL</w:t>
-      </w:r>
-    </w:p>
-    <w:p>
-      <w:pPr>
-        <w:pStyle w:val="ListParagraph"/>
-        <w:numPr>
-          <w:ilvl w:val="0"/>
-          <w:numId w:val="7"/>
-        </w:numPr>
-        <w:ind w:hanging="360" w:left="720" w:right="0"/>
-        <w:jc w:val="left"/>
-        <w:rPr>
-          <w:rFonts w:ascii="Arial" w:hAnsi="Arial"/>
-        </w:rPr>
-      </w:pPr>
-      <w:r>
-        <w:rPr>
-          <w:rFonts w:ascii="Arial" w:hAnsi="Arial"/>
-          <w:lang w:val="en-US"/>
-        </w:rPr>
-        <w:t xml:space="preserve">Member, Phi Theta Kappa Honor Society.     </w:t>
-      </w:r>
-    </w:p>
-    <w:p>
-      <w:pPr>
-        <w:pStyle w:val="ListParagraph"/>
-        <w:numPr>
-          <w:ilvl w:val="0"/>
-          <w:numId w:val="7"/>
-        </w:numPr>
-        <w:ind w:hanging="360" w:left="720" w:right="0"/>
-        <w:jc w:val="left"/>
-        <w:rPr>
-          <w:rFonts w:ascii="Arial" w:hAnsi="Arial"/>
-        </w:rPr>
-      </w:pPr>
-      <w:r>
-        <w:rPr>
-          <w:rFonts w:ascii="Arial" w:hAnsi="Arial"/>
-          <w:lang w:val="en-US"/>
-        </w:rPr>
-        <w:t>Coursework completed in Java, Python and Database Management</w:t>
-      </w:r>
-    </w:p>
-    <w:p>
-      <w:pPr>
-        <w:pStyle w:val="Normal"/>
-        <w:ind w:right="0"/>
-        <w:jc w:val="left"/>
-        <w:rPr>
-          <w:rFonts w:ascii="Arial" w:hAnsi="Arial"/>
-          <w:lang w:val="en-US"/>
-        </w:rPr>
-      </w:pPr>
-      <w:r>
-        <w:rPr>
-          <w:rFonts w:ascii="Arial" w:hAnsi="Arial"/>
-          <w:lang w:val="en-US"/>
-        </w:rPr>
-      </w:r>
-    </w:p>
-    <w:p>
-      <w:pPr>
-        <w:pStyle w:val="Normal"/>
-        <w:ind w:right="0"/>
-        <w:jc w:val="left"/>
-        <w:rPr>
-          <w:rFonts w:ascii="Arial" w:hAnsi="Arial"/>
-        </w:rPr>
-      </w:pPr>
-      <w:r>
-        <w:rPr>
-          <w:rFonts w:eastAsia="Arial" w:cs="Arial" w:ascii="Arial" w:hAnsi="Arial"/>
-          <w:b/>
-          <w:bCs/>
-          <w:i/>
-          <w:iCs/>
-          <w:lang w:val="en-US"/>
-        </w:rPr>
-        <w:t>Associate of Arts</w:t>
-        <w:tab/>
-        <w:tab/>
-        <w:tab/>
-        <w:tab/>
-        <w:tab/>
-        <w:tab/>
-        <w:tab/>
-        <w:tab/>
-        <w:tab/>
-        <w:t xml:space="preserve">       08/2022</w:t>
-      </w:r>
-    </w:p>
-    <w:p>
-      <w:pPr>
-        <w:pStyle w:val="Normal"/>
-        <w:ind w:right="0"/>
-        <w:jc w:val="left"/>
-        <w:rPr>
-          <w:rFonts w:ascii="Arial" w:hAnsi="Arial"/>
-        </w:rPr>
-      </w:pPr>
-      <w:r>
-        <w:rPr>
-          <w:rFonts w:eastAsia="Arial" w:cs="Arial" w:ascii="Arial" w:hAnsi="Arial"/>
-          <w:b w:val="false"/>
-          <w:bCs w:val="false"/>
-          <w:i/>
-          <w:iCs/>
-          <w:lang w:val="en-US"/>
-        </w:rPr>
-        <w:t xml:space="preserve">College of Central Florida  </w:t>
-      </w:r>
-      <w:r>
-        <w:rPr>
-          <w:rFonts w:eastAsia="Arial" w:cs="Arial" w:ascii="Arial" w:hAnsi="Arial"/>
-          <w:b/>
-          <w:bCs/>
-          <w:i/>
-          <w:iCs/>
-          <w:lang w:val="en-US"/>
-        </w:rPr>
-        <w:t xml:space="preserve">                                                                                 Ocala, FL</w:t>
-      </w:r>
-    </w:p>
-    <w:p>
-      <w:pPr>
-        <w:pStyle w:val="BodyA"/>
-        <w:rPr>
-          <w:rFonts w:ascii="Arial" w:hAnsi="Arial" w:eastAsia="Arial" w:cs="Arial"/>
-        </w:rPr>
-      </w:pPr>
-      <w:r>
-        <w:rPr>
-          <w:rFonts w:eastAsia="Arial" w:cs="Arial" w:ascii="Arial" w:hAnsi="Arial"/>
-        </w:rPr>
-      </w:r>
-    </w:p>
-    <w:p>
-      <w:pPr>
-        <w:pStyle w:val="BodyA"/>
-        <w:tabs>
-          <w:tab w:val="clear" w:pos="720"/>
-          <w:tab w:val="right" w:pos="8640" w:leader="none"/>
-        </w:tabs>
-        <w:rPr>
-          <w:rFonts w:ascii="Arial" w:hAnsi="Arial"/>
-        </w:rPr>
-      </w:pPr>
-      <w:r>
-        <w:rPr>
-          <w:rFonts w:ascii="Arial" w:hAnsi="Arial"/>
-          <w:b/>
-          <w:bCs/>
-          <w:i/>
-          <w:iCs/>
-          <w:lang w:val="en-US"/>
-        </w:rPr>
-        <w:t>Associate of Science; Computer Information Technology</w:t>
-      </w:r>
-      <w:r>
-        <w:rPr>
-          <w:rFonts w:eastAsia="Arial" w:cs="Arial" w:ascii="Arial" w:hAnsi="Arial"/>
-        </w:rPr>
-        <w:tab/>
-        <w:t xml:space="preserve"> </w:t>
-        <w:tab/>
-        <w:t xml:space="preserve">    </w:t>
-      </w:r>
-      <w:r>
-        <w:rPr>
-          <w:rFonts w:eastAsia="Arial" w:cs="Arial" w:ascii="Arial" w:hAnsi="Arial"/>
-          <w:b/>
-          <w:bCs/>
-        </w:rPr>
-        <w:t xml:space="preserve"> </w:t>
-      </w:r>
-      <w:r>
-        <w:rPr>
-          <w:rFonts w:ascii="Arial" w:hAnsi="Arial"/>
-          <w:b/>
-          <w:bCs/>
-          <w:lang w:val="en-US"/>
-        </w:rPr>
-        <w:t xml:space="preserve">   08/2020</w:t>
-      </w:r>
-    </w:p>
-    <w:p>
-      <w:pPr>
-        <w:pStyle w:val="BodyA"/>
-        <w:tabs>
-          <w:tab w:val="clear" w:pos="720"/>
-          <w:tab w:val="right" w:pos="8640" w:leader="none"/>
-        </w:tabs>
-        <w:rPr>
-          <w:rFonts w:ascii="Arial" w:hAnsi="Arial"/>
-        </w:rPr>
-      </w:pPr>
-      <w:r>
-        <w:rPr>
-          <w:rFonts w:ascii="Arial" w:hAnsi="Arial"/>
-          <w:lang w:val="en-US"/>
-        </w:rPr>
-        <w:t>College of Central Florida</w:t>
-        <w:tab/>
-        <w:tab/>
-        <w:t xml:space="preserve">     </w:t>
-      </w:r>
-      <w:r>
-        <w:rPr>
-          <w:rFonts w:eastAsia="Arial" w:cs="Arial" w:ascii="Arial" w:hAnsi="Arial"/>
-          <w:b/>
-          <w:bCs/>
         </w:rPr>
         <w:t>Ocala, FL</w:t>
       </w:r>
@@ -1055,16 +809,14 @@
         </w:numPr>
         <w:ind w:hanging="360" w:left="720" w:right="0"/>
         <w:jc w:val="left"/>
-        <w:rPr>
-          <w:rFonts w:ascii="Arial" w:hAnsi="Arial"/>
-        </w:rPr>
-      </w:pPr>
-      <w:r>
-        <w:rPr>
-          <w:rFonts w:ascii="Arial" w:hAnsi="Arial"/>
-          <w:lang w:val="en-US"/>
-        </w:rPr>
-        <w:t>Member, Phi Theta Kappa Honor Society.</w:t>
+        <w:rPr/>
+      </w:pPr>
+      <w:r>
+        <w:rPr>
+          <w:rFonts w:ascii="Arial" w:hAnsi="Arial"/>
+          <w:lang w:val="en-US"/>
+        </w:rPr>
+        <w:t xml:space="preserve">Member, Phi Theta Kappa Honor Society.     </w:t>
       </w:r>
     </w:p>
     <w:p>
@@ -1085,6 +837,218 @@
           <w:rFonts w:ascii="Arial" w:hAnsi="Arial"/>
           <w:lang w:val="en-US"/>
         </w:rPr>
+        <w:t>Coursework completed in Java, Python and Database Management</w:t>
+      </w:r>
+    </w:p>
+    <w:p>
+      <w:pPr>
+        <w:pStyle w:val="Normal"/>
+        <w:ind w:right="0"/>
+        <w:jc w:val="left"/>
+        <w:rPr>
+          <w:rFonts w:ascii="Arial" w:hAnsi="Arial"/>
+          <w:lang w:val="en-US"/>
+        </w:rPr>
+      </w:pPr>
+      <w:r>
+        <w:rPr>
+          <w:rFonts w:ascii="Arial" w:hAnsi="Arial"/>
+          <w:lang w:val="en-US"/>
+        </w:rPr>
+      </w:r>
+    </w:p>
+    <w:p>
+      <w:pPr>
+        <w:pStyle w:val="Normal"/>
+        <w:ind w:right="0"/>
+        <w:jc w:val="left"/>
+        <w:rPr>
+          <w:rFonts w:ascii="Arial" w:hAnsi="Arial"/>
+        </w:rPr>
+      </w:pPr>
+      <w:r>
+        <w:rPr>
+          <w:rFonts w:eastAsia="Arial" w:cs="Arial" w:ascii="Arial" w:hAnsi="Arial"/>
+          <w:b/>
+          <w:bCs/>
+          <w:i/>
+          <w:iCs/>
+          <w:lang w:val="en-US"/>
+        </w:rPr>
+        <w:t>Associate of Arts</w:t>
+        <w:tab/>
+        <w:tab/>
+        <w:tab/>
+        <w:tab/>
+        <w:tab/>
+        <w:tab/>
+        <w:tab/>
+        <w:tab/>
+        <w:tab/>
+        <w:t xml:space="preserve">       08/2022</w:t>
+      </w:r>
+    </w:p>
+    <w:p>
+      <w:pPr>
+        <w:pStyle w:val="Normal"/>
+        <w:ind w:right="0"/>
+        <w:jc w:val="left"/>
+        <w:rPr>
+          <w:rFonts w:ascii="Arial" w:hAnsi="Arial"/>
+        </w:rPr>
+      </w:pPr>
+      <w:r>
+        <w:rPr>
+          <w:rFonts w:eastAsia="Arial" w:cs="Arial" w:ascii="Arial" w:hAnsi="Arial"/>
+          <w:b w:val="false"/>
+          <w:bCs w:val="false"/>
+          <w:i/>
+          <w:iCs/>
+          <w:lang w:val="en-US"/>
+        </w:rPr>
+        <w:t xml:space="preserve">College of Central Florida  </w:t>
+      </w:r>
+      <w:r>
+        <w:rPr>
+          <w:rFonts w:eastAsia="Arial" w:cs="Arial" w:ascii="Arial" w:hAnsi="Arial"/>
+          <w:b/>
+          <w:bCs/>
+          <w:i/>
+          <w:iCs/>
+          <w:lang w:val="en-US"/>
+        </w:rPr>
+        <w:t xml:space="preserve">                                                                                 Ocala, FL</w:t>
+      </w:r>
+    </w:p>
+    <w:p>
+      <w:pPr>
+        <w:pStyle w:val="BodyA"/>
+        <w:rPr>
+          <w:rFonts w:ascii="Arial" w:hAnsi="Arial" w:eastAsia="Arial" w:cs="Arial"/>
+        </w:rPr>
+      </w:pPr>
+      <w:r>
+        <w:rPr>
+          <w:rFonts w:eastAsia="Arial" w:cs="Arial" w:ascii="Arial" w:hAnsi="Arial"/>
+        </w:rPr>
+      </w:r>
+    </w:p>
+    <w:p>
+      <w:pPr>
+        <w:pStyle w:val="BodyA"/>
+        <w:tabs>
+          <w:tab w:val="clear" w:pos="720"/>
+          <w:tab w:val="right" w:pos="8640" w:leader="none"/>
+        </w:tabs>
+        <w:rPr>
+          <w:rFonts w:ascii="Arial" w:hAnsi="Arial"/>
+        </w:rPr>
+      </w:pPr>
+      <w:r>
+        <w:rPr>
+          <w:rFonts w:ascii="Arial" w:hAnsi="Arial"/>
+          <w:b/>
+          <w:bCs/>
+          <w:i/>
+          <w:iCs/>
+          <w:lang w:val="en-US"/>
+        </w:rPr>
+        <w:t>Associate of Science; Computer Information Technology</w:t>
+      </w:r>
+      <w:r>
+        <w:rPr>
+          <w:rFonts w:eastAsia="Arial" w:cs="Arial" w:ascii="Arial" w:hAnsi="Arial"/>
+        </w:rPr>
+        <w:tab/>
+        <w:t xml:space="preserve"> </w:t>
+        <w:tab/>
+        <w:t xml:space="preserve">    </w:t>
+      </w:r>
+      <w:r>
+        <w:rPr>
+          <w:rFonts w:eastAsia="Arial" w:cs="Arial" w:ascii="Arial" w:hAnsi="Arial"/>
+          <w:b/>
+          <w:bCs/>
+        </w:rPr>
+        <w:t xml:space="preserve"> </w:t>
+      </w:r>
+      <w:r>
+        <w:rPr>
+          <w:rFonts w:ascii="Arial" w:hAnsi="Arial"/>
+          <w:b/>
+          <w:bCs/>
+          <w:lang w:val="en-US"/>
+        </w:rPr>
+        <w:t xml:space="preserve">   08/2020</w:t>
+      </w:r>
+    </w:p>
+    <w:p>
+      <w:pPr>
+        <w:pStyle w:val="BodyA"/>
+        <w:tabs>
+          <w:tab w:val="clear" w:pos="720"/>
+          <w:tab w:val="right" w:pos="8640" w:leader="none"/>
+        </w:tabs>
+        <w:rPr>
+          <w:rFonts w:ascii="Arial" w:hAnsi="Arial"/>
+        </w:rPr>
+      </w:pPr>
+      <w:r>
+        <w:rPr>
+          <w:rFonts w:ascii="Arial" w:hAnsi="Arial"/>
+          <w:lang w:val="en-US"/>
+        </w:rPr>
+        <w:t>College of Central Florida</w:t>
+        <w:tab/>
+        <w:tab/>
+        <w:t xml:space="preserve">     </w:t>
+      </w:r>
+      <w:r>
+        <w:rPr>
+          <w:rFonts w:eastAsia="Arial" w:cs="Arial" w:ascii="Arial" w:hAnsi="Arial"/>
+          <w:b/>
+          <w:bCs/>
+        </w:rPr>
+        <w:t>Ocala, FL</w:t>
+      </w:r>
+    </w:p>
+    <w:p>
+      <w:pPr>
+        <w:pStyle w:val="ListParagraph"/>
+        <w:numPr>
+          <w:ilvl w:val="0"/>
+          <w:numId w:val="5"/>
+        </w:numPr>
+        <w:ind w:hanging="360" w:left="720" w:right="0"/>
+        <w:jc w:val="left"/>
+        <w:rPr/>
+      </w:pPr>
+      <w:r>
+        <w:rPr>
+          <w:rFonts w:ascii="Arial" w:hAnsi="Arial"/>
+          <w:lang w:val="en-US"/>
+        </w:rPr>
+        <w:t>Member, Phi Theta Kappa Honor Society.</w:t>
+      </w:r>
+    </w:p>
+    <w:p>
+      <w:pPr>
+        <w:pStyle w:val="ListParagraph"/>
+        <w:numPr>
+          <w:ilvl w:val="0"/>
+          <w:numId w:val="5"/>
+        </w:numPr>
+        <w:ind w:hanging="360" w:left="720" w:right="0"/>
+        <w:jc w:val="left"/>
+        <w:rPr>
+          <w:rFonts w:ascii="Arial" w:hAnsi="Arial"/>
+        </w:rPr>
+      </w:pPr>
+      <w:r>
+        <w:rPr>
+          <w:rFonts w:ascii="Arial" w:hAnsi="Arial"/>
+          <w:lang w:val="en-US"/>
+        </w:rPr>
         <w:t>College Credit Certificates in IT Analysis, IT Support, and Help Desk Support</w:t>
       </w:r>
     </w:p>
@@ -1285,9 +1249,7 @@
           <w:numId w:val="1"/>
         </w:numPr>
         <w:ind w:hanging="360" w:left="720" w:right="0"/>
-        <w:rPr>
-          <w:rFonts w:ascii="Arial" w:hAnsi="Arial"/>
-        </w:rPr>
+        <w:rPr/>
       </w:pPr>
       <w:r>
         <w:rPr>
@@ -1305,9 +1267,7 @@
           <w:numId w:val="1"/>
         </w:numPr>
         <w:ind w:hanging="360" w:left="720" w:right="0"/>
-        <w:rPr>
-          <w:rFonts w:ascii="Arial" w:hAnsi="Arial"/>
-        </w:rPr>
+        <w:rPr/>
       </w:pPr>
       <w:r>
         <w:rPr>
@@ -1325,9 +1285,7 @@
           <w:numId w:val="1"/>
         </w:numPr>
         <w:ind w:hanging="360" w:left="720" w:right="0"/>
-        <w:rPr>
-          <w:rFonts w:ascii="Arial" w:hAnsi="Arial"/>
-        </w:rPr>
+        <w:rPr/>
       </w:pPr>
       <w:r>
         <w:rPr>
@@ -1424,9 +1382,7 @@
         </w:numPr>
         <w:ind w:hanging="360" w:left="720" w:right="0"/>
         <w:jc w:val="left"/>
-        <w:rPr>
-          <w:rFonts w:ascii="Arial" w:hAnsi="Arial"/>
-        </w:rPr>
+        <w:rPr/>
       </w:pPr>
       <w:r>
         <w:rPr>
@@ -1483,6 +1439,7 @@
     <w:p>
       <w:pPr>
         <w:pStyle w:val="Body"/>
+        <w:spacing w:before="0" w:after="0"/>
         <w:rPr>
           <w:rFonts w:ascii="Arial" w:hAnsi="Arial" w:eastAsia="Arial" w:cs="Arial"/>
         </w:rPr>
@@ -1571,9 +1528,7 @@
         </w:numPr>
         <w:ind w:hanging="360" w:left="720" w:right="0"/>
         <w:jc w:val="left"/>
-        <w:rPr>
-          <w:rFonts w:ascii="Arial" w:hAnsi="Arial"/>
-        </w:rPr>
+        <w:rPr/>
       </w:pPr>
       <w:r>
         <w:rPr>
@@ -1600,14 +1555,15 @@
         <w:ind w:hanging="360" w:left="720" w:right="0"/>
         <w:jc w:val="left"/>
         <w:rPr>
-          <w:rFonts w:ascii="Arial" w:hAnsi="Arial"/>
-        </w:rPr>
-      </w:pPr>
-      <w:r>
-        <w:rPr>
-          <w:rFonts w:ascii="Arial" w:hAnsi="Arial"/>
-          <w:b/>
-          <w:bCs/>
+          <w:b w:val="false"/>
+          <w:bCs w:val="false"/>
+        </w:rPr>
+      </w:pPr>
+      <w:r>
+        <w:rPr>
+          <w:rFonts w:ascii="Arial" w:hAnsi="Arial"/>
+          <w:b w:val="false"/>
+          <w:bCs w:val="false"/>
           <w:lang w:val="en-US"/>
         </w:rPr>
         <w:t>Went to different locations to repair staff equipment</w:t>
@@ -1919,13 +1875,87 @@
       <w:start w:val="1"/>
       <w:isLgl/>
       <w:numFmt w:val="bullet"/>
+      <w:lvlText w:val=""/>
+      <w:lvlJc w:val="left"/>
+      <w:pPr>
+        <w:tabs>
+          <w:tab w:val="num" w:pos="0"/>
+        </w:tabs>
+        <w:ind w:left="720" w:hanging="360"/>
+      </w:pPr>
+      <w:rPr>
+        <w:rFonts w:ascii="Symbol" w:hAnsi="Symbol" w:cs="Symbol" w:hint="default"/>
+      </w:rPr>
+    </w:lvl>
+    <w:lvl w:ilvl="1">
+      <w:start w:val="1"/>
+      <w:isLgl/>
+      <w:numFmt w:val="bullet"/>
+      <w:lvlText w:val="o"/>
+      <w:lvlJc w:val="left"/>
+      <w:pPr>
+        <w:tabs>
+          <w:tab w:val="num" w:pos="0"/>
+        </w:tabs>
+        <w:ind w:left="1440" w:hanging="360"/>
+      </w:pPr>
+      <w:rPr>
+        <w:rFonts w:ascii="Arial Unicode MS" w:hAnsi="Arial Unicode MS" w:cs="Arial Unicode MS" w:hint="default"/>
+        <w:smallCaps w:val="false"/>
+        <w:caps w:val="false"/>
+        <w:dstrike w:val="false"/>
+        <w:strike w:val="false"/>
+        <w:vertAlign w:val="baseline"/>
+        <w:position w:val="0"/>
+        <w:sz w:val="20"/>
+        <w:sz w:val="20"/>
+        <w:spacing w:val="0"/>
+        <w:i w:val="false"/>
+        <w:b w:val="false"/>
+        <w:iCs w:val="false"/>
+        <w:bCs w:val="false"/>
+      </w:rPr>
+    </w:lvl>
+    <w:lvl w:ilvl="2">
+      <w:start w:val="1"/>
+      <w:isLgl/>
+      <w:numFmt w:val="bullet"/>
+      <w:lvlText w:val="▪"/>
+      <w:lvlJc w:val="left"/>
+      <w:pPr>
+        <w:tabs>
+          <w:tab w:val="num" w:pos="0"/>
+        </w:tabs>
+        <w:ind w:left="2160" w:hanging="360"/>
+      </w:pPr>
+      <w:rPr>
+        <w:rFonts w:ascii="Arial Unicode MS" w:hAnsi="Arial Unicode MS" w:cs="Arial Unicode MS" w:hint="default"/>
+        <w:smallCaps w:val="false"/>
+        <w:caps w:val="false"/>
+        <w:dstrike w:val="false"/>
+        <w:strike w:val="false"/>
+        <w:vertAlign w:val="baseline"/>
+        <w:position w:val="0"/>
+        <w:sz w:val="20"/>
+        <w:sz w:val="20"/>
+        <w:spacing w:val="0"/>
+        <w:i w:val="false"/>
+        <w:b w:val="false"/>
+        <w:iCs w:val="false"/>
+        <w:bCs w:val="false"/>
+      </w:rPr>
+    </w:lvl>
+    <w:lvl w:ilvl="3">
+      <w:start w:val="1"/>
+      <w:isLgl/>
+      <w:numFmt w:val="bullet"/>
       <w:lvlText w:val="·"/>
       <w:lvlJc w:val="left"/>
       <w:pPr>
         <w:tabs>
           <w:tab w:val="num" w:pos="0"/>
         </w:tabs>
-        <w:ind w:left="720" w:hanging="360"/>
+        <w:ind w:left="2880" w:hanging="360"/>
       </w:pPr>
       <w:rPr>
         <w:rFonts w:ascii="Symbol" w:hAnsi="Symbol" w:cs="Symbol" w:hint="default"/>
@@ -1944,7 +1974,7 @@
         <w:bCs w:val="false"/>
       </w:rPr>
     </w:lvl>
-    <w:lvl w:ilvl="1">
+    <w:lvl w:ilvl="4">
       <w:start w:val="1"/>
       <w:isLgl/>
       <w:numFmt w:val="bullet"/>
@@ -1954,7 +1984,7 @@
         <w:tabs>
           <w:tab w:val="num" w:pos="0"/>
         </w:tabs>
-        <w:ind w:left="1440" w:hanging="360"/>
+        <w:ind w:left="3600" w:hanging="360"/>
       </w:pPr>
       <w:rPr>
         <w:rFonts w:ascii="Arial Unicode MS" w:hAnsi="Arial Unicode MS" w:cs="Arial Unicode MS" w:hint="default"/>
@@ -1973,7 +2003,7 @@
         <w:bCs w:val="false"/>
       </w:rPr>
     </w:lvl>
-    <w:lvl w:ilvl="2">
+    <w:lvl w:ilvl="5">
       <w:start w:val="1"/>
       <w:isLgl/>
       <w:numFmt w:val="bullet"/>
@@ -1983,7 +2013,7 @@
         <w:tabs>
           <w:tab w:val="num" w:pos="0"/>
         </w:tabs>
-        <w:ind w:left="2160" w:hanging="360"/>
+        <w:ind w:left="4320" w:hanging="360"/>
       </w:pPr>
       <w:rPr>
         <w:rFonts w:ascii="Arial Unicode MS" w:hAnsi="Arial Unicode MS" w:cs="Arial Unicode MS" w:hint="default"/>
@@ -2002,7 +2032,7 @@
         <w:bCs w:val="false"/>
       </w:rPr>
     </w:lvl>
-    <w:lvl w:ilvl="3">
+    <w:lvl w:ilvl="6">
       <w:start w:val="1"/>
       <w:isLgl/>
       <w:numFmt w:val="bullet"/>
@@ -2012,7 +2042,7 @@
         <w:tabs>
           <w:tab w:val="num" w:pos="0"/>
         </w:tabs>
-        <w:ind w:left="2880" w:hanging="360"/>
+        <w:ind w:left="5040" w:hanging="360"/>
       </w:pPr>
       <w:rPr>
         <w:rFonts w:ascii="Symbol" w:hAnsi="Symbol" w:cs="Symbol" w:hint="default"/>
@@ -2031,7 +2061,7 @@
         <w:bCs w:val="false"/>
       </w:rPr>
     </w:lvl>
-    <w:lvl w:ilvl="4">
+    <w:lvl w:ilvl="7">
       <w:start w:val="1"/>
       <w:isLgl/>
       <w:numFmt w:val="bullet"/>
@@ -2041,7 +2071,7 @@
         <w:tabs>
           <w:tab w:val="num" w:pos="0"/>
         </w:tabs>
-        <w:ind w:left="3600" w:hanging="360"/>
+        <w:ind w:left="5760" w:hanging="360"/>
       </w:pPr>
       <w:rPr>
         <w:rFonts w:ascii="Arial Unicode MS" w:hAnsi="Arial Unicode MS" w:cs="Arial Unicode MS" w:hint="default"/>
@@ -2060,7 +2090,7 @@
         <w:bCs w:val="false"/>
       </w:rPr>
     </w:lvl>
-    <w:lvl w:ilvl="5">
+    <w:lvl w:ilvl="8">
       <w:start w:val="1"/>
       <w:isLgl/>
       <w:numFmt w:val="bullet"/>
@@ -2070,7 +2100,7 @@
         <w:tabs>
           <w:tab w:val="num" w:pos="0"/>
         </w:tabs>
-        <w:ind w:left="4320" w:hanging="360"/>
+        <w:ind w:left="6480" w:hanging="360"/>
       </w:pPr>
       <w:rPr>
         <w:rFonts w:ascii="Arial Unicode MS" w:hAnsi="Arial Unicode MS" w:cs="Arial Unicode MS" w:hint="default"/>
@@ -2089,100 +2119,13 @@
         <w:bCs w:val="false"/>
       </w:rPr>
     </w:lvl>
-    <w:lvl w:ilvl="6">
-      <w:start w:val="1"/>
-      <w:isLgl/>
-      <w:numFmt w:val="bullet"/>
-      <w:lvlText w:val="·"/>
-      <w:lvlJc w:val="left"/>
-      <w:pPr>
-        <w:tabs>
-          <w:tab w:val="num" w:pos="0"/>
-        </w:tabs>
-        <w:ind w:left="5040" w:hanging="360"/>
-      </w:pPr>
-      <w:rPr>
-        <w:rFonts w:ascii="Symbol" w:hAnsi="Symbol" w:cs="Symbol" w:hint="default"/>
-        <w:smallCaps w:val="false"/>
-        <w:caps w:val="false"/>
-        <w:dstrike w:val="false"/>
-        <w:strike w:val="false"/>
-        <w:vertAlign w:val="baseline"/>
-        <w:position w:val="0"/>
-        <w:sz w:val="20"/>
-        <w:sz w:val="20"/>
-        <w:spacing w:val="0"/>
-        <w:i w:val="false"/>
-        <w:b w:val="false"/>
-        <w:iCs w:val="false"/>
-        <w:bCs w:val="false"/>
-      </w:rPr>
-    </w:lvl>
-    <w:lvl w:ilvl="7">
-      <w:start w:val="1"/>
-      <w:isLgl/>
-      <w:numFmt w:val="bullet"/>
-      <w:lvlText w:val="o"/>
-      <w:lvlJc w:val="left"/>
-      <w:pPr>
-        <w:tabs>
-          <w:tab w:val="num" w:pos="0"/>
-        </w:tabs>
-        <w:ind w:left="5760" w:hanging="360"/>
-      </w:pPr>
-      <w:rPr>
-        <w:rFonts w:ascii="Arial Unicode MS" w:hAnsi="Arial Unicode MS" w:cs="Arial Unicode MS" w:hint="default"/>
-        <w:smallCaps w:val="false"/>
-        <w:caps w:val="false"/>
-        <w:dstrike w:val="false"/>
-        <w:strike w:val="false"/>
-        <w:vertAlign w:val="baseline"/>
-        <w:position w:val="0"/>
-        <w:sz w:val="20"/>
-        <w:sz w:val="20"/>
-        <w:spacing w:val="0"/>
-        <w:i w:val="false"/>
-        <w:b w:val="false"/>
-        <w:iCs w:val="false"/>
-        <w:bCs w:val="false"/>
-      </w:rPr>
-    </w:lvl>
-    <w:lvl w:ilvl="8">
-      <w:start w:val="1"/>
-      <w:isLgl/>
-      <w:numFmt w:val="bullet"/>
-      <w:lvlText w:val="▪"/>
-      <w:lvlJc w:val="left"/>
-      <w:pPr>
-        <w:tabs>
-          <w:tab w:val="num" w:pos="0"/>
-        </w:tabs>
-        <w:ind w:left="6480" w:hanging="360"/>
-      </w:pPr>
-      <w:rPr>
-        <w:rFonts w:ascii="Arial Unicode MS" w:hAnsi="Arial Unicode MS" w:cs="Arial Unicode MS" w:hint="default"/>
-        <w:smallCaps w:val="false"/>
-        <w:caps w:val="false"/>
-        <w:dstrike w:val="false"/>
-        <w:strike w:val="false"/>
-        <w:vertAlign w:val="baseline"/>
-        <w:position w:val="0"/>
-        <w:sz w:val="20"/>
-        <w:sz w:val="20"/>
-        <w:spacing w:val="0"/>
-        <w:i w:val="false"/>
-        <w:b w:val="false"/>
-        <w:iCs w:val="false"/>
-        <w:bCs w:val="false"/>
-      </w:rPr>
-    </w:lvl>
   </w:abstractNum>
   <w:abstractNum w:abstractNumId="2">
     <w:lvl w:ilvl="0">
       <w:start w:val="1"/>
       <w:isLgl/>
       <w:numFmt w:val="bullet"/>
-      <w:lvlText w:val="·"/>
+      <w:lvlText w:val=""/>
       <w:lvlJc w:val="left"/>
       <w:pPr>
         <w:tabs>
@@ -2192,26 +2135,13 @@
       </w:pPr>
       <w:rPr>
         <w:rFonts w:ascii="Symbol" w:hAnsi="Symbol" w:cs="Symbol" w:hint="default"/>
-        <w:smallCaps w:val="false"/>
-        <w:caps w:val="false"/>
-        <w:dstrike w:val="false"/>
-        <w:strike w:val="false"/>
-        <w:vertAlign w:val="baseline"/>
-        <w:position w:val="0"/>
-        <w:sz w:val="20"/>
-        <w:sz w:val="20"/>
-        <w:spacing w:val="0"/>
-        <w:i w:val="false"/>
-        <w:b w:val="false"/>
-        <w:iCs w:val="false"/>
-        <w:bCs w:val="false"/>
       </w:rPr>
     </w:lvl>
     <w:lvl w:ilvl="1">
       <w:start w:val="1"/>
       <w:isLgl/>
       <w:numFmt w:val="bullet"/>
-      <w:lvlText w:val="o"/>
+      <w:lvlText w:val=""/>
       <w:lvlJc w:val="left"/>
       <w:pPr>
         <w:tabs>
@@ -2220,27 +2150,14 @@
         <w:ind w:left="1440" w:hanging="360"/>
       </w:pPr>
       <w:rPr>
-        <w:rFonts w:ascii="Arial Unicode MS" w:hAnsi="Arial Unicode MS" w:cs="Arial Unicode MS" w:hint="default"/>
-        <w:smallCaps w:val="false"/>
-        <w:caps w:val="false"/>
-        <w:dstrike w:val="false"/>
-        <w:strike w:val="false"/>
-        <w:vertAlign w:val="baseline"/>
-        <w:position w:val="0"/>
-        <w:sz w:val="20"/>
-        <w:sz w:val="20"/>
-        <w:spacing w:val="0"/>
-        <w:i w:val="false"/>
-        <w:b w:val="false"/>
-        <w:iCs w:val="false"/>
-        <w:bCs w:val="false"/>
+        <w:rFonts w:ascii="Symbol" w:hAnsi="Symbol" w:cs="Symbol" w:hint="default"/>
       </w:rPr>
     </w:lvl>
     <w:lvl w:ilvl="2">
       <w:start w:val="1"/>
       <w:isLgl/>
       <w:numFmt w:val="bullet"/>
-      <w:lvlText w:val="▪"/>
+      <w:lvlText w:val=""/>
       <w:lvlJc w:val="left"/>
       <w:pPr>
         <w:tabs>
@@ -2249,27 +2166,14 @@
         <w:ind w:left="2160" w:hanging="360"/>
       </w:pPr>
       <w:rPr>
-        <w:rFonts w:ascii="Arial Unicode MS" w:hAnsi="Arial Unicode MS" w:cs="Arial Unicode MS" w:hint="default"/>
-        <w:smallCaps w:val="false"/>
-        <w:caps w:val="false"/>
-        <w:dstrike w:val="false"/>
-        <w:strike w:val="false"/>
-        <w:vertAlign w:val="baseline"/>
-        <w:position w:val="0"/>
-        <w:sz w:val="20"/>
-        <w:sz w:val="20"/>
-        <w:spacing w:val="0"/>
-        <w:i w:val="false"/>
-        <w:b w:val="false"/>
-        <w:iCs w:val="false"/>
-        <w:bCs w:val="false"/>
+        <w:rFonts w:ascii="Symbol" w:hAnsi="Symbol" w:cs="Symbol" w:hint="default"/>
       </w:rPr>
     </w:lvl>
     <w:lvl w:ilvl="3">
       <w:start w:val="1"/>
       <w:isLgl/>
       <w:numFmt w:val="bullet"/>
-      <w:lvlText w:val="·"/>
+      <w:lvlText w:val=""/>
       <w:lvlJc w:val="left"/>
       <w:pPr>
         <w:tabs>
@@ -2279,26 +2183,13 @@
       </w:pPr>
       <w:rPr>
         <w:rFonts w:ascii="Symbol" w:hAnsi="Symbol" w:cs="Symbol" w:hint="default"/>
-        <w:smallCaps w:val="false"/>
-        <w:caps w:val="false"/>
-        <w:dstrike w:val="false"/>
-        <w:strike w:val="false"/>
-        <w:vertAlign w:val="baseline"/>
-        <w:position w:val="0"/>
-        <w:sz w:val="20"/>
-        <w:sz w:val="20"/>
-        <w:spacing w:val="0"/>
-        <w:i w:val="false"/>
-        <w:b w:val="false"/>
-        <w:iCs w:val="false"/>
-        <w:bCs w:val="false"/>
       </w:rPr>
     </w:lvl>
     <w:lvl w:ilvl="4">
       <w:start w:val="1"/>
       <w:isLgl/>
       <w:numFmt w:val="bullet"/>
-      <w:lvlText w:val="o"/>
+      <w:lvlText w:val=""/>
       <w:lvlJc w:val="left"/>
       <w:pPr>
         <w:tabs>
@@ -2307,27 +2198,14 @@
         <w:ind w:left="3600" w:hanging="360"/>
       </w:pPr>
       <w:rPr>
-        <w:rFonts w:ascii="Arial Unicode MS" w:hAnsi="Arial Unicode MS" w:cs="Arial Unicode MS" w:hint="default"/>
-        <w:smallCaps w:val="false"/>
-        <w:caps w:val="false"/>
-        <w:dstrike w:val="false"/>
-        <w:strike w:val="false"/>
-        <w:vertAlign w:val="baseline"/>
-        <w:position w:val="0"/>
-        <w:sz w:val="20"/>
-        <w:sz w:val="20"/>
-        <w:spacing w:val="0"/>
-        <w:i w:val="false"/>
-        <w:b w:val="false"/>
-        <w:iCs w:val="false"/>
-        <w:bCs w:val="false"/>
+        <w:rFonts w:ascii="Symbol" w:hAnsi="Symbol" w:cs="Symbol" w:hint="default"/>
       </w:rPr>
     </w:lvl>
     <w:lvl w:ilvl="5">
       <w:start w:val="1"/>
       <w:isLgl/>
       <w:numFmt w:val="bullet"/>
-      <w:lvlText w:val="▪"/>
+      <w:lvlText w:val=""/>
       <w:lvlJc w:val="left"/>
       <w:pPr>
         <w:tabs>
@@ -2336,27 +2214,14 @@
         <w:ind w:left="4320" w:hanging="360"/>
       </w:pPr>
       <w:rPr>
-        <w:rFonts w:ascii="Arial Unicode MS" w:hAnsi="Arial Unicode MS" w:cs="Arial Unicode MS" w:hint="default"/>
-        <w:smallCaps w:val="false"/>
-        <w:caps w:val="false"/>
-        <w:dstrike w:val="false"/>
-        <w:strike w:val="false"/>
-        <w:vertAlign w:val="baseline"/>
-        <w:position w:val="0"/>
-        <w:sz w:val="20"/>
-        <w:sz w:val="20"/>
-        <w:spacing w:val="0"/>
-        <w:i w:val="false"/>
-        <w:b w:val="false"/>
-        <w:iCs w:val="false"/>
-        <w:bCs w:val="false"/>
+        <w:rFonts w:ascii="Symbol" w:hAnsi="Symbol" w:cs="Symbol" w:hint="default"/>
       </w:rPr>
     </w:lvl>
     <w:lvl w:ilvl="6">
       <w:start w:val="1"/>
       <w:isLgl/>
       <w:numFmt w:val="bullet"/>
-      <w:lvlText w:val="·"/>
+      <w:lvlText w:val=""/>
       <w:lvlJc w:val="left"/>
       <w:pPr>
         <w:tabs>
@@ -2366,26 +2231,13 @@
       </w:pPr>
       <w:rPr>
         <w:rFonts w:ascii="Symbol" w:hAnsi="Symbol" w:cs="Symbol" w:hint="default"/>
-        <w:smallCaps w:val="false"/>
-        <w:caps w:val="false"/>
-        <w:dstrike w:val="false"/>
-        <w:strike w:val="false"/>
-        <w:vertAlign w:val="baseline"/>
-        <w:position w:val="0"/>
-        <w:sz w:val="20"/>
-        <w:sz w:val="20"/>
-        <w:spacing w:val="0"/>
-        <w:i w:val="false"/>
-        <w:b w:val="false"/>
-        <w:iCs w:val="false"/>
-        <w:bCs w:val="false"/>
       </w:rPr>
     </w:lvl>
     <w:lvl w:ilvl="7">
       <w:start w:val="1"/>
       <w:isLgl/>
       <w:numFmt w:val="bullet"/>
-      <w:lvlText w:val="o"/>
+      <w:lvlText w:val=""/>
       <w:lvlJc w:val="left"/>
       <w:pPr>
         <w:tabs>
@@ -2394,27 +2246,14 @@
         <w:ind w:left="5760" w:hanging="360"/>
       </w:pPr>
       <w:rPr>
-        <w:rFonts w:ascii="Arial Unicode MS" w:hAnsi="Arial Unicode MS" w:cs="Arial Unicode MS" w:hint="default"/>
-        <w:smallCaps w:val="false"/>
-        <w:caps w:val="false"/>
-        <w:dstrike w:val="false"/>
-        <w:strike w:val="false"/>
-        <w:vertAlign w:val="baseline"/>
-        <w:position w:val="0"/>
-        <w:sz w:val="20"/>
-        <w:sz w:val="20"/>
-        <w:spacing w:val="0"/>
-        <w:i w:val="false"/>
-        <w:b w:val="false"/>
-        <w:iCs w:val="false"/>
-        <w:bCs w:val="false"/>
+        <w:rFonts w:ascii="Symbol" w:hAnsi="Symbol" w:cs="Symbol" w:hint="default"/>
       </w:rPr>
     </w:lvl>
     <w:lvl w:ilvl="8">
       <w:start w:val="1"/>
       <w:isLgl/>
       <w:numFmt w:val="bullet"/>
-      <w:lvlText w:val="▪"/>
+      <w:lvlText w:val=""/>
       <w:lvlJc w:val="left"/>
       <w:pPr>
         <w:tabs>
@@ -2423,20 +2262,7 @@
         <w:ind w:left="6480" w:hanging="360"/>
       </w:pPr>
       <w:rPr>
-        <w:rFonts w:ascii="Arial Unicode MS" w:hAnsi="Arial Unicode MS" w:cs="Arial Unicode MS" w:hint="default"/>
-        <w:smallCaps w:val="false"/>
-        <w:caps w:val="false"/>
-        <w:dstrike w:val="false"/>
-        <w:strike w:val="false"/>
-        <w:vertAlign w:val="baseline"/>
-        <w:position w:val="0"/>
-        <w:sz w:val="20"/>
-        <w:sz w:val="20"/>
-        <w:spacing w:val="0"/>
-        <w:i w:val="false"/>
-        <w:b w:val="false"/>
-        <w:iCs w:val="false"/>
-        <w:bCs w:val="false"/>
+        <w:rFonts w:ascii="Symbol" w:hAnsi="Symbol" w:cs="Symbol" w:hint="default"/>
       </w:rPr>
     </w:lvl>
   </w:abstractNum>
@@ -2445,7 +2271,7 @@
       <w:start w:val="1"/>
       <w:isLgl/>
       <w:numFmt w:val="bullet"/>
-      <w:lvlText w:val="·"/>
+      <w:lvlText w:val=""/>
       <w:lvlJc w:val="left"/>
       <w:pPr>
         <w:tabs>
@@ -2591,7 +2417,7 @@
       <w:start w:val="1"/>
       <w:isLgl/>
       <w:numFmt w:val="bullet"/>
-      <w:lvlText w:val="·"/>
+      <w:lvlText w:val=""/>
       <w:lvlJc w:val="left"/>
       <w:pPr>
         <w:tabs>
@@ -2737,19 +2563,67 @@
       <w:start w:val="1"/>
       <w:isLgl/>
       <w:numFmt w:val="bullet"/>
+      <w:lvlText w:val=""/>
+      <w:lvlJc w:val="left"/>
+      <w:pPr>
+        <w:tabs>
+          <w:tab w:val="num" w:pos="0"/>
+        </w:tabs>
+        <w:ind w:left="720" w:hanging="360"/>
+      </w:pPr>
+      <w:rPr>
+        <w:rFonts w:ascii="Symbol" w:hAnsi="Symbol" w:cs="Symbol" w:hint="default"/>
+      </w:rPr>
+    </w:lvl>
+    <w:lvl w:ilvl="1">
+      <w:start w:val="1"/>
+      <w:isLgl/>
+      <w:numFmt w:val="bullet"/>
+      <w:lvlText w:val="o"/>
+      <w:lvlJc w:val="left"/>
+      <w:pPr>
+        <w:tabs>
+          <w:tab w:val="num" w:pos="0"/>
+        </w:tabs>
+        <w:ind w:left="1440" w:hanging="360"/>
+      </w:pPr>
+      <w:rPr>
+        <w:rFonts w:ascii="Courier New" w:hAnsi="Courier New" w:cs="Courier New" w:hint="default"/>
+      </w:rPr>
+    </w:lvl>
+    <w:lvl w:ilvl="2">
+      <w:start w:val="1"/>
+      <w:isLgl/>
+      <w:numFmt w:val="bullet"/>
+      <w:lvlText w:val="§"/>
+      <w:lvlJc w:val="left"/>
+      <w:pPr>
+        <w:tabs>
+          <w:tab w:val="num" w:pos="0"/>
+        </w:tabs>
+        <w:ind w:left="2160" w:hanging="360"/>
+      </w:pPr>
+      <w:rPr>
+        <w:rFonts w:ascii="Wingdings" w:hAnsi="Wingdings" w:cs="Wingdings" w:hint="default"/>
+      </w:rPr>
+    </w:lvl>
+    <w:lvl w:ilvl="3">
+      <w:start w:val="1"/>
+      <w:isLgl/>
+      <w:numFmt w:val="bullet"/>
       <w:lvlText w:val="·"/>
       <w:lvlJc w:val="left"/>
       <w:pPr>
         <w:tabs>
           <w:tab w:val="num" w:pos="0"/>
         </w:tabs>
-        <w:ind w:left="709" w:hanging="360"/>
+        <w:ind w:left="2880" w:hanging="360"/>
       </w:pPr>
       <w:rPr>
         <w:rFonts w:ascii="Symbol" w:hAnsi="Symbol" w:cs="Symbol" w:hint="default"/>
       </w:rPr>
     </w:lvl>
-    <w:lvl w:ilvl="1">
+    <w:lvl w:ilvl="4">
       <w:start w:val="1"/>
       <w:isLgl/>
       <w:numFmt w:val="bullet"/>
@@ -2759,13 +2633,13 @@
         <w:tabs>
           <w:tab w:val="num" w:pos="0"/>
         </w:tabs>
-        <w:ind w:left="1429" w:hanging="360"/>
+        <w:ind w:left="3600" w:hanging="360"/>
       </w:pPr>
       <w:rPr>
         <w:rFonts w:ascii="Courier New" w:hAnsi="Courier New" w:cs="Courier New" w:hint="default"/>
       </w:rPr>
     </w:lvl>
-    <w:lvl w:ilvl="2">
+    <w:lvl w:ilvl="5">
       <w:start w:val="1"/>
       <w:isLgl/>
       <w:numFmt w:val="bullet"/>
@@ -2775,13 +2649,13 @@
         <w:tabs>
           <w:tab w:val="num" w:pos="0"/>
         </w:tabs>
-        <w:ind w:left="2149" w:hanging="360"/>
+        <w:ind w:left="4320" w:hanging="360"/>
       </w:pPr>
       <w:rPr>
         <w:rFonts w:ascii="Wingdings" w:hAnsi="Wingdings" w:cs="Wingdings" w:hint="default"/>
       </w:rPr>
     </w:lvl>
-    <w:lvl w:ilvl="3">
+    <w:lvl w:ilvl="6">
       <w:start w:val="1"/>
       <w:isLgl/>
       <w:numFmt w:val="bullet"/>
@@ -2791,13 +2665,13 @@
         <w:tabs>
           <w:tab w:val="num" w:pos="0"/>
         </w:tabs>
-        <w:ind w:left="2869" w:hanging="360"/>
+        <w:ind w:left="5040" w:hanging="360"/>
       </w:pPr>
       <w:rPr>
         <w:rFonts w:ascii="Symbol" w:hAnsi="Symbol" w:cs="Symbol" w:hint="default"/>
       </w:rPr>
     </w:lvl>
-    <w:lvl w:ilvl="4">
+    <w:lvl w:ilvl="7">
       <w:start w:val="1"/>
       <w:isLgl/>
       <w:numFmt w:val="bullet"/>
@@ -2807,13 +2681,13 @@
         <w:tabs>
           <w:tab w:val="num" w:pos="0"/>
         </w:tabs>
-        <w:ind w:left="3589" w:hanging="360"/>
+        <w:ind w:left="5760" w:hanging="360"/>
       </w:pPr>
       <w:rPr>
         <w:rFonts w:ascii="Courier New" w:hAnsi="Courier New" w:cs="Courier New" w:hint="default"/>
       </w:rPr>
     </w:lvl>
-    <w:lvl w:ilvl="5">
+    <w:lvl w:ilvl="8">
       <w:start w:val="1"/>
       <w:isLgl/>
       <w:numFmt w:val="bullet"/>
@@ -2823,55 +2697,7 @@
         <w:tabs>
           <w:tab w:val="num" w:pos="0"/>
         </w:tabs>
-        <w:ind w:left="4309" w:hanging="360"/>
-      </w:pPr>
-      <w:rPr>
-        <w:rFonts w:ascii="Wingdings" w:hAnsi="Wingdings" w:cs="Wingdings" w:hint="default"/>
-      </w:rPr>
-    </w:lvl>
-    <w:lvl w:ilvl="6">
-      <w:start w:val="1"/>
-      <w:isLgl/>
-      <w:numFmt w:val="bullet"/>
-      <w:lvlText w:val="·"/>
-      <w:lvlJc w:val="left"/>
-      <w:pPr>
-        <w:tabs>
-          <w:tab w:val="num" w:pos="0"/>
-        </w:tabs>
-        <w:ind w:left="5029" w:hanging="360"/>
-      </w:pPr>
-      <w:rPr>
-        <w:rFonts w:ascii="Symbol" w:hAnsi="Symbol" w:cs="Symbol" w:hint="default"/>
-      </w:rPr>
-    </w:lvl>
-    <w:lvl w:ilvl="7">
-      <w:start w:val="1"/>
-      <w:isLgl/>
-      <w:numFmt w:val="bullet"/>
-      <w:lvlText w:val="o"/>
-      <w:lvlJc w:val="left"/>
-      <w:pPr>
-        <w:tabs>
-          <w:tab w:val="num" w:pos="0"/>
-        </w:tabs>
-        <w:ind w:left="5749" w:hanging="360"/>
-      </w:pPr>
-      <w:rPr>
-        <w:rFonts w:ascii="Courier New" w:hAnsi="Courier New" w:cs="Courier New" w:hint="default"/>
-      </w:rPr>
-    </w:lvl>
-    <w:lvl w:ilvl="8">
-      <w:start w:val="1"/>
-      <w:isLgl/>
-      <w:numFmt w:val="bullet"/>
-      <w:lvlText w:val="§"/>
-      <w:lvlJc w:val="left"/>
-      <w:pPr>
-        <w:tabs>
-          <w:tab w:val="num" w:pos="0"/>
-        </w:tabs>
-        <w:ind w:left="6469" w:hanging="360"/>
+        <w:ind w:left="6480" w:hanging="360"/>
       </w:pPr>
       <w:rPr>
         <w:rFonts w:ascii="Wingdings" w:hAnsi="Wingdings" w:cs="Wingdings" w:hint="default"/>
@@ -2883,7 +2709,7 @@
       <w:start w:val="1"/>
       <w:isLgl/>
       <w:numFmt w:val="bullet"/>
-      <w:lvlText w:val="·"/>
+      <w:lvlText w:val=""/>
       <w:lvlJc w:val="left"/>
       <w:pPr>
         <w:tabs>
@@ -2893,19 +2719,6 @@
       </w:pPr>
       <w:rPr>
         <w:rFonts w:ascii="Symbol" w:hAnsi="Symbol" w:cs="Symbol" w:hint="default"/>
-        <w:smallCaps w:val="false"/>
-        <w:caps w:val="false"/>
-        <w:dstrike w:val="false"/>
-        <w:strike w:val="false"/>
-        <w:vertAlign w:val="baseline"/>
-        <w:position w:val="0"/>
-        <w:sz w:val="20"/>
-        <w:sz w:val="20"/>
-        <w:spacing w:val="0"/>
-        <w:i w:val="false"/>
-        <w:b w:val="false"/>
-        <w:iCs w:val="false"/>
-        <w:bCs w:val="false"/>
       </w:rPr>
     </w:lvl>
     <w:lvl w:ilvl="1">
@@ -3040,159 +2853,137 @@
   <w:abstractNum w:abstractNumId="7">
     <w:lvl w:ilvl="0">
       <w:start w:val="1"/>
-      <w:isLgl/>
-      <w:numFmt w:val="bullet"/>
-      <w:lvlText w:val="·"/>
-      <w:lvlJc w:val="left"/>
-      <w:pPr>
-        <w:tabs>
-          <w:tab w:val="num" w:pos="0"/>
-        </w:tabs>
-        <w:ind w:left="720" w:hanging="360"/>
+      <w:numFmt w:val="bullet"/>
+      <w:lvlText w:val=""/>
+      <w:lvlJc w:val="left"/>
+      <w:pPr>
+        <w:tabs>
+          <w:tab w:val="num" w:pos="1080"/>
+        </w:tabs>
+        <w:ind w:left="1080" w:hanging="360"/>
       </w:pPr>
       <w:rPr>
         <w:rFonts w:ascii="Symbol" w:hAnsi="Symbol" w:cs="Symbol" w:hint="default"/>
-        <w:smallCaps w:val="false"/>
-        <w:caps w:val="false"/>
-        <w:dstrike w:val="false"/>
-        <w:strike w:val="false"/>
-        <w:vertAlign w:val="baseline"/>
-        <w:position w:val="0"/>
-        <w:sz w:val="20"/>
-        <w:sz w:val="20"/>
-        <w:spacing w:val="0"/>
-        <w:i w:val="false"/>
-        <w:b w:val="false"/>
-        <w:iCs w:val="false"/>
-        <w:bCs w:val="false"/>
       </w:rPr>
     </w:lvl>
     <w:lvl w:ilvl="1">
       <w:start w:val="1"/>
-      <w:isLgl/>
-      <w:numFmt w:val="bullet"/>
-      <w:lvlText w:val="o"/>
-      <w:lvlJc w:val="left"/>
-      <w:pPr>
-        <w:tabs>
-          <w:tab w:val="num" w:pos="0"/>
+      <w:numFmt w:val="bullet"/>
+      <w:lvlText w:val="◦"/>
+      <w:lvlJc w:val="left"/>
+      <w:pPr>
+        <w:tabs>
+          <w:tab w:val="num" w:pos="1440"/>
         </w:tabs>
         <w:ind w:left="1440" w:hanging="360"/>
       </w:pPr>
       <w:rPr>
-        <w:rFonts w:ascii="Courier New" w:hAnsi="Courier New" w:cs="Courier New" w:hint="default"/>
+        <w:rFonts w:ascii="OpenSymbol" w:hAnsi="OpenSymbol" w:cs="OpenSymbol" w:hint="default"/>
       </w:rPr>
     </w:lvl>
     <w:lvl w:ilvl="2">
       <w:start w:val="1"/>
-      <w:isLgl/>
-      <w:numFmt w:val="bullet"/>
-      <w:lvlText w:val="§"/>
-      <w:lvlJc w:val="left"/>
-      <w:pPr>
-        <w:tabs>
-          <w:tab w:val="num" w:pos="0"/>
+      <w:numFmt w:val="bullet"/>
+      <w:lvlText w:val="▪"/>
+      <w:lvlJc w:val="left"/>
+      <w:pPr>
+        <w:tabs>
+          <w:tab w:val="num" w:pos="1800"/>
+        </w:tabs>
+        <w:ind w:left="1800" w:hanging="360"/>
+      </w:pPr>
+      <w:rPr>
+        <w:rFonts w:ascii="OpenSymbol" w:hAnsi="OpenSymbol" w:cs="OpenSymbol" w:hint="default"/>
+      </w:rPr>
+    </w:lvl>
+    <w:lvl w:ilvl="3">
+      <w:start w:val="1"/>
+      <w:numFmt w:val="bullet"/>
+      <w:lvlText w:val=""/>
+      <w:lvlJc w:val="left"/>
+      <w:pPr>
+        <w:tabs>
+          <w:tab w:val="num" w:pos="2160"/>
         </w:tabs>
         <w:ind w:left="2160" w:hanging="360"/>
       </w:pPr>
       <w:rPr>
-        <w:rFonts w:ascii="Wingdings" w:hAnsi="Wingdings" w:cs="Wingdings" w:hint="default"/>
-      </w:rPr>
-    </w:lvl>
-    <w:lvl w:ilvl="3">
-      <w:start w:val="1"/>
-      <w:isLgl/>
-      <w:numFmt w:val="bullet"/>
-      <w:lvlText w:val="·"/>
-      <w:lvlJc w:val="left"/>
-      <w:pPr>
-        <w:tabs>
-          <w:tab w:val="num" w:pos="0"/>
+        <w:rFonts w:ascii="Symbol" w:hAnsi="Symbol" w:cs="Symbol" w:hint="default"/>
+      </w:rPr>
+    </w:lvl>
+    <w:lvl w:ilvl="4">
+      <w:start w:val="1"/>
+      <w:numFmt w:val="bullet"/>
+      <w:lvlText w:val="◦"/>
+      <w:lvlJc w:val="left"/>
+      <w:pPr>
+        <w:tabs>
+          <w:tab w:val="num" w:pos="2520"/>
+        </w:tabs>
+        <w:ind w:left="2520" w:hanging="360"/>
+      </w:pPr>
+      <w:rPr>
+        <w:rFonts w:ascii="OpenSymbol" w:hAnsi="OpenSymbol" w:cs="OpenSymbol" w:hint="default"/>
+      </w:rPr>
+    </w:lvl>
+    <w:lvl w:ilvl="5">
+      <w:start w:val="1"/>
+      <w:numFmt w:val="bullet"/>
+      <w:lvlText w:val="▪"/>
+      <w:lvlJc w:val="left"/>
+      <w:pPr>
+        <w:tabs>
+          <w:tab w:val="num" w:pos="2880"/>
         </w:tabs>
         <w:ind w:left="2880" w:hanging="360"/>
       </w:pPr>
       <w:rPr>
+        <w:rFonts w:ascii="OpenSymbol" w:hAnsi="OpenSymbol" w:cs="OpenSymbol" w:hint="default"/>
+      </w:rPr>
+    </w:lvl>
+    <w:lvl w:ilvl="6">
+      <w:start w:val="1"/>
+      <w:numFmt w:val="bullet"/>
+      <w:lvlText w:val=""/>
+      <w:lvlJc w:val="left"/>
+      <w:pPr>
+        <w:tabs>
+          <w:tab w:val="num" w:pos="3240"/>
+        </w:tabs>
+        <w:ind w:left="3240" w:hanging="360"/>
+      </w:pPr>
+      <w:rPr>
         <w:rFonts w:ascii="Symbol" w:hAnsi="Symbol" w:cs="Symbol" w:hint="default"/>
       </w:rPr>
     </w:lvl>
-    <w:lvl w:ilvl="4">
-      <w:start w:val="1"/>
-      <w:isLgl/>
-      <w:numFmt w:val="bullet"/>
-      <w:lvlText w:val="o"/>
-      <w:lvlJc w:val="left"/>
-      <w:pPr>
-        <w:tabs>
-          <w:tab w:val="num" w:pos="0"/>
+    <w:lvl w:ilvl="7">
+      <w:start w:val="1"/>
+      <w:numFmt w:val="bullet"/>
+      <w:lvlText w:val="◦"/>
+      <w:lvlJc w:val="left"/>
+      <w:pPr>
+        <w:tabs>
+          <w:tab w:val="num" w:pos="3600"/>
         </w:tabs>
         <w:ind w:left="3600" w:hanging="360"/>
       </w:pPr>
       <w:rPr>
-        <w:rFonts w:ascii="Courier New" w:hAnsi="Courier New" w:cs="Courier New" w:hint="default"/>
-      </w:rPr>
-    </w:lvl>
-    <w:lvl w:ilvl="5">
-      <w:start w:val="1"/>
-      <w:isLgl/>
-      <w:numFmt w:val="bullet"/>
-      <w:lvlText w:val="§"/>
-      <w:lvlJc w:val="left"/>
-      <w:pPr>
-        <w:tabs>
-          <w:tab w:val="num" w:pos="0"/>
-        </w:tabs>
-        <w:ind w:left="4320" w:hanging="360"/>
-      </w:pPr>
-      <w:rPr>
-        <w:rFonts w:ascii="Wingdings" w:hAnsi="Wingdings" w:cs="Wingdings" w:hint="default"/>
-      </w:rPr>
-    </w:lvl>
-    <w:lvl w:ilvl="6">
-      <w:start w:val="1"/>
-      <w:isLgl/>
-      <w:numFmt w:val="bullet"/>
-      <w:lvlText w:val="·"/>
-      <w:lvlJc w:val="left"/>
-      <w:pPr>
-        <w:tabs>
-          <w:tab w:val="num" w:pos="0"/>
-        </w:tabs>
-        <w:ind w:left="5040" w:hanging="360"/>
-      </w:pPr>
-      <w:rPr>
-        <w:rFonts w:ascii="Symbol" w:hAnsi="Symbol" w:cs="Symbol" w:hint="default"/>
-      </w:rPr>
-    </w:lvl>
-    <w:lvl w:ilvl="7">
-      <w:start w:val="1"/>
-      <w:isLgl/>
-      <w:numFmt w:val="bullet"/>
-      <w:lvlText w:val="o"/>
-      <w:lvlJc w:val="left"/>
-      <w:pPr>
-        <w:tabs>
-          <w:tab w:val="num" w:pos="0"/>
-        </w:tabs>
-        <w:ind w:left="5760" w:hanging="360"/>
-      </w:pPr>
-      <w:rPr>
-        <w:rFonts w:ascii="Courier New" w:hAnsi="Courier New" w:cs="Courier New" w:hint="default"/>
+        <w:rFonts w:ascii="OpenSymbol" w:hAnsi="OpenSymbol" w:cs="OpenSymbol" w:hint="default"/>
       </w:rPr>
     </w:lvl>
     <w:lvl w:ilvl="8">
       <w:start w:val="1"/>
-      <w:isLgl/>
-      <w:numFmt w:val="bullet"/>
-      <w:lvlText w:val="§"/>
-      <w:lvlJc w:val="left"/>
-      <w:pPr>
-        <w:tabs>
-          <w:tab w:val="num" w:pos="0"/>
-        </w:tabs>
-        <w:ind w:left="6480" w:hanging="360"/>
-      </w:pPr>
-      <w:rPr>
-        <w:rFonts w:ascii="Wingdings" w:hAnsi="Wingdings" w:cs="Wingdings" w:hint="default"/>
+      <w:numFmt w:val="bullet"/>
+      <w:lvlText w:val="▪"/>
+      <w:lvlJc w:val="left"/>
+      <w:pPr>
+        <w:tabs>
+          <w:tab w:val="num" w:pos="3960"/>
+        </w:tabs>
+        <w:ind w:left="3960" w:hanging="360"/>
+      </w:pPr>
+      <w:rPr>
+        <w:rFonts w:ascii="OpenSymbol" w:hAnsi="OpenSymbol" w:cs="OpenSymbol" w:hint="default"/>
       </w:rPr>
     </w:lvl>
   </w:abstractNum>
@@ -3204,9 +2995,9 @@
       <w:lvlJc w:val="left"/>
       <w:pPr>
         <w:tabs>
-          <w:tab w:val="num" w:pos="720"/>
-        </w:tabs>
-        <w:ind w:left="720" w:hanging="360"/>
+          <w:tab w:val="num" w:pos="1069"/>
+        </w:tabs>
+        <w:ind w:left="1069" w:hanging="360"/>
       </w:pPr>
       <w:rPr>
         <w:rFonts w:ascii="Symbol" w:hAnsi="Symbol" w:cs="Symbol" w:hint="default"/>
@@ -3219,9 +3010,9 @@
       <w:lvlJc w:val="left"/>
       <w:pPr>
         <w:tabs>
-          <w:tab w:val="num" w:pos="1080"/>
-        </w:tabs>
-        <w:ind w:left="1080" w:hanging="360"/>
+          <w:tab w:val="num" w:pos="1429"/>
+        </w:tabs>
+        <w:ind w:left="1429" w:hanging="360"/>
       </w:pPr>
       <w:rPr>
         <w:rFonts w:ascii="OpenSymbol" w:hAnsi="OpenSymbol" w:cs="OpenSymbol" w:hint="default"/>
@@ -3234,9 +3025,9 @@
       <w:lvlJc w:val="left"/>
       <w:pPr>
         <w:tabs>
-          <w:tab w:val="num" w:pos="1440"/>
-        </w:tabs>
-        <w:ind w:left="1440" w:hanging="360"/>
+          <w:tab w:val="num" w:pos="1789"/>
+        </w:tabs>
+        <w:ind w:left="1789" w:hanging="360"/>
       </w:pPr>
       <w:rPr>
         <w:rFonts w:ascii="OpenSymbol" w:hAnsi="OpenSymbol" w:cs="OpenSymbol" w:hint="default"/>
@@ -3249,9 +3040,9 @@
       <w:lvlJc w:val="left"/>
       <w:pPr>
         <w:tabs>
-          <w:tab w:val="num" w:pos="1800"/>
-        </w:tabs>
-        <w:ind w:left="1800" w:hanging="360"/>
+          <w:tab w:val="num" w:pos="2149"/>
+        </w:tabs>
+        <w:ind w:left="2149" w:hanging="360"/>
       </w:pPr>
       <w:rPr>
         <w:rFonts w:ascii="Symbol" w:hAnsi="Symbol" w:cs="Symbol" w:hint="default"/>
@@ -3264,9 +3055,9 @@
       <w:lvlJc w:val="left"/>
       <w:pPr>
         <w:tabs>
-          <w:tab w:val="num" w:pos="2160"/>
-        </w:tabs>
-        <w:ind w:left="2160" w:hanging="360"/>
+          <w:tab w:val="num" w:pos="2509"/>
+        </w:tabs>
+        <w:ind w:left="2509" w:hanging="360"/>
       </w:pPr>
       <w:rPr>
         <w:rFonts w:ascii="OpenSymbol" w:hAnsi="OpenSymbol" w:cs="OpenSymbol" w:hint="default"/>
@@ -3279,9 +3070,9 @@
       <w:lvlJc w:val="left"/>
       <w:pPr>
         <w:tabs>
-          <w:tab w:val="num" w:pos="2520"/>
-        </w:tabs>
-        <w:ind w:left="2520" w:hanging="360"/>
+          <w:tab w:val="num" w:pos="2869"/>
+        </w:tabs>
+        <w:ind w:left="2869" w:hanging="360"/>
       </w:pPr>
       <w:rPr>
         <w:rFonts w:ascii="OpenSymbol" w:hAnsi="OpenSymbol" w:cs="OpenSymbol" w:hint="default"/>
@@ -3294,9 +3085,9 @@
       <w:lvlJc w:val="left"/>
       <w:pPr>
         <w:tabs>
-          <w:tab w:val="num" w:pos="2880"/>
-        </w:tabs>
-        <w:ind w:left="2880" w:hanging="360"/>
+          <w:tab w:val="num" w:pos="3229"/>
+        </w:tabs>
+        <w:ind w:left="3229" w:hanging="360"/>
       </w:pPr>
       <w:rPr>
         <w:rFonts w:ascii="Symbol" w:hAnsi="Symbol" w:cs="Symbol" w:hint="default"/>
@@ -3309,9 +3100,9 @@
       <w:lvlJc w:val="left"/>
       <w:pPr>
         <w:tabs>
-          <w:tab w:val="num" w:pos="3240"/>
-        </w:tabs>
-        <w:ind w:left="3240" w:hanging="360"/>
+          <w:tab w:val="num" w:pos="3589"/>
+        </w:tabs>
+        <w:ind w:left="3589" w:hanging="360"/>
       </w:pPr>
       <w:rPr>
         <w:rFonts w:ascii="OpenSymbol" w:hAnsi="OpenSymbol" w:cs="OpenSymbol" w:hint="default"/>
@@ -3324,9 +3115,9 @@
       <w:lvlJc w:val="left"/>
       <w:pPr>
         <w:tabs>
-          <w:tab w:val="num" w:pos="3600"/>
-        </w:tabs>
-        <w:ind w:left="3600" w:hanging="360"/>
+          <w:tab w:val="num" w:pos="3949"/>
+        </w:tabs>
+        <w:ind w:left="3949" w:hanging="360"/>
       </w:pPr>
       <w:rPr>
         <w:rFonts w:ascii="OpenSymbol" w:hAnsi="OpenSymbol" w:cs="OpenSymbol" w:hint="default"/>
@@ -3334,6 +3125,143 @@
     </w:lvl>
   </w:abstractNum>
   <w:abstractNum w:abstractNumId="9">
+    <w:lvl w:ilvl="0">
+      <w:start w:val="1"/>
+      <w:numFmt w:val="bullet"/>
+      <w:lvlText w:val=""/>
+      <w:lvlJc w:val="left"/>
+      <w:pPr>
+        <w:tabs>
+          <w:tab w:val="num" w:pos="720"/>
+        </w:tabs>
+        <w:ind w:left="720" w:hanging="360"/>
+      </w:pPr>
+      <w:rPr>
+        <w:rFonts w:ascii="Symbol" w:hAnsi="Symbol" w:cs="Symbol" w:hint="default"/>
+      </w:rPr>
+    </w:lvl>
+    <w:lvl w:ilvl="1">
+      <w:start w:val="1"/>
+      <w:numFmt w:val="bullet"/>
+      <w:lvlText w:val=""/>
+      <w:lvlJc w:val="left"/>
+      <w:pPr>
+        <w:tabs>
+          <w:tab w:val="num" w:pos="1080"/>
+        </w:tabs>
+        <w:ind w:left="1080" w:hanging="360"/>
+      </w:pPr>
+      <w:rPr>
+        <w:rFonts w:ascii="Symbol" w:hAnsi="Symbol" w:cs="Symbol" w:hint="default"/>
+      </w:rPr>
+    </w:lvl>
+    <w:lvl w:ilvl="2">
+      <w:start w:val="1"/>
+      <w:numFmt w:val="bullet"/>
+      <w:lvlText w:val=""/>
+      <w:lvlJc w:val="left"/>
+      <w:pPr>
+        <w:tabs>
+          <w:tab w:val="num" w:pos="1440"/>
+        </w:tabs>
+        <w:ind w:left="1440" w:hanging="360"/>
+      </w:pPr>
+      <w:rPr>
+        <w:rFonts w:ascii="Symbol" w:hAnsi="Symbol" w:cs="Symbol" w:hint="default"/>
+      </w:rPr>
+    </w:lvl>
+    <w:lvl w:ilvl="3">
+      <w:start w:val="1"/>
+      <w:numFmt w:val="bullet"/>
+      <w:lvlText w:val=""/>
+      <w:lvlJc w:val="left"/>
+      <w:pPr>
+        <w:tabs>
+          <w:tab w:val="num" w:pos="1800"/>
+        </w:tabs>
+        <w:ind w:left="1800" w:hanging="360"/>
+      </w:pPr>
+      <w:rPr>
+        <w:rFonts w:ascii="Symbol" w:hAnsi="Symbol" w:cs="Symbol" w:hint="default"/>
+      </w:rPr>
+    </w:lvl>
+    <w:lvl w:ilvl="4">
+      <w:start w:val="1"/>
+      <w:numFmt w:val="bullet"/>
+      <w:lvlText w:val=""/>
+      <w:lvlJc w:val="left"/>
+      <w:pPr>
+        <w:tabs>
+          <w:tab w:val="num" w:pos="2160"/>
+        </w:tabs>
+        <w:ind w:left="2160" w:hanging="360"/>
+      </w:pPr>
+      <w:rPr>
+        <w:rFonts w:ascii="Symbol" w:hAnsi="Symbol" w:cs="Symbol" w:hint="default"/>
+      </w:rPr>
+    </w:lvl>
+    <w:lvl w:ilvl="5">
+      <w:start w:val="1"/>
+      <w:numFmt w:val="bullet"/>
+      <w:lvlText w:val=""/>
+      <w:lvlJc w:val="left"/>
+      <w:pPr>
+        <w:tabs>
+          <w:tab w:val="num" w:pos="2520"/>
+        </w:tabs>
+        <w:ind w:left="2520" w:hanging="360"/>
+      </w:pPr>
+      <w:rPr>
+        <w:rFonts w:ascii="Symbol" w:hAnsi="Symbol" w:cs="Symbol" w:hint="default"/>
+      </w:rPr>
+    </w:lvl>
+    <w:lvl w:ilvl="6">
+      <w:start w:val="1"/>
+      <w:numFmt w:val="bullet"/>
+      <w:lvlText w:val=""/>
+      <w:lvlJc w:val="left"/>
+      <w:pPr>
+        <w:tabs>
+          <w:tab w:val="num" w:pos="2880"/>
+        </w:tabs>
+        <w:ind w:left="2880" w:hanging="360"/>
+      </w:pPr>
+      <w:rPr>
+        <w:rFonts w:ascii="Symbol" w:hAnsi="Symbol" w:cs="Symbol" w:hint="default"/>
+      </w:rPr>
+    </w:lvl>
+    <w:lvl w:ilvl="7">
+      <w:start w:val="1"/>
+      <w:numFmt w:val="bullet"/>
+      <w:lvlText w:val=""/>
+      <w:lvlJc w:val="left"/>
+      <w:pPr>
+        <w:tabs>
+          <w:tab w:val="num" w:pos="3240"/>
+        </w:tabs>
+        <w:ind w:left="3240" w:hanging="360"/>
+      </w:pPr>
+      <w:rPr>
+        <w:rFonts w:ascii="Symbol" w:hAnsi="Symbol" w:cs="Symbol" w:hint="default"/>
+      </w:rPr>
+    </w:lvl>
+    <w:lvl w:ilvl="8">
+      <w:start w:val="1"/>
+      <w:numFmt w:val="bullet"/>
+      <w:lvlText w:val=""/>
+      <w:lvlJc w:val="left"/>
+      <w:pPr>
+        <w:tabs>
+          <w:tab w:val="num" w:pos="3600"/>
+        </w:tabs>
+        <w:ind w:left="3600" w:hanging="360"/>
+      </w:pPr>
+      <w:rPr>
+        <w:rFonts w:ascii="Symbol" w:hAnsi="Symbol" w:cs="Symbol" w:hint="default"/>
+      </w:rPr>
+    </w:lvl>
+  </w:abstractNum>
+  <w:abstractNum w:abstractNumId="10">
     <w:lvl w:ilvl="0">
       <w:start w:val="1"/>
       <w:numFmt w:val="none"/>
@@ -3478,6 +3406,9 @@
   </w:num>
   <w:num w:numId="9">
     <w:abstractNumId w:val="9"/>
+  </w:num>
+  <w:num w:numId="10">
+    <w:abstractNumId w:val="10"/>
   </w:num>
 </w:numbering>
 </file>
@@ -4043,6 +3974,13 @@
       <w:vertAlign w:val="superscript"/>
     </w:rPr>
   </w:style>
+  <w:style w:type="character" w:styleId="FootnoteCharacters5">
+    <w:name w:val="Footnote Characters5"/>
+    <w:qFormat/>
+    <w:rPr>
+      <w:vertAlign w:val="superscript"/>
+    </w:rPr>
+  </w:style>
   <w:style w:type="character" w:styleId="FootnoteReference">
     <w:name w:val="Footnote Reference"/>
     <w:rPr>
@@ -4090,6 +4028,13 @@
   </w:style>
   <w:style w:type="character" w:styleId="EndnoteCharacters4">
     <w:name w:val="Endnote Characters4"/>
+    <w:qFormat/>
+    <w:rPr>
+      <w:vertAlign w:val="superscript"/>
+    </w:rPr>
+  </w:style>
+  <w:style w:type="character" w:styleId="EndnoteCharacters5">
+    <w:name w:val="Endnote Characters5"/>
     <w:qFormat/>
     <w:rPr>
       <w:vertAlign w:val="superscript"/>

</xml_diff>

<commit_message>
Deploying to gh-pages from  @ a72e3e9d92cd15046755d8afe9aad60505ffbc0c 🚀
</commit_message>
<xml_diff>
--- a/images/Resume.docx
+++ b/images/Resume.docx
@@ -63,7 +63,84 @@
           <w:rFonts w:ascii="Arial" w:hAnsi="Arial"/>
           <w:lang w:val="en-US"/>
         </w:rPr>
-        <w:t>I am a junior developer with over a year of experience using DevOps and Agile to develop software and resolve issues. I am proficient in multiple programming languages and am eager to expand my knowledge of the development process. I have experience with C#, Python, and Java, and I hold certifications from CompTIA and the College of Central Florida.</w:t>
+        <w:t xml:space="preserve">I am junior developer with </w:t>
+      </w:r>
+      <w:r>
+        <w:rPr>
+          <w:rFonts w:ascii="Arial" w:hAnsi="Arial"/>
+          <w:lang w:val="en-US"/>
+        </w:rPr>
+        <w:t xml:space="preserve">about 2 </w:t>
+      </w:r>
+      <w:r>
+        <w:rPr>
+          <w:rFonts w:ascii="Arial" w:hAnsi="Arial"/>
+          <w:lang w:val="en-US"/>
+        </w:rPr>
+        <w:t>year</w:t>
+      </w:r>
+      <w:r>
+        <w:rPr>
+          <w:rFonts w:ascii="Arial" w:hAnsi="Arial"/>
+          <w:lang w:val="en-US"/>
+        </w:rPr>
+        <w:t>s</w:t>
+      </w:r>
+      <w:r>
+        <w:rPr>
+          <w:rFonts w:ascii="Arial" w:hAnsi="Arial"/>
+          <w:lang w:val="en-US"/>
+        </w:rPr>
+        <w:t xml:space="preserve"> of </w:t>
+      </w:r>
+      <w:r>
+        <w:rPr>
+          <w:rFonts w:ascii="Arial" w:hAnsi="Arial"/>
+          <w:lang w:val="en-US"/>
+        </w:rPr>
+        <w:t xml:space="preserve">relevant work </w:t>
+      </w:r>
+      <w:r>
+        <w:rPr>
+          <w:rFonts w:ascii="Arial" w:hAnsi="Arial"/>
+          <w:lang w:val="en-US"/>
+        </w:rPr>
+        <w:t xml:space="preserve">experience using DevOps and Agile to develop software and resolve issues. I am proficient in multiple programming languages and am eager to expand my knowledge of the development process. I have experience with C#, Python, and Java. I </w:t>
+      </w:r>
+      <w:r>
+        <w:rPr>
+          <w:rFonts w:ascii="Arial" w:hAnsi="Arial"/>
+          <w:lang w:val="en-US"/>
+        </w:rPr>
+        <w:t xml:space="preserve">graduated with my Bachelors of Applied Science, Business &amp; Organizational Management with Management Information Specialization with highest honors of Summa cum laude. I hold multiple industry </w:t>
+      </w:r>
+      <w:r>
+        <w:rPr>
+          <w:rFonts w:ascii="Arial" w:hAnsi="Arial"/>
+          <w:lang w:val="en-US"/>
+        </w:rPr>
+        <w:t xml:space="preserve">certifications </w:t>
+      </w:r>
+      <w:r>
+        <w:rPr>
+          <w:rFonts w:ascii="Arial" w:hAnsi="Arial"/>
+          <w:lang w:val="en-US"/>
+        </w:rPr>
+        <w:t xml:space="preserve">including </w:t>
+      </w:r>
+      <w:r>
+        <w:rPr>
+          <w:rFonts w:ascii="Arial" w:hAnsi="Arial"/>
+          <w:lang w:val="en-US"/>
+        </w:rPr>
+        <w:t xml:space="preserve">CompTIA. </w:t>
+      </w:r>
+      <w:r>
+        <w:rPr>
+          <w:rFonts w:ascii="Arial" w:hAnsi="Arial"/>
+          <w:lang w:val="en-US"/>
+        </w:rPr>
+        <w:t>I am focused on my future- would love to find a career path where I can continue to grow in the tech field.</w:t>
       </w:r>
     </w:p>
     <w:p>
@@ -104,6 +181,7 @@
           <w:ilvl w:val="0"/>
           <w:numId w:val="9"/>
         </w:numPr>
+        <w:ind w:hanging="360" w:left="720" w:right="0"/>
         <w:jc w:val="left"/>
         <w:rPr/>
       </w:pPr>
@@ -122,6 +200,7 @@
           <w:ilvl w:val="0"/>
           <w:numId w:val="9"/>
         </w:numPr>
+        <w:ind w:hanging="360" w:left="720" w:right="0"/>
         <w:jc w:val="left"/>
         <w:rPr/>
       </w:pPr>
@@ -140,6 +219,7 @@
           <w:ilvl w:val="0"/>
           <w:numId w:val="9"/>
         </w:numPr>
+        <w:ind w:hanging="360" w:left="720" w:right="0"/>
         <w:jc w:val="left"/>
         <w:rPr/>
       </w:pPr>
@@ -158,6 +238,7 @@
           <w:ilvl w:val="0"/>
           <w:numId w:val="9"/>
         </w:numPr>
+        <w:ind w:hanging="360" w:left="720" w:right="0"/>
         <w:jc w:val="left"/>
         <w:rPr/>
       </w:pPr>
@@ -176,6 +257,7 @@
           <w:ilvl w:val="0"/>
           <w:numId w:val="9"/>
         </w:numPr>
+        <w:ind w:hanging="360" w:left="720" w:right="0"/>
         <w:jc w:val="left"/>
         <w:rPr/>
       </w:pPr>
@@ -194,6 +276,7 @@
           <w:ilvl w:val="0"/>
           <w:numId w:val="9"/>
         </w:numPr>
+        <w:ind w:hanging="360" w:left="720" w:right="0"/>
         <w:jc w:val="left"/>
         <w:rPr/>
       </w:pPr>
@@ -212,6 +295,7 @@
           <w:ilvl w:val="0"/>
           <w:numId w:val="9"/>
         </w:numPr>
+        <w:ind w:hanging="360" w:left="720" w:right="0"/>
         <w:jc w:val="left"/>
         <w:rPr/>
       </w:pPr>
@@ -230,6 +314,7 @@
           <w:ilvl w:val="0"/>
           <w:numId w:val="9"/>
         </w:numPr>
+        <w:ind w:hanging="360" w:left="720" w:right="0"/>
         <w:jc w:val="left"/>
         <w:rPr/>
       </w:pPr>
@@ -248,6 +333,7 @@
           <w:ilvl w:val="0"/>
           <w:numId w:val="9"/>
         </w:numPr>
+        <w:ind w:hanging="360" w:left="720" w:right="0"/>
         <w:jc w:val="left"/>
         <w:rPr>
           <w:rFonts w:ascii="Arial" w:hAnsi="Arial"/>
@@ -384,6 +470,7 @@
           <w:tab w:val="clear" w:pos="720"/>
           <w:tab w:val="right" w:pos="8640" w:leader="none"/>
         </w:tabs>
+        <w:ind w:hanging="360" w:left="1080" w:right="0"/>
         <w:jc w:val="left"/>
         <w:rPr/>
       </w:pPr>
@@ -407,6 +494,7 @@
           <w:tab w:val="clear" w:pos="720"/>
           <w:tab w:val="right" w:pos="8640" w:leader="none"/>
         </w:tabs>
+        <w:ind w:hanging="360" w:left="1080" w:right="0"/>
         <w:jc w:val="left"/>
         <w:rPr>
           <w:rFonts w:ascii="Arial" w:hAnsi="Arial"/>
@@ -499,6 +587,7 @@
           <w:ilvl w:val="0"/>
           <w:numId w:val="8"/>
         </w:numPr>
+        <w:ind w:hanging="360" w:left="1069" w:right="0"/>
         <w:jc w:val="left"/>
         <w:rPr/>
       </w:pPr>
@@ -519,6 +608,7 @@
           <w:ilvl w:val="0"/>
           <w:numId w:val="8"/>
         </w:numPr>
+        <w:ind w:hanging="360" w:left="1069" w:right="0"/>
         <w:jc w:val="left"/>
         <w:rPr/>
       </w:pPr>
@@ -664,7 +754,7 @@
           <w:ilvl w:val="0"/>
           <w:numId w:val="0"/>
         </w:numPr>
-        <w:ind w:hanging="0" w:left="720"/>
+        <w:ind w:hanging="0" w:left="720" w:right="0"/>
         <w:rPr>
           <w:rFonts w:ascii="Arial" w:hAnsi="Arial" w:eastAsia="Arial" w:cs="Arial"/>
           <w:b/>
@@ -3981,6 +4071,13 @@
       <w:vertAlign w:val="superscript"/>
     </w:rPr>
   </w:style>
+  <w:style w:type="character" w:styleId="FootnoteCharacters6">
+    <w:name w:val="Footnote Characters6"/>
+    <w:qFormat/>
+    <w:rPr>
+      <w:vertAlign w:val="superscript"/>
+    </w:rPr>
+  </w:style>
   <w:style w:type="character" w:styleId="FootnoteReference">
     <w:name w:val="Footnote Reference"/>
     <w:rPr>
@@ -4035,6 +4132,13 @@
   </w:style>
   <w:style w:type="character" w:styleId="EndnoteCharacters5">
     <w:name w:val="Endnote Characters5"/>
+    <w:qFormat/>
+    <w:rPr>
+      <w:vertAlign w:val="superscript"/>
+    </w:rPr>
+  </w:style>
+  <w:style w:type="character" w:styleId="EndnoteCharacters6">
+    <w:name w:val="Endnote Characters6"/>
     <w:qFormat/>
     <w:rPr>
       <w:vertAlign w:val="superscript"/>

</xml_diff>

<commit_message>
Deploying to gh-pages from  @ 91d9261048c076440fc2d84b17c79e76411f6fd4 🚀
</commit_message>
<xml_diff>
--- a/images/Resume.docx
+++ b/images/Resume.docx
@@ -22,6 +22,7 @@
         <w:rPr>
           <w:rFonts w:ascii="Arial" w:hAnsi="Arial" w:eastAsia="Arial" w:cs="Arial"/>
           <w:b/>
+          <w:b/>
           <w:bCs/>
         </w:rPr>
       </w:pPr>
@@ -63,84 +64,7 @@
           <w:rFonts w:ascii="Arial" w:hAnsi="Arial"/>
           <w:lang w:val="en-US"/>
         </w:rPr>
-        <w:t xml:space="preserve">I am junior developer with </w:t>
-      </w:r>
-      <w:r>
-        <w:rPr>
-          <w:rFonts w:ascii="Arial" w:hAnsi="Arial"/>
-          <w:lang w:val="en-US"/>
-        </w:rPr>
-        <w:t xml:space="preserve">about 2 </w:t>
-      </w:r>
-      <w:r>
-        <w:rPr>
-          <w:rFonts w:ascii="Arial" w:hAnsi="Arial"/>
-          <w:lang w:val="en-US"/>
-        </w:rPr>
-        <w:t>year</w:t>
-      </w:r>
-      <w:r>
-        <w:rPr>
-          <w:rFonts w:ascii="Arial" w:hAnsi="Arial"/>
-          <w:lang w:val="en-US"/>
-        </w:rPr>
-        <w:t>s</w:t>
-      </w:r>
-      <w:r>
-        <w:rPr>
-          <w:rFonts w:ascii="Arial" w:hAnsi="Arial"/>
-          <w:lang w:val="en-US"/>
-        </w:rPr>
-        <w:t xml:space="preserve"> of </w:t>
-      </w:r>
-      <w:r>
-        <w:rPr>
-          <w:rFonts w:ascii="Arial" w:hAnsi="Arial"/>
-          <w:lang w:val="en-US"/>
-        </w:rPr>
-        <w:t xml:space="preserve">relevant work </w:t>
-      </w:r>
-      <w:r>
-        <w:rPr>
-          <w:rFonts w:ascii="Arial" w:hAnsi="Arial"/>
-          <w:lang w:val="en-US"/>
-        </w:rPr>
-        <w:t xml:space="preserve">experience using DevOps and Agile to develop software and resolve issues. I am proficient in multiple programming languages and am eager to expand my knowledge of the development process. I have experience with C#, Python, and Java. I </w:t>
-      </w:r>
-      <w:r>
-        <w:rPr>
-          <w:rFonts w:ascii="Arial" w:hAnsi="Arial"/>
-          <w:lang w:val="en-US"/>
-        </w:rPr>
-        <w:t xml:space="preserve">graduated with my Bachelors of Applied Science, Business &amp; Organizational Management with Management Information Specialization with highest honors of Summa cum laude. I hold multiple industry </w:t>
-      </w:r>
-      <w:r>
-        <w:rPr>
-          <w:rFonts w:ascii="Arial" w:hAnsi="Arial"/>
-          <w:lang w:val="en-US"/>
-        </w:rPr>
-        <w:t xml:space="preserve">certifications </w:t>
-      </w:r>
-      <w:r>
-        <w:rPr>
-          <w:rFonts w:ascii="Arial" w:hAnsi="Arial"/>
-          <w:lang w:val="en-US"/>
-        </w:rPr>
-        <w:t xml:space="preserve">including </w:t>
-      </w:r>
-      <w:r>
-        <w:rPr>
-          <w:rFonts w:ascii="Arial" w:hAnsi="Arial"/>
-          <w:lang w:val="en-US"/>
-        </w:rPr>
-        <w:t xml:space="preserve">CompTIA. </w:t>
-      </w:r>
-      <w:r>
-        <w:rPr>
-          <w:rFonts w:ascii="Arial" w:hAnsi="Arial"/>
-          <w:lang w:val="en-US"/>
-        </w:rPr>
-        <w:t>I am focused on my future- would love to find a career path where I can continue to grow in the tech field.</w:t>
+        <w:t>I am junior developer with about 2 years of relevant work experience using DevOps and Agile to develop software and resolve issues. I am proficient in multiple programming languages and am eager to expand my knowledge of the development process. I have experience with C#, Python, and Java. I graduated with my Bachelors of Applied Science, Business &amp; Organizational Management with Management Information Specialization with highest honors of Summa cum laude. I hold multiple industry certifications including CompTIA. I am focused on my future- would love to find a career path where I can continue to grow in the tech field.</w:t>
       </w:r>
     </w:p>
     <w:p>
@@ -181,7 +105,7 @@
           <w:ilvl w:val="0"/>
           <w:numId w:val="9"/>
         </w:numPr>
-        <w:ind w:hanging="360" w:left="720" w:right="0"/>
+        <w:ind w:left="720" w:right="0" w:hanging="360"/>
         <w:jc w:val="left"/>
         <w:rPr/>
       </w:pPr>
@@ -200,7 +124,7 @@
           <w:ilvl w:val="0"/>
           <w:numId w:val="9"/>
         </w:numPr>
-        <w:ind w:hanging="360" w:left="720" w:right="0"/>
+        <w:ind w:left="720" w:right="0" w:hanging="360"/>
         <w:jc w:val="left"/>
         <w:rPr/>
       </w:pPr>
@@ -219,7 +143,7 @@
           <w:ilvl w:val="0"/>
           <w:numId w:val="9"/>
         </w:numPr>
-        <w:ind w:hanging="360" w:left="720" w:right="0"/>
+        <w:ind w:left="720" w:right="0" w:hanging="360"/>
         <w:jc w:val="left"/>
         <w:rPr/>
       </w:pPr>
@@ -238,7 +162,7 @@
           <w:ilvl w:val="0"/>
           <w:numId w:val="9"/>
         </w:numPr>
-        <w:ind w:hanging="360" w:left="720" w:right="0"/>
+        <w:ind w:left="720" w:right="0" w:hanging="360"/>
         <w:jc w:val="left"/>
         <w:rPr/>
       </w:pPr>
@@ -257,7 +181,7 @@
           <w:ilvl w:val="0"/>
           <w:numId w:val="9"/>
         </w:numPr>
-        <w:ind w:hanging="360" w:left="720" w:right="0"/>
+        <w:ind w:left="720" w:right="0" w:hanging="360"/>
         <w:jc w:val="left"/>
         <w:rPr/>
       </w:pPr>
@@ -276,7 +200,7 @@
           <w:ilvl w:val="0"/>
           <w:numId w:val="9"/>
         </w:numPr>
-        <w:ind w:hanging="360" w:left="720" w:right="0"/>
+        <w:ind w:left="720" w:right="0" w:hanging="360"/>
         <w:jc w:val="left"/>
         <w:rPr/>
       </w:pPr>
@@ -295,7 +219,7 @@
           <w:ilvl w:val="0"/>
           <w:numId w:val="9"/>
         </w:numPr>
-        <w:ind w:hanging="360" w:left="720" w:right="0"/>
+        <w:ind w:left="720" w:right="0" w:hanging="360"/>
         <w:jc w:val="left"/>
         <w:rPr/>
       </w:pPr>
@@ -314,7 +238,7 @@
           <w:ilvl w:val="0"/>
           <w:numId w:val="9"/>
         </w:numPr>
-        <w:ind w:hanging="360" w:left="720" w:right="0"/>
+        <w:ind w:left="720" w:right="0" w:hanging="360"/>
         <w:jc w:val="left"/>
         <w:rPr/>
       </w:pPr>
@@ -333,7 +257,7 @@
           <w:ilvl w:val="0"/>
           <w:numId w:val="9"/>
         </w:numPr>
-        <w:ind w:hanging="360" w:left="720" w:right="0"/>
+        <w:ind w:left="720" w:right="0" w:hanging="360"/>
         <w:jc w:val="left"/>
         <w:rPr>
           <w:rFonts w:ascii="Arial" w:hAnsi="Arial"/>
@@ -367,10 +291,11 @@
           <w:tab w:val="clear" w:pos="720"/>
           <w:tab w:val="right" w:pos="8640" w:leader="none"/>
         </w:tabs>
-        <w:ind w:hanging="0" w:left="0" w:right="0"/>
+        <w:ind w:left="0" w:right="0" w:hanging="0"/>
         <w:jc w:val="center"/>
         <w:rPr>
           <w:rFonts w:ascii="Arial" w:hAnsi="Arial" w:eastAsia="Arial" w:cs="Arial"/>
+          <w:b/>
           <w:b/>
           <w:bCs/>
         </w:rPr>
@@ -390,7 +315,7 @@
           <w:tab w:val="clear" w:pos="720"/>
           <w:tab w:val="right" w:pos="8640" w:leader="none"/>
         </w:tabs>
-        <w:ind w:hanging="0" w:left="0" w:right="0"/>
+        <w:ind w:left="0" w:right="0" w:hanging="0"/>
         <w:jc w:val="center"/>
         <w:rPr>
           <w:rFonts w:ascii="Arial" w:hAnsi="Arial"/>
@@ -420,7 +345,7 @@
         </w:tabs>
         <w:bidi w:val="0"/>
         <w:spacing w:lineRule="auto" w:line="240" w:before="0" w:after="0"/>
-        <w:ind w:hanging="0" w:left="0" w:right="0"/>
+        <w:ind w:left="0" w:right="0" w:hanging="0"/>
         <w:jc w:val="left"/>
         <w:rPr>
           <w:rFonts w:ascii="Arial" w:hAnsi="Arial"/>
@@ -444,7 +369,7 @@
           <w:tab w:val="clear" w:pos="720"/>
           <w:tab w:val="right" w:pos="8640" w:leader="none"/>
         </w:tabs>
-        <w:ind w:hanging="0" w:left="0" w:right="0"/>
+        <w:ind w:left="0" w:right="0" w:hanging="0"/>
         <w:jc w:val="left"/>
         <w:rPr>
           <w:rFonts w:ascii="Arial" w:hAnsi="Arial"/>
@@ -470,7 +395,7 @@
           <w:tab w:val="clear" w:pos="720"/>
           <w:tab w:val="right" w:pos="8640" w:leader="none"/>
         </w:tabs>
-        <w:ind w:hanging="360" w:left="1080" w:right="0"/>
+        <w:ind w:left="1080" w:right="0" w:hanging="360"/>
         <w:jc w:val="left"/>
         <w:rPr/>
       </w:pPr>
@@ -494,7 +419,7 @@
           <w:tab w:val="clear" w:pos="720"/>
           <w:tab w:val="right" w:pos="8640" w:leader="none"/>
         </w:tabs>
-        <w:ind w:hanging="360" w:left="1080" w:right="0"/>
+        <w:ind w:left="1080" w:right="0" w:hanging="360"/>
         <w:jc w:val="left"/>
         <w:rPr>
           <w:rFonts w:ascii="Arial" w:hAnsi="Arial"/>
@@ -520,7 +445,7 @@
           <w:tab w:val="clear" w:pos="720"/>
           <w:tab w:val="right" w:pos="8640" w:leader="none"/>
         </w:tabs>
-        <w:ind w:hanging="0" w:left="720" w:right="0"/>
+        <w:ind w:left="720" w:right="0" w:hanging="0"/>
         <w:jc w:val="left"/>
         <w:rPr>
           <w:rFonts w:ascii="Arial" w:hAnsi="Arial"/>
@@ -536,7 +461,7 @@
       <w:pPr>
         <w:pStyle w:val="BodyA"/>
         <w:keepLines w:val="false"/>
-        <w:ind w:hanging="0" w:left="0" w:right="0"/>
+        <w:ind w:left="0" w:right="0" w:hanging="0"/>
         <w:jc w:val="left"/>
         <w:rPr>
           <w:rFonts w:ascii="Arial" w:hAnsi="Arial"/>
@@ -587,7 +512,7 @@
           <w:ilvl w:val="0"/>
           <w:numId w:val="8"/>
         </w:numPr>
-        <w:ind w:hanging="360" w:left="1069" w:right="0"/>
+        <w:ind w:left="1069" w:right="0" w:hanging="360"/>
         <w:jc w:val="left"/>
         <w:rPr/>
       </w:pPr>
@@ -608,7 +533,7 @@
           <w:ilvl w:val="0"/>
           <w:numId w:val="8"/>
         </w:numPr>
-        <w:ind w:hanging="360" w:left="1069" w:right="0"/>
+        <w:ind w:left="1069" w:right="0" w:hanging="360"/>
         <w:jc w:val="left"/>
         <w:rPr/>
       </w:pPr>
@@ -625,10 +550,11 @@
     <w:p>
       <w:pPr>
         <w:pStyle w:val="BodyA"/>
-        <w:ind w:hanging="0" w:left="0" w:right="0"/>
+        <w:ind w:left="0" w:right="0" w:hanging="0"/>
         <w:jc w:val="left"/>
         <w:rPr>
           <w:rFonts w:ascii="Arial" w:hAnsi="Arial" w:eastAsia="Arial" w:cs="Arial"/>
+          <w:b/>
           <w:b/>
           <w:bCs/>
           <w:lang w:val="en-US"/>
@@ -650,7 +576,7 @@
           <w:tab w:val="clear" w:pos="720"/>
           <w:tab w:val="right" w:pos="8640" w:leader="none"/>
         </w:tabs>
-        <w:ind w:hanging="0" w:left="0" w:right="0"/>
+        <w:ind w:left="0" w:right="0" w:hanging="0"/>
         <w:rPr>
           <w:rFonts w:ascii="Arial" w:hAnsi="Arial" w:eastAsia="Arial" w:cs="Arial"/>
         </w:rPr>
@@ -728,7 +654,7 @@
           <w:ilvl w:val="0"/>
           <w:numId w:val="2"/>
         </w:numPr>
-        <w:ind w:hanging="360" w:left="720" w:right="0"/>
+        <w:ind w:left="720" w:right="0" w:hanging="360"/>
         <w:jc w:val="left"/>
         <w:rPr/>
       </w:pPr>
@@ -754,9 +680,10 @@
           <w:ilvl w:val="0"/>
           <w:numId w:val="0"/>
         </w:numPr>
-        <w:ind w:hanging="0" w:left="720" w:right="0"/>
+        <w:ind w:left="720" w:right="0" w:hanging="0"/>
         <w:rPr>
           <w:rFonts w:ascii="Arial" w:hAnsi="Arial" w:eastAsia="Arial" w:cs="Arial"/>
+          <w:b/>
           <w:b/>
           <w:bCs/>
         </w:rPr>
@@ -778,6 +705,7 @@
         <w:spacing w:before="0" w:after="0"/>
         <w:rPr>
           <w:rFonts w:ascii="Arial" w:hAnsi="Arial" w:eastAsia="Arial" w:cs="Arial"/>
+          <w:b/>
           <w:b/>
           <w:bCs/>
         </w:rPr>
@@ -897,7 +825,7 @@
           <w:ilvl w:val="0"/>
           <w:numId w:val="6"/>
         </w:numPr>
-        <w:ind w:hanging="360" w:left="720" w:right="0"/>
+        <w:ind w:left="720" w:right="0" w:hanging="360"/>
         <w:jc w:val="left"/>
         <w:rPr/>
       </w:pPr>
@@ -916,7 +844,7 @@
           <w:ilvl w:val="0"/>
           <w:numId w:val="6"/>
         </w:numPr>
-        <w:ind w:hanging="360" w:left="720" w:right="0"/>
+        <w:ind w:left="720" w:right="0" w:hanging="360"/>
         <w:jc w:val="left"/>
         <w:rPr>
           <w:rFonts w:ascii="Arial" w:hAnsi="Arial"/>
@@ -933,7 +861,7 @@
     <w:p>
       <w:pPr>
         <w:pStyle w:val="Normal"/>
-        <w:ind w:right="0"/>
+        <w:ind w:right="0" w:hanging="0"/>
         <w:jc w:val="left"/>
         <w:rPr>
           <w:rFonts w:ascii="Arial" w:hAnsi="Arial"/>
@@ -950,7 +878,7 @@
     <w:p>
       <w:pPr>
         <w:pStyle w:val="Normal"/>
-        <w:ind w:right="0"/>
+        <w:ind w:right="0" w:hanging="0"/>
         <w:jc w:val="left"/>
         <w:rPr>
           <w:rFonts w:ascii="Arial" w:hAnsi="Arial"/>
@@ -981,7 +909,7 @@
     <w:p>
       <w:pPr>
         <w:pStyle w:val="Normal"/>
-        <w:ind w:right="0"/>
+        <w:ind w:right="0" w:hanging="0"/>
         <w:jc w:val="left"/>
         <w:rPr>
           <w:rFonts w:ascii="Arial" w:hAnsi="Arial"/>
@@ -1109,7 +1037,7 @@
           <w:ilvl w:val="0"/>
           <w:numId w:val="5"/>
         </w:numPr>
-        <w:ind w:hanging="360" w:left="720" w:right="0"/>
+        <w:ind w:left="720" w:right="0" w:hanging="360"/>
         <w:jc w:val="left"/>
         <w:rPr/>
       </w:pPr>
@@ -1128,7 +1056,7 @@
           <w:ilvl w:val="0"/>
           <w:numId w:val="5"/>
         </w:numPr>
-        <w:ind w:hanging="360" w:left="720" w:right="0"/>
+        <w:ind w:left="720" w:right="0" w:hanging="360"/>
         <w:jc w:val="left"/>
         <w:rPr>
           <w:rFonts w:ascii="Arial" w:hAnsi="Arial"/>
@@ -1256,6 +1184,7 @@
         <w:rPr>
           <w:rFonts w:ascii="Arial" w:hAnsi="Arial" w:eastAsia="Arial" w:cs="Arial"/>
           <w:b/>
+          <w:b/>
           <w:bCs/>
           <w:lang w:val="en-US"/>
         </w:rPr>
@@ -1274,6 +1203,7 @@
         <w:pStyle w:val="BodyA"/>
         <w:rPr>
           <w:rFonts w:ascii="Arial" w:hAnsi="Arial" w:eastAsia="Arial" w:cs="Arial"/>
+          <w:b/>
           <w:b/>
           <w:bCs/>
         </w:rPr>
@@ -1338,7 +1268,7 @@
           <w:ilvl w:val="0"/>
           <w:numId w:val="1"/>
         </w:numPr>
-        <w:ind w:hanging="360" w:left="720" w:right="0"/>
+        <w:ind w:left="720" w:right="0" w:hanging="360"/>
         <w:rPr/>
       </w:pPr>
       <w:r>
@@ -1356,7 +1286,7 @@
           <w:ilvl w:val="0"/>
           <w:numId w:val="1"/>
         </w:numPr>
-        <w:ind w:hanging="360" w:left="720" w:right="0"/>
+        <w:ind w:left="720" w:right="0" w:hanging="360"/>
         <w:rPr/>
       </w:pPr>
       <w:r>
@@ -1374,7 +1304,7 @@
           <w:ilvl w:val="0"/>
           <w:numId w:val="1"/>
         </w:numPr>
-        <w:ind w:hanging="360" w:left="720" w:right="0"/>
+        <w:ind w:left="720" w:right="0" w:hanging="360"/>
         <w:rPr/>
       </w:pPr>
       <w:r>
@@ -1392,7 +1322,7 @@
           <w:ilvl w:val="0"/>
           <w:numId w:val="1"/>
         </w:numPr>
-        <w:ind w:hanging="360" w:left="720" w:right="0"/>
+        <w:ind w:left="720" w:right="0" w:hanging="360"/>
         <w:rPr>
           <w:rFonts w:ascii="Arial" w:hAnsi="Arial"/>
         </w:rPr>
@@ -1470,7 +1400,7 @@
           <w:ilvl w:val="0"/>
           <w:numId w:val="3"/>
         </w:numPr>
-        <w:ind w:hanging="360" w:left="720" w:right="0"/>
+        <w:ind w:left="720" w:right="0" w:hanging="360"/>
         <w:jc w:val="left"/>
         <w:rPr/>
       </w:pPr>
@@ -1496,7 +1426,7 @@
           <w:ilvl w:val="0"/>
           <w:numId w:val="3"/>
         </w:numPr>
-        <w:ind w:hanging="360" w:left="720" w:right="0"/>
+        <w:ind w:left="720" w:right="0" w:hanging="360"/>
         <w:jc w:val="left"/>
         <w:rPr>
           <w:rFonts w:ascii="Arial" w:hAnsi="Arial"/>
@@ -1616,7 +1546,7 @@
           <w:ilvl w:val="0"/>
           <w:numId w:val="4"/>
         </w:numPr>
-        <w:ind w:hanging="360" w:left="720" w:right="0"/>
+        <w:ind w:left="720" w:right="0" w:hanging="360"/>
         <w:jc w:val="left"/>
         <w:rPr/>
       </w:pPr>
@@ -1642,9 +1572,10 @@
           <w:ilvl w:val="0"/>
           <w:numId w:val="4"/>
         </w:numPr>
-        <w:ind w:hanging="360" w:left="720" w:right="0"/>
+        <w:ind w:left="720" w:right="0" w:hanging="360"/>
         <w:jc w:val="left"/>
         <w:rPr>
+          <w:b w:val="false"/>
           <w:b w:val="false"/>
           <w:bCs w:val="false"/>
         </w:rPr>
@@ -1765,43 +1696,7 @@
       </w:rPr>
     </w:pPr>
     <w:r>
-      <w:rPr>
-        <w:rFonts w:ascii="Arial" w:hAnsi="Arial"/>
-        <w:lang w:val="en-US"/>
-      </w:rPr>
-      <w:t>40 S Slator Ave</w:t>
-    </w:r>
-  </w:p>
-  <w:p>
-    <w:pPr>
-      <w:pStyle w:val="BodyA"/>
-      <w:jc w:val="center"/>
-      <w:rPr>
-        <w:rFonts w:ascii="Arial" w:hAnsi="Arial"/>
-      </w:rPr>
-    </w:pPr>
-    <w:r>
-      <w:rPr>
-        <w:rFonts w:ascii="Arial" w:hAnsi="Arial"/>
-        <w:lang w:val="en-US"/>
-      </w:rPr>
-      <w:t>Inverness, FL 34453</w:t>
-    </w:r>
-  </w:p>
-  <w:p>
-    <w:pPr>
-      <w:pStyle w:val="BodyA"/>
-      <w:jc w:val="center"/>
-      <w:rPr>
-        <w:rFonts w:ascii="Arial" w:hAnsi="Arial"/>
-      </w:rPr>
-    </w:pPr>
-    <w:r>
-      <w:rPr>
-        <w:rFonts w:ascii="Arial" w:hAnsi="Arial"/>
-        <w:lang w:val="en-US"/>
-      </w:rPr>
-      <w:t>www.JoshuaTrono.com</w:t>
+      <w:rPr/>
     </w:r>
   </w:p>
   <w:p>
@@ -1836,11 +1731,7 @@
       </w:rPr>
     </w:pPr>
     <w:r>
-      <w:rPr>
-        <w:rFonts w:ascii="Arial" w:hAnsi="Arial"/>
-        <w:lang w:val="en-US"/>
-      </w:rPr>
-      <w:t>(352) 464-1928</w:t>
+      <w:rPr/>
     </w:r>
   </w:p>
 </w:hdr>
@@ -1877,43 +1768,7 @@
       </w:rPr>
     </w:pPr>
     <w:r>
-      <w:rPr>
-        <w:rFonts w:ascii="Arial" w:hAnsi="Arial"/>
-        <w:lang w:val="en-US"/>
-      </w:rPr>
-      <w:t>40 S Slator Ave</w:t>
-    </w:r>
-  </w:p>
-  <w:p>
-    <w:pPr>
-      <w:pStyle w:val="BodyA"/>
-      <w:jc w:val="center"/>
-      <w:rPr>
-        <w:rFonts w:ascii="Arial" w:hAnsi="Arial"/>
-      </w:rPr>
-    </w:pPr>
-    <w:r>
-      <w:rPr>
-        <w:rFonts w:ascii="Arial" w:hAnsi="Arial"/>
-        <w:lang w:val="en-US"/>
-      </w:rPr>
-      <w:t>Inverness, FL 34453</w:t>
-    </w:r>
-  </w:p>
-  <w:p>
-    <w:pPr>
-      <w:pStyle w:val="BodyA"/>
-      <w:jc w:val="center"/>
-      <w:rPr>
-        <w:rFonts w:ascii="Arial" w:hAnsi="Arial"/>
-      </w:rPr>
-    </w:pPr>
-    <w:r>
-      <w:rPr>
-        <w:rFonts w:ascii="Arial" w:hAnsi="Arial"/>
-        <w:lang w:val="en-US"/>
-      </w:rPr>
-      <w:t>www.JoshuaTrono.com</w:t>
+      <w:rPr/>
     </w:r>
   </w:p>
   <w:p>
@@ -1948,11 +1803,7 @@
       </w:rPr>
     </w:pPr>
     <w:r>
-      <w:rPr>
-        <w:rFonts w:ascii="Arial" w:hAnsi="Arial"/>
-        <w:lang w:val="en-US"/>
-      </w:rPr>
-      <w:t>(352) 464-1928</w:t>
+      <w:rPr/>
     </w:r>
   </w:p>
 </w:hdr>
@@ -1963,7 +1814,6 @@
   <w:abstractNum w:abstractNumId="1">
     <w:lvl w:ilvl="0">
       <w:start w:val="1"/>
-      <w:isLgl/>
       <w:numFmt w:val="bullet"/>
       <w:lvlText w:val=""/>
       <w:lvlJc w:val="left"/>
@@ -1979,7 +1829,6 @@
     </w:lvl>
     <w:lvl w:ilvl="1">
       <w:start w:val="1"/>
-      <w:isLgl/>
       <w:numFmt w:val="bullet"/>
       <w:lvlText w:val="o"/>
       <w:lvlJc w:val="left"/>
@@ -2008,7 +1857,6 @@
     </w:lvl>
     <w:lvl w:ilvl="2">
       <w:start w:val="1"/>
-      <w:isLgl/>
       <w:numFmt w:val="bullet"/>
       <w:lvlText w:val="▪"/>
       <w:lvlJc w:val="left"/>
@@ -2037,7 +1885,6 @@
     </w:lvl>
     <w:lvl w:ilvl="3">
       <w:start w:val="1"/>
-      <w:isLgl/>
       <w:numFmt w:val="bullet"/>
       <w:lvlText w:val="·"/>
       <w:lvlJc w:val="left"/>
@@ -2066,7 +1913,6 @@
     </w:lvl>
     <w:lvl w:ilvl="4">
       <w:start w:val="1"/>
-      <w:isLgl/>
       <w:numFmt w:val="bullet"/>
       <w:lvlText w:val="o"/>
       <w:lvlJc w:val="left"/>
@@ -2095,7 +1941,6 @@
     </w:lvl>
     <w:lvl w:ilvl="5">
       <w:start w:val="1"/>
-      <w:isLgl/>
       <w:numFmt w:val="bullet"/>
       <w:lvlText w:val="▪"/>
       <w:lvlJc w:val="left"/>
@@ -2124,7 +1969,6 @@
     </w:lvl>
     <w:lvl w:ilvl="6">
       <w:start w:val="1"/>
-      <w:isLgl/>
       <w:numFmt w:val="bullet"/>
       <w:lvlText w:val="·"/>
       <w:lvlJc w:val="left"/>
@@ -2153,7 +1997,6 @@
     </w:lvl>
     <w:lvl w:ilvl="7">
       <w:start w:val="1"/>
-      <w:isLgl/>
       <w:numFmt w:val="bullet"/>
       <w:lvlText w:val="o"/>
       <w:lvlJc w:val="left"/>
@@ -2182,7 +2025,6 @@
     </w:lvl>
     <w:lvl w:ilvl="8">
       <w:start w:val="1"/>
-      <w:isLgl/>
       <w:numFmt w:val="bullet"/>
       <w:lvlText w:val="▪"/>
       <w:lvlJc w:val="left"/>
@@ -2213,7 +2055,6 @@
   <w:abstractNum w:abstractNumId="2">
     <w:lvl w:ilvl="0">
       <w:start w:val="1"/>
-      <w:isLgl/>
       <w:numFmt w:val="bullet"/>
       <w:lvlText w:val=""/>
       <w:lvlJc w:val="left"/>
@@ -2229,7 +2070,6 @@
     </w:lvl>
     <w:lvl w:ilvl="1">
       <w:start w:val="1"/>
-      <w:isLgl/>
       <w:numFmt w:val="bullet"/>
       <w:lvlText w:val=""/>
       <w:lvlJc w:val="left"/>
@@ -2245,7 +2085,6 @@
     </w:lvl>
     <w:lvl w:ilvl="2">
       <w:start w:val="1"/>
-      <w:isLgl/>
       <w:numFmt w:val="bullet"/>
       <w:lvlText w:val=""/>
       <w:lvlJc w:val="left"/>
@@ -2261,7 +2100,6 @@
     </w:lvl>
     <w:lvl w:ilvl="3">
       <w:start w:val="1"/>
-      <w:isLgl/>
       <w:numFmt w:val="bullet"/>
       <w:lvlText w:val=""/>
       <w:lvlJc w:val="left"/>
@@ -2277,7 +2115,6 @@
     </w:lvl>
     <w:lvl w:ilvl="4">
       <w:start w:val="1"/>
-      <w:isLgl/>
       <w:numFmt w:val="bullet"/>
       <w:lvlText w:val=""/>
       <w:lvlJc w:val="left"/>
@@ -2293,7 +2130,6 @@
     </w:lvl>
     <w:lvl w:ilvl="5">
       <w:start w:val="1"/>
-      <w:isLgl/>
       <w:numFmt w:val="bullet"/>
       <w:lvlText w:val=""/>
       <w:lvlJc w:val="left"/>
@@ -2309,7 +2145,6 @@
     </w:lvl>
     <w:lvl w:ilvl="6">
       <w:start w:val="1"/>
-      <w:isLgl/>
       <w:numFmt w:val="bullet"/>
       <w:lvlText w:val=""/>
       <w:lvlJc w:val="left"/>
@@ -2325,7 +2160,6 @@
     </w:lvl>
     <w:lvl w:ilvl="7">
       <w:start w:val="1"/>
-      <w:isLgl/>
       <w:numFmt w:val="bullet"/>
       <w:lvlText w:val=""/>
       <w:lvlJc w:val="left"/>
@@ -2341,7 +2175,6 @@
     </w:lvl>
     <w:lvl w:ilvl="8">
       <w:start w:val="1"/>
-      <w:isLgl/>
       <w:numFmt w:val="bullet"/>
       <w:lvlText w:val=""/>
       <w:lvlJc w:val="left"/>
@@ -2359,7 +2192,6 @@
   <w:abstractNum w:abstractNumId="3">
     <w:lvl w:ilvl="0">
       <w:start w:val="1"/>
-      <w:isLgl/>
       <w:numFmt w:val="bullet"/>
       <w:lvlText w:val=""/>
       <w:lvlJc w:val="left"/>
@@ -2375,7 +2207,6 @@
     </w:lvl>
     <w:lvl w:ilvl="1">
       <w:start w:val="1"/>
-      <w:isLgl/>
       <w:numFmt w:val="bullet"/>
       <w:lvlText w:val="o"/>
       <w:lvlJc w:val="left"/>
@@ -2391,7 +2222,6 @@
     </w:lvl>
     <w:lvl w:ilvl="2">
       <w:start w:val="1"/>
-      <w:isLgl/>
       <w:numFmt w:val="bullet"/>
       <w:lvlText w:val="§"/>
       <w:lvlJc w:val="left"/>
@@ -2407,7 +2237,6 @@
     </w:lvl>
     <w:lvl w:ilvl="3">
       <w:start w:val="1"/>
-      <w:isLgl/>
       <w:numFmt w:val="bullet"/>
       <w:lvlText w:val="·"/>
       <w:lvlJc w:val="left"/>
@@ -2423,7 +2252,6 @@
     </w:lvl>
     <w:lvl w:ilvl="4">
       <w:start w:val="1"/>
-      <w:isLgl/>
       <w:numFmt w:val="bullet"/>
       <w:lvlText w:val="o"/>
       <w:lvlJc w:val="left"/>
@@ -2439,7 +2267,6 @@
     </w:lvl>
     <w:lvl w:ilvl="5">
       <w:start w:val="1"/>
-      <w:isLgl/>
       <w:numFmt w:val="bullet"/>
       <w:lvlText w:val="§"/>
       <w:lvlJc w:val="left"/>
@@ -2455,7 +2282,6 @@
     </w:lvl>
     <w:lvl w:ilvl="6">
       <w:start w:val="1"/>
-      <w:isLgl/>
       <w:numFmt w:val="bullet"/>
       <w:lvlText w:val="·"/>
       <w:lvlJc w:val="left"/>
@@ -2471,7 +2297,6 @@
     </w:lvl>
     <w:lvl w:ilvl="7">
       <w:start w:val="1"/>
-      <w:isLgl/>
       <w:numFmt w:val="bullet"/>
       <w:lvlText w:val="o"/>
       <w:lvlJc w:val="left"/>
@@ -2487,7 +2312,6 @@
     </w:lvl>
     <w:lvl w:ilvl="8">
       <w:start w:val="1"/>
-      <w:isLgl/>
       <w:numFmt w:val="bullet"/>
       <w:lvlText w:val="§"/>
       <w:lvlJc w:val="left"/>
@@ -2505,7 +2329,6 @@
   <w:abstractNum w:abstractNumId="4">
     <w:lvl w:ilvl="0">
       <w:start w:val="1"/>
-      <w:isLgl/>
       <w:numFmt w:val="bullet"/>
       <w:lvlText w:val=""/>
       <w:lvlJc w:val="left"/>
@@ -2521,7 +2344,6 @@
     </w:lvl>
     <w:lvl w:ilvl="1">
       <w:start w:val="1"/>
-      <w:isLgl/>
       <w:numFmt w:val="bullet"/>
       <w:lvlText w:val="o"/>
       <w:lvlJc w:val="left"/>
@@ -2537,7 +2359,6 @@
     </w:lvl>
     <w:lvl w:ilvl="2">
       <w:start w:val="1"/>
-      <w:isLgl/>
       <w:numFmt w:val="bullet"/>
       <w:lvlText w:val="§"/>
       <w:lvlJc w:val="left"/>
@@ -2553,7 +2374,6 @@
     </w:lvl>
     <w:lvl w:ilvl="3">
       <w:start w:val="1"/>
-      <w:isLgl/>
       <w:numFmt w:val="bullet"/>
       <w:lvlText w:val="·"/>
       <w:lvlJc w:val="left"/>
@@ -2569,7 +2389,6 @@
     </w:lvl>
     <w:lvl w:ilvl="4">
       <w:start w:val="1"/>
-      <w:isLgl/>
       <w:numFmt w:val="bullet"/>
       <w:lvlText w:val="o"/>
       <w:lvlJc w:val="left"/>
@@ -2585,7 +2404,6 @@
     </w:lvl>
     <w:lvl w:ilvl="5">
       <w:start w:val="1"/>
-      <w:isLgl/>
       <w:numFmt w:val="bullet"/>
       <w:lvlText w:val="§"/>
       <w:lvlJc w:val="left"/>
@@ -2601,7 +2419,6 @@
     </w:lvl>
     <w:lvl w:ilvl="6">
       <w:start w:val="1"/>
-      <w:isLgl/>
       <w:numFmt w:val="bullet"/>
       <w:lvlText w:val="·"/>
       <w:lvlJc w:val="left"/>
@@ -2617,7 +2434,6 @@
     </w:lvl>
     <w:lvl w:ilvl="7">
       <w:start w:val="1"/>
-      <w:isLgl/>
       <w:numFmt w:val="bullet"/>
       <w:lvlText w:val="o"/>
       <w:lvlJc w:val="left"/>
@@ -2633,7 +2449,6 @@
     </w:lvl>
     <w:lvl w:ilvl="8">
       <w:start w:val="1"/>
-      <w:isLgl/>
       <w:numFmt w:val="bullet"/>
       <w:lvlText w:val="§"/>
       <w:lvlJc w:val="left"/>
@@ -2651,7 +2466,6 @@
   <w:abstractNum w:abstractNumId="5">
     <w:lvl w:ilvl="0">
       <w:start w:val="1"/>
-      <w:isLgl/>
       <w:numFmt w:val="bullet"/>
       <w:lvlText w:val=""/>
       <w:lvlJc w:val="left"/>
@@ -2667,7 +2481,6 @@
     </w:lvl>
     <w:lvl w:ilvl="1">
       <w:start w:val="1"/>
-      <w:isLgl/>
       <w:numFmt w:val="bullet"/>
       <w:lvlText w:val="o"/>
       <w:lvlJc w:val="left"/>
@@ -2683,7 +2496,6 @@
     </w:lvl>
     <w:lvl w:ilvl="2">
       <w:start w:val="1"/>
-      <w:isLgl/>
       <w:numFmt w:val="bullet"/>
       <w:lvlText w:val="§"/>
       <w:lvlJc w:val="left"/>
@@ -2699,7 +2511,6 @@
     </w:lvl>
     <w:lvl w:ilvl="3">
       <w:start w:val="1"/>
-      <w:isLgl/>
       <w:numFmt w:val="bullet"/>
       <w:lvlText w:val="·"/>
       <w:lvlJc w:val="left"/>
@@ -2715,7 +2526,6 @@
     </w:lvl>
     <w:lvl w:ilvl="4">
       <w:start w:val="1"/>
-      <w:isLgl/>
       <w:numFmt w:val="bullet"/>
       <w:lvlText w:val="o"/>
       <w:lvlJc w:val="left"/>
@@ -2731,7 +2541,6 @@
     </w:lvl>
     <w:lvl w:ilvl="5">
       <w:start w:val="1"/>
-      <w:isLgl/>
       <w:numFmt w:val="bullet"/>
       <w:lvlText w:val="§"/>
       <w:lvlJc w:val="left"/>
@@ -2747,7 +2556,6 @@
     </w:lvl>
     <w:lvl w:ilvl="6">
       <w:start w:val="1"/>
-      <w:isLgl/>
       <w:numFmt w:val="bullet"/>
       <w:lvlText w:val="·"/>
       <w:lvlJc w:val="left"/>
@@ -2763,7 +2571,6 @@
     </w:lvl>
     <w:lvl w:ilvl="7">
       <w:start w:val="1"/>
-      <w:isLgl/>
       <w:numFmt w:val="bullet"/>
       <w:lvlText w:val="o"/>
       <w:lvlJc w:val="left"/>
@@ -2779,7 +2586,6 @@
     </w:lvl>
     <w:lvl w:ilvl="8">
       <w:start w:val="1"/>
-      <w:isLgl/>
       <w:numFmt w:val="bullet"/>
       <w:lvlText w:val="§"/>
       <w:lvlJc w:val="left"/>
@@ -2797,7 +2603,6 @@
   <w:abstractNum w:abstractNumId="6">
     <w:lvl w:ilvl="0">
       <w:start w:val="1"/>
-      <w:isLgl/>
       <w:numFmt w:val="bullet"/>
       <w:lvlText w:val=""/>
       <w:lvlJc w:val="left"/>
@@ -2813,7 +2618,6 @@
     </w:lvl>
     <w:lvl w:ilvl="1">
       <w:start w:val="1"/>
-      <w:isLgl/>
       <w:numFmt w:val="bullet"/>
       <w:lvlText w:val="o"/>
       <w:lvlJc w:val="left"/>
@@ -2829,7 +2633,6 @@
     </w:lvl>
     <w:lvl w:ilvl="2">
       <w:start w:val="1"/>
-      <w:isLgl/>
       <w:numFmt w:val="bullet"/>
       <w:lvlText w:val="§"/>
       <w:lvlJc w:val="left"/>
@@ -2845,7 +2648,6 @@
     </w:lvl>
     <w:lvl w:ilvl="3">
       <w:start w:val="1"/>
-      <w:isLgl/>
       <w:numFmt w:val="bullet"/>
       <w:lvlText w:val="·"/>
       <w:lvlJc w:val="left"/>
@@ -2861,7 +2663,6 @@
     </w:lvl>
     <w:lvl w:ilvl="4">
       <w:start w:val="1"/>
-      <w:isLgl/>
       <w:numFmt w:val="bullet"/>
       <w:lvlText w:val="o"/>
       <w:lvlJc w:val="left"/>
@@ -2877,7 +2678,6 @@
     </w:lvl>
     <w:lvl w:ilvl="5">
       <w:start w:val="1"/>
-      <w:isLgl/>
       <w:numFmt w:val="bullet"/>
       <w:lvlText w:val="§"/>
       <w:lvlJc w:val="left"/>
@@ -2893,7 +2693,6 @@
     </w:lvl>
     <w:lvl w:ilvl="6">
       <w:start w:val="1"/>
-      <w:isLgl/>
       <w:numFmt w:val="bullet"/>
       <w:lvlText w:val="·"/>
       <w:lvlJc w:val="left"/>
@@ -2909,7 +2708,6 @@
     </w:lvl>
     <w:lvl w:ilvl="7">
       <w:start w:val="1"/>
-      <w:isLgl/>
       <w:numFmt w:val="bullet"/>
       <w:lvlText w:val="o"/>
       <w:lvlJc w:val="left"/>
@@ -2925,7 +2723,6 @@
     </w:lvl>
     <w:lvl w:ilvl="8">
       <w:start w:val="1"/>
-      <w:isLgl/>
       <w:numFmt w:val="bullet"/>
       <w:lvlText w:val="§"/>
       <w:lvlJc w:val="left"/>
@@ -4078,7 +3875,7 @@
       <w:vertAlign w:val="superscript"/>
     </w:rPr>
   </w:style>
-  <w:style w:type="character" w:styleId="FootnoteReference">
+  <w:style w:type="character" w:styleId="FootnoteAnchor">
     <w:name w:val="Footnote Reference"/>
     <w:rPr>
       <w:vertAlign w:val="superscript"/>
@@ -4144,7 +3941,7 @@
       <w:vertAlign w:val="superscript"/>
     </w:rPr>
   </w:style>
-  <w:style w:type="character" w:styleId="EndnoteReference">
+  <w:style w:type="character" w:styleId="EndnoteAnchor">
     <w:name w:val="Endnote Reference"/>
     <w:rPr>
       <w:vertAlign w:val="superscript"/>
@@ -4155,7 +3952,7 @@
     <w:qFormat/>
     <w:rPr/>
   </w:style>
-  <w:style w:type="character" w:styleId="Hyperlink">
+  <w:style w:type="character" w:styleId="InternetLink">
     <w:name w:val="Hyperlink"/>
     <w:rPr>
       <w:u w:val="single"/>
@@ -4171,7 +3968,7 @@
   <w:style w:type="paragraph" w:styleId="Heading">
     <w:name w:val="Heading"/>
     <w:basedOn w:val="Normal"/>
-    <w:next w:val="BodyText"/>
+    <w:next w:val="TextBody"/>
     <w:qFormat/>
     <w:pPr>
       <w:keepNext w:val="true"/>
@@ -4183,7 +3980,7 @@
       <w:szCs w:val="28"/>
     </w:rPr>
   </w:style>
-  <w:style w:type="paragraph" w:styleId="BodyText">
+  <w:style w:type="paragraph" w:styleId="TextBody">
     <w:name w:val="Body Text"/>
     <w:basedOn w:val="Normal"/>
     <w:pPr>
@@ -4193,7 +3990,7 @@
   </w:style>
   <w:style w:type="paragraph" w:styleId="List">
     <w:name w:val="List"/>
-    <w:basedOn w:val="BodyText"/>
+    <w:basedOn w:val="TextBody"/>
     <w:pPr/>
     <w:rPr>
       <w:rFonts w:cs="Noto Sans Devanagari"/>
@@ -4212,7 +4009,7 @@
     <w:rPr>
       <w:b/>
       <w:bCs/>
-      <w:color w:themeColor="accent1" w:val="4F81BD"/>
+      <w:color w:val="4F81BD" w:themeColor="accent1"/>
       <w:sz w:val="18"/>
       <w:szCs w:val="18"/>
     </w:rPr>
@@ -4282,7 +4079,7 @@
     <w:uiPriority w:val="29"/>
     <w:qFormat/>
     <w:pPr>
-      <w:ind w:left="720" w:right="720"/>
+      <w:ind w:left="720" w:right="720" w:hanging="0"/>
     </w:pPr>
     <w:rPr>
       <w:i/>
@@ -4302,7 +4099,7 @@
       </w:pBdr>
       <w:shd w:val="clear" w:color="auto" w:fill="F2F2F2"/>
       <w:spacing w:before="0" w:after="0"/>
-      <w:ind w:left="720" w:right="720"/>
+      <w:ind w:left="720" w:right="720" w:hanging="0"/>
     </w:pPr>
     <w:rPr>
       <w:i/>
@@ -4345,7 +4142,7 @@
     </w:pPr>
     <w:rPr/>
   </w:style>
-  <w:style w:type="paragraph" w:styleId="FootnoteText">
+  <w:style w:type="paragraph" w:styleId="Footnote">
     <w:name w:val="Footnote Text"/>
     <w:basedOn w:val="Normal"/>
     <w:uiPriority w:val="99"/>
@@ -4358,7 +4155,7 @@
       <w:sz w:val="18"/>
     </w:rPr>
   </w:style>
-  <w:style w:type="paragraph" w:styleId="EndnoteText">
+  <w:style w:type="paragraph" w:styleId="Endnote">
     <w:name w:val="Endnote Text"/>
     <w:basedOn w:val="Normal"/>
     <w:uiPriority w:val="99"/>
@@ -4371,102 +4168,102 @@
       <w:sz w:val="20"/>
     </w:rPr>
   </w:style>
-  <w:style w:type="paragraph" w:styleId="TOC1">
+  <w:style w:type="paragraph" w:styleId="Contents1">
     <w:name w:val="TOC 1"/>
     <w:basedOn w:val="Normal"/>
     <w:uiPriority w:val="39"/>
     <w:unhideWhenUsed/>
     <w:pPr>
       <w:spacing w:before="0" w:after="57"/>
-      <w:ind w:hanging="0" w:left="0" w:right="0"/>
+      <w:ind w:left="0" w:right="0" w:hanging="0"/>
     </w:pPr>
     <w:rPr/>
   </w:style>
-  <w:style w:type="paragraph" w:styleId="TOC2">
+  <w:style w:type="paragraph" w:styleId="Contents2">
     <w:name w:val="TOC 2"/>
     <w:basedOn w:val="Normal"/>
     <w:uiPriority w:val="39"/>
     <w:unhideWhenUsed/>
     <w:pPr>
       <w:spacing w:before="0" w:after="57"/>
-      <w:ind w:hanging="0" w:left="283" w:right="0"/>
+      <w:ind w:left="283" w:right="0" w:hanging="0"/>
     </w:pPr>
     <w:rPr/>
   </w:style>
-  <w:style w:type="paragraph" w:styleId="TOC3">
+  <w:style w:type="paragraph" w:styleId="Contents3">
     <w:name w:val="TOC 3"/>
     <w:basedOn w:val="Normal"/>
     <w:uiPriority w:val="39"/>
     <w:unhideWhenUsed/>
     <w:pPr>
       <w:spacing w:before="0" w:after="57"/>
-      <w:ind w:hanging="0" w:left="567" w:right="0"/>
+      <w:ind w:left="567" w:right="0" w:hanging="0"/>
     </w:pPr>
     <w:rPr/>
   </w:style>
-  <w:style w:type="paragraph" w:styleId="TOC4">
+  <w:style w:type="paragraph" w:styleId="Contents4">
     <w:name w:val="TOC 4"/>
     <w:basedOn w:val="Normal"/>
     <w:uiPriority w:val="39"/>
     <w:unhideWhenUsed/>
     <w:pPr>
       <w:spacing w:before="0" w:after="57"/>
-      <w:ind w:hanging="0" w:left="850" w:right="0"/>
+      <w:ind w:left="850" w:right="0" w:hanging="0"/>
     </w:pPr>
     <w:rPr/>
   </w:style>
-  <w:style w:type="paragraph" w:styleId="TOC5">
+  <w:style w:type="paragraph" w:styleId="Contents5">
     <w:name w:val="TOC 5"/>
     <w:basedOn w:val="Normal"/>
     <w:uiPriority w:val="39"/>
     <w:unhideWhenUsed/>
     <w:pPr>
       <w:spacing w:before="0" w:after="57"/>
-      <w:ind w:hanging="0" w:left="1134" w:right="0"/>
+      <w:ind w:left="1134" w:right="0" w:hanging="0"/>
     </w:pPr>
     <w:rPr/>
   </w:style>
-  <w:style w:type="paragraph" w:styleId="TOC6">
+  <w:style w:type="paragraph" w:styleId="Contents6">
     <w:name w:val="TOC 6"/>
     <w:basedOn w:val="Normal"/>
     <w:uiPriority w:val="39"/>
     <w:unhideWhenUsed/>
     <w:pPr>
       <w:spacing w:before="0" w:after="57"/>
-      <w:ind w:hanging="0" w:left="1417" w:right="0"/>
+      <w:ind w:left="1417" w:right="0" w:hanging="0"/>
     </w:pPr>
     <w:rPr/>
   </w:style>
-  <w:style w:type="paragraph" w:styleId="TOC7">
+  <w:style w:type="paragraph" w:styleId="Contents7">
     <w:name w:val="TOC 7"/>
     <w:basedOn w:val="Normal"/>
     <w:uiPriority w:val="39"/>
     <w:unhideWhenUsed/>
     <w:pPr>
       <w:spacing w:before="0" w:after="57"/>
-      <w:ind w:hanging="0" w:left="1701" w:right="0"/>
+      <w:ind w:left="1701" w:right="0" w:hanging="0"/>
     </w:pPr>
     <w:rPr/>
   </w:style>
-  <w:style w:type="paragraph" w:styleId="TOC8">
+  <w:style w:type="paragraph" w:styleId="Contents8">
     <w:name w:val="TOC 8"/>
     <w:basedOn w:val="Normal"/>
     <w:uiPriority w:val="39"/>
     <w:unhideWhenUsed/>
     <w:pPr>
       <w:spacing w:before="0" w:after="57"/>
-      <w:ind w:hanging="0" w:left="1984" w:right="0"/>
+      <w:ind w:left="1984" w:right="0" w:hanging="0"/>
     </w:pPr>
     <w:rPr/>
   </w:style>
-  <w:style w:type="paragraph" w:styleId="TOC9">
+  <w:style w:type="paragraph" w:styleId="Contents9">
     <w:name w:val="TOC 9"/>
     <w:basedOn w:val="Normal"/>
     <w:uiPriority w:val="39"/>
     <w:unhideWhenUsed/>
     <w:pPr>
       <w:spacing w:before="0" w:after="57"/>
-      <w:ind w:hanging="0" w:left="2268" w:right="0"/>
+      <w:ind w:left="2268" w:right="0" w:hanging="0"/>
     </w:pPr>
     <w:rPr/>
   </w:style>
@@ -4476,7 +4273,7 @@
     <w:pPr/>
     <w:rPr/>
   </w:style>
-  <w:style w:type="paragraph" w:styleId="TOCHeading">
+  <w:style w:type="paragraph" w:styleId="ContentsHeading">
     <w:name w:val="TOC Heading"/>
     <w:uiPriority w:val="39"/>
     <w:unhideWhenUsed/>
@@ -4503,6 +4300,7 @@
     <w:basedOn w:val="Normal"/>
     <w:uiPriority w:val="99"/>
     <w:unhideWhenUsed/>
+    <w:qFormat/>
     <w:pPr>
       <w:spacing w:before="0" w:afterAutospacing="0" w:after="0"/>
     </w:pPr>
@@ -4524,7 +4322,7 @@
       <w:suppressAutoHyphens w:val="true"/>
       <w:bidi w:val="0"/>
       <w:spacing w:lineRule="auto" w:line="240" w:before="0" w:after="0"/>
-      <w:ind w:hanging="0" w:left="0" w:right="0"/>
+      <w:ind w:left="0" w:right="0" w:hanging="0"/>
       <w:jc w:val="left"/>
     </w:pPr>
     <w:rPr>
@@ -4570,7 +4368,7 @@
       <w:suppressAutoHyphens w:val="true"/>
       <w:bidi w:val="0"/>
       <w:spacing w:lineRule="auto" w:line="240" w:before="0" w:after="0"/>
-      <w:ind w:hanging="0" w:left="0" w:right="0"/>
+      <w:ind w:left="0" w:right="0" w:hanging="0"/>
       <w:jc w:val="left"/>
     </w:pPr>
     <w:rPr>
@@ -4617,7 +4415,7 @@
       <w:suppressAutoHyphens w:val="true"/>
       <w:bidi w:val="0"/>
       <w:spacing w:lineRule="auto" w:line="240" w:before="0" w:after="0"/>
-      <w:ind w:hanging="0" w:left="720" w:right="0"/>
+      <w:ind w:left="720" w:right="0" w:hanging="0"/>
       <w:jc w:val="left"/>
     </w:pPr>
     <w:rPr>
@@ -4660,7 +4458,7 @@
       <w:suppressAutoHyphens w:val="true"/>
       <w:bidi w:val="0"/>
       <w:spacing w:lineRule="auto" w:line="240" w:before="0" w:after="0"/>
-      <w:ind w:hanging="0" w:left="0" w:right="0"/>
+      <w:ind w:left="0" w:right="0" w:hanging="0"/>
       <w:jc w:val="left"/>
     </w:pPr>
     <w:rPr>

</xml_diff>